<commit_message>
literature review human in the loop done
literature review human in the loop done
read relative diversity sampling conference thesis
</commit_message>
<xml_diff>
--- a/ProjectPlan.docx
+++ b/ProjectPlan.docx
@@ -1692,51 +1692,133 @@
       <w:pPr>
         <w:jc w:val="both"/>
         <w:rPr>
-          <w:rFonts w:hint="default"/>
-          <w:lang w:val="en-US" w:eastAsia="zh-CN"/>
-        </w:rPr>
-      </w:pPr>
-      <w:r>
-        <w:rPr>
-          <w:rFonts w:hint="eastAsia"/>
-          <w:lang w:val="en-US" w:eastAsia="zh-CN"/>
-        </w:rPr>
-        <w:t>交互式机器学习（IML） (Amershi et al. 2014)[16]：人类与系统保持着紧密的交互关系。针对其中AL与IML的不同店Dudley and Kristensson (2018)[17] 认为both AL and IML focus on selecting new points for labeling by the user, but in AL the selection is driven by the model and in IML the selection is driven by the user。由于IML是基于AL所以他们有着共有的缺点，但是，IML本身还有与 Human-Computer Interaction techniques (HCI)混杂的缺点，因此需要更多的独特性的研究（Michael et al.(2020)）[18</w:t>
-      </w:r>
+          <w:rFonts w:hint="eastAsia"/>
+          <w:lang w:val="en-US" w:eastAsia="zh-CN"/>
+        </w:rPr>
+      </w:pPr>
+      <w:r>
+        <w:rPr>
+          <w:rFonts w:hint="eastAsia"/>
+          <w:lang w:val="en-US" w:eastAsia="zh-CN"/>
+        </w:rPr>
+        <w:t>交互式机器学习（IML） (Amershi et al. 2014)[16]：人类与系统保持着紧密的交互关系。针对其中AL与IML的不同店Dudley and Kristensson (2018)[17] 认为both AL and IML focus on selecting new points for labeling by the user, but in AL the selection is driven by the model and in IML the selection is driven by the user。由于IML是基于AL所以他们有着共有的缺点，但是，IML本身还有与 Human-Computer Interaction techniques (HCI)混杂的缺点，因此需要更多的独特性的研究（Michael et al.(2020)）[18]。</w:t>
+      </w:r>
+    </w:p>
+    <w:p>
+      <w:pPr>
+        <w:jc w:val="both"/>
+        <w:rPr>
+          <w:rFonts w:hint="eastAsia"/>
+          <w:lang w:val="en-US" w:eastAsia="zh-CN"/>
+        </w:rPr>
+      </w:pPr>
+      <w:r>
+        <w:rPr>
+          <w:rFonts w:hint="eastAsia"/>
+          <w:lang w:val="en-US" w:eastAsia="zh-CN"/>
+        </w:rPr>
+        <w:t>Machine teaching (MT) (Ramos et al. 2020)[19]: 通过人类教师的指导来训练机器学习模型。即delimiting the knowledge that they intend to transfer to the model.强调人类教师在学习过程中的主动参与和指导。 Devidze et  al. (2020)[20]指出与主动学习相比，MT更依赖于教师的专业知识，并且在样本选择和处理复杂任务方面的灵活性较差。因此，根据具体的需求，选择适当的学习方法是至关重要的。</w:t>
+      </w:r>
+    </w:p>
+    <w:p>
+      <w:pPr>
+        <w:jc w:val="both"/>
+        <w:rPr>
+          <w:rFonts w:hint="default"/>
+          <w:lang w:val="en-US" w:eastAsia="zh-CN"/>
+        </w:rPr>
+      </w:pPr>
+    </w:p>
+    <w:p>
+      <w:pPr>
+        <w:jc w:val="both"/>
+        <w:rPr>
+          <w:rFonts w:hint="eastAsia"/>
+          <w:lang w:val="en-US" w:eastAsia="zh-CN"/>
+        </w:rPr>
+      </w:pPr>
+      <w:r>
+        <w:rPr>
+          <w:rFonts w:hint="eastAsia"/>
+          <w:lang w:val="en-US" w:eastAsia="zh-CN"/>
+        </w:rPr>
+        <w:t>Active learning</w:t>
+      </w:r>
+    </w:p>
+    <w:p>
+      <w:pPr>
+        <w:jc w:val="both"/>
+        <w:rPr>
+          <w:rFonts w:hint="eastAsia"/>
+          <w:lang w:val="en-US" w:eastAsia="zh-CN"/>
+        </w:rPr>
+      </w:pPr>
+      <w:r>
+        <w:rPr>
+          <w:rFonts w:hint="eastAsia"/>
+          <w:lang w:val="en-US" w:eastAsia="zh-CN"/>
+        </w:rPr>
+        <w:t>概述：</w:t>
+      </w:r>
+    </w:p>
+    <w:p>
+      <w:pPr>
+        <w:jc w:val="both"/>
+        <w:rPr>
+          <w:rFonts w:hint="eastAsia"/>
+          <w:lang w:val="en-US" w:eastAsia="zh-CN"/>
+        </w:rPr>
+      </w:pPr>
+      <w:r>
+        <w:rPr>
+          <w:rFonts w:hint="eastAsia"/>
+          <w:lang w:val="en-US" w:eastAsia="zh-CN"/>
+        </w:rPr>
+        <w:t>图片描述：</w:t>
+      </w:r>
+    </w:p>
+    <w:p>
+      <w:pPr>
+        <w:jc w:val="both"/>
+        <w:rPr>
+          <w:rFonts w:hint="eastAsia"/>
+          <w:lang w:val="en-US" w:eastAsia="zh-CN"/>
+        </w:rPr>
+      </w:pPr>
+      <w:r>
+        <w:rPr>
+          <w:rFonts w:hint="eastAsia"/>
+          <w:lang w:val="en-US" w:eastAsia="zh-CN"/>
+        </w:rPr>
+        <w:t>三个分类：</w:t>
+      </w:r>
+    </w:p>
+    <w:p>
+      <w:pPr>
+        <w:jc w:val="both"/>
+        <w:rPr>
+          <w:rFonts w:hint="eastAsia"/>
+          <w:lang w:val="en-US" w:eastAsia="zh-CN"/>
+        </w:rPr>
+      </w:pPr>
+      <w:r>
+        <w:rPr>
+          <w:rFonts w:hint="eastAsia"/>
+          <w:lang w:val="en-US" w:eastAsia="zh-CN"/>
+        </w:rPr>
+        <w:t>查询策略：</w:t>
+      </w:r>
+    </w:p>
+    <w:p>
+      <w:pPr>
+        <w:jc w:val="both"/>
+        <w:rPr>
+          <w:rFonts w:hint="default"/>
+          <w:lang w:val="en-US" w:eastAsia="zh-CN"/>
+        </w:rPr>
+      </w:pPr>
       <w:bookmarkStart w:id="5" w:name="_GoBack"/>
       <w:bookmarkEnd w:id="5"/>
-      <w:r>
-        <w:rPr>
-          <w:rFonts w:hint="eastAsia"/>
-          <w:lang w:val="en-US" w:eastAsia="zh-CN"/>
-        </w:rPr>
-        <w:t>]。</w:t>
-      </w:r>
-    </w:p>
-    <w:p>
-      <w:pPr>
-        <w:jc w:val="both"/>
-        <w:rPr>
-          <w:rFonts w:hint="default"/>
-          <w:lang w:val="en-US" w:eastAsia="zh-CN"/>
-        </w:rPr>
-      </w:pPr>
-    </w:p>
-    <w:p>
-      <w:pPr>
-        <w:jc w:val="both"/>
-        <w:rPr>
-          <w:rFonts w:hint="eastAsia"/>
-          <w:lang w:val="en-US" w:eastAsia="zh-CN"/>
-        </w:rPr>
-      </w:pPr>
-      <w:r>
-        <w:rPr>
-          <w:rFonts w:hint="eastAsia"/>
-          <w:lang w:val="en-US" w:eastAsia="zh-CN"/>
-        </w:rPr>
-        <w:t>Active learning</w:t>
-      </w:r>
     </w:p>
     <w:p>
       <w:pPr>
@@ -2281,6 +2363,156 @@
         </w:rPr>
         <w:t>tive feedback. arXiv e-prints arxiv:2003.10365 [cs.HC]</w:t>
       </w:r>
+    </w:p>
+    <w:p>
+      <w:pPr>
+        <w:jc w:val="both"/>
+        <w:rPr>
+          <w:rFonts w:hint="eastAsia"/>
+          <w:lang w:val="en-US" w:eastAsia="zh-CN"/>
+        </w:rPr>
+      </w:pPr>
+      <w:r>
+        <w:rPr>
+          <w:rFonts w:hint="eastAsia"/>
+          <w:lang w:val="en-US" w:eastAsia="zh-CN"/>
+        </w:rPr>
+        <w:t xml:space="preserve">Ramos G, Meek C, Simard P et  al (2020) Interactive machine teaching: a human-centered approach to building machine-learned models. Hum Comput Interact 35(5–6):413–451. </w:t>
+      </w:r>
+      <w:r>
+        <w:rPr>
+          <w:rFonts w:hint="eastAsia"/>
+          <w:lang w:val="en-US" w:eastAsia="zh-CN"/>
+        </w:rPr>
+        <w:fldChar w:fldCharType="begin"/>
+      </w:r>
+      <w:r>
+        <w:rPr>
+          <w:rFonts w:hint="eastAsia"/>
+          <w:lang w:val="en-US" w:eastAsia="zh-CN"/>
+        </w:rPr>
+        <w:instrText xml:space="preserve"> HYPERLINK "https://doi.org/10.1080/07370024.2020.1734931" </w:instrText>
+      </w:r>
+      <w:r>
+        <w:rPr>
+          <w:rFonts w:hint="eastAsia"/>
+          <w:lang w:val="en-US" w:eastAsia="zh-CN"/>
+        </w:rPr>
+        <w:fldChar w:fldCharType="separate"/>
+      </w:r>
+      <w:r>
+        <w:rPr>
+          <w:rStyle w:val="4"/>
+          <w:rFonts w:hint="eastAsia"/>
+          <w:lang w:val="en-US" w:eastAsia="zh-CN"/>
+        </w:rPr>
+        <w:t>https://doi.org/10.1080/07370024.2020.1734931</w:t>
+      </w:r>
+      <w:r>
+        <w:rPr>
+          <w:rFonts w:hint="eastAsia"/>
+          <w:lang w:val="en-US" w:eastAsia="zh-CN"/>
+        </w:rPr>
+        <w:fldChar w:fldCharType="end"/>
+      </w:r>
+    </w:p>
+    <w:p>
+      <w:pPr>
+        <w:jc w:val="both"/>
+        <w:rPr>
+          <w:rFonts w:hint="eastAsia"/>
+          <w:lang w:val="en-US" w:eastAsia="zh-CN"/>
+        </w:rPr>
+      </w:pPr>
+      <w:r>
+        <w:rPr>
+          <w:rFonts w:hint="eastAsia"/>
+          <w:lang w:val="en-US" w:eastAsia="zh-CN"/>
+        </w:rPr>
+        <w:t>Devidze R, Mansouri F, Haug L et al (2020) Understanding the power and limitations of teaching with imperfect knowledge. In: Bessiere C (ed) Proceedings of the twenty-ninth international joint con</w:t>
+      </w:r>
+      <w:r>
+        <w:rPr>
+          <w:rFonts w:hint="eastAsia"/>
+          <w:lang w:val="en-US" w:eastAsia="zh-CN"/>
+        </w:rPr>
+        <w:t/>
+      </w:r>
+      <w:r>
+        <w:rPr>
+          <w:rFonts w:hint="eastAsia"/>
+          <w:lang w:val="en-US" w:eastAsia="zh-CN"/>
+        </w:rPr>
+        <w:t>ference on artifcial intelligence, IJCAI-20. International Joint Conferences on Artifcial Intelli</w:t>
+      </w:r>
+      <w:r>
+        <w:rPr>
+          <w:rFonts w:hint="eastAsia"/>
+          <w:lang w:val="en-US" w:eastAsia="zh-CN"/>
+        </w:rPr>
+        <w:t/>
+      </w:r>
+      <w:r>
+        <w:rPr>
+          <w:rFonts w:hint="eastAsia"/>
+          <w:lang w:val="en-US" w:eastAsia="zh-CN"/>
+        </w:rPr>
+        <w:t xml:space="preserve">gence Organization, 2647–2654, </w:t>
+      </w:r>
+      <w:r>
+        <w:rPr>
+          <w:rFonts w:hint="eastAsia"/>
+          <w:lang w:val="en-US" w:eastAsia="zh-CN"/>
+        </w:rPr>
+        <w:fldChar w:fldCharType="begin"/>
+      </w:r>
+      <w:r>
+        <w:rPr>
+          <w:rFonts w:hint="eastAsia"/>
+          <w:lang w:val="en-US" w:eastAsia="zh-CN"/>
+        </w:rPr>
+        <w:instrText xml:space="preserve"> HYPERLINK "https://doi.org/10.24963/ijcai.2020/367" </w:instrText>
+      </w:r>
+      <w:r>
+        <w:rPr>
+          <w:rFonts w:hint="eastAsia"/>
+          <w:lang w:val="en-US" w:eastAsia="zh-CN"/>
+        </w:rPr>
+        <w:fldChar w:fldCharType="separate"/>
+      </w:r>
+      <w:r>
+        <w:rPr>
+          <w:rStyle w:val="4"/>
+          <w:rFonts w:hint="eastAsia"/>
+          <w:lang w:val="en-US" w:eastAsia="zh-CN"/>
+        </w:rPr>
+        <w:t>https://doi.org/10.24963/ijcai.2020/367</w:t>
+      </w:r>
+      <w:r>
+        <w:rPr>
+          <w:rFonts w:hint="eastAsia"/>
+          <w:lang w:val="en-US" w:eastAsia="zh-CN"/>
+        </w:rPr>
+        <w:fldChar w:fldCharType="end"/>
+      </w:r>
+    </w:p>
+    <w:p>
+      <w:pPr>
+        <w:jc w:val="both"/>
+        <w:rPr>
+          <w:rFonts w:hint="eastAsia"/>
+          <w:lang w:val="en-US" w:eastAsia="zh-CN"/>
+        </w:rPr>
+      </w:pPr>
+    </w:p>
+    <w:p>
+      <w:pPr>
+        <w:jc w:val="both"/>
+        <w:rPr>
+          <w:rFonts w:hint="eastAsia"/>
+          <w:lang w:val="en-US" w:eastAsia="zh-CN"/>
+        </w:rPr>
+      </w:pPr>
     </w:p>
     <w:p>
       <w:pPr>

</xml_diff>

<commit_message>
project plan: uncertainty sampling part literature review done
1. project plan: uncertainty sampling part literature review done
2. deep active learning considered
</commit_message>
<xml_diff>
--- a/ProjectPlan.docx
+++ b/ProjectPlan.docx
@@ -1196,7 +1196,7 @@
           <w:rFonts w:hint="eastAsia"/>
           <w:lang w:val="en-US" w:eastAsia="zh-CN"/>
         </w:rPr>
-        <w:t>挑战：</w:t>
+        <w:t>Challenges：</w:t>
       </w:r>
     </w:p>
     <w:p>
@@ -1653,7 +1653,7 @@
           <w:rFonts w:hint="eastAsia"/>
           <w:lang w:val="en-US" w:eastAsia="zh-CN"/>
         </w:rPr>
-        <w:t>Human in the loop</w:t>
+        <w:t>Human in the loop（HITL）</w:t>
       </w:r>
     </w:p>
     <w:p>
@@ -1742,56 +1742,200 @@
           <w:rFonts w:hint="eastAsia"/>
           <w:lang w:val="en-US" w:eastAsia="zh-CN"/>
         </w:rPr>
-        <w:t>Active learning</w:t>
-      </w:r>
-    </w:p>
-    <w:p>
-      <w:pPr>
-        <w:jc w:val="both"/>
-        <w:rPr>
-          <w:rFonts w:hint="eastAsia"/>
-          <w:lang w:val="en-US" w:eastAsia="zh-CN"/>
-        </w:rPr>
-      </w:pPr>
-      <w:r>
-        <w:rPr>
-          <w:rFonts w:hint="eastAsia"/>
-          <w:lang w:val="en-US" w:eastAsia="zh-CN"/>
-        </w:rPr>
-        <w:t>概述：</w:t>
-      </w:r>
-    </w:p>
-    <w:p>
-      <w:pPr>
-        <w:jc w:val="both"/>
-        <w:rPr>
-          <w:rFonts w:hint="eastAsia"/>
-          <w:lang w:val="en-US" w:eastAsia="zh-CN"/>
-        </w:rPr>
-      </w:pPr>
-      <w:r>
-        <w:rPr>
-          <w:rFonts w:hint="eastAsia"/>
-          <w:lang w:val="en-US" w:eastAsia="zh-CN"/>
-        </w:rPr>
-        <w:t>图片描述：</w:t>
-      </w:r>
-    </w:p>
-    <w:p>
-      <w:pPr>
-        <w:jc w:val="both"/>
-        <w:rPr>
-          <w:rFonts w:hint="eastAsia"/>
-          <w:lang w:val="en-US" w:eastAsia="zh-CN"/>
-        </w:rPr>
-      </w:pPr>
-      <w:r>
-        <w:rPr>
-          <w:rFonts w:hint="eastAsia"/>
-          <w:lang w:val="en-US" w:eastAsia="zh-CN"/>
-        </w:rPr>
-        <w:t>三个分类：</w:t>
-      </w:r>
+        <w:t>Active learning（AL）</w:t>
+      </w:r>
+    </w:p>
+    <w:p>
+      <w:pPr>
+        <w:jc w:val="both"/>
+        <w:rPr>
+          <w:rFonts w:hint="eastAsia"/>
+          <w:lang w:val="en-US" w:eastAsia="zh-CN"/>
+        </w:rPr>
+      </w:pPr>
+      <w:r>
+        <w:rPr>
+          <w:rFonts w:hint="eastAsia"/>
+          <w:lang w:val="en-US" w:eastAsia="zh-CN"/>
+        </w:rPr>
+        <w:t>作为HITL中最热门的学习方案，主动学习系统通过向未标记的实例提出问题并由专家（例如人工标注者）进行标记，试图克服标记瓶颈[21]。简而言之，主动学习是找出信息量最大的未标记来交给注释者，由注释者标记并将已经标记的实例加入到模型的训练过程，通过使用更少的标签数据来实现更好的性能。在此项目中实例庞大噪音较多全部训练任务较重，准确率较低大，因此主动学习适用于此项目去减少无相关实例，增加准确率。</w:t>
+      </w:r>
+    </w:p>
+    <w:p>
+      <w:pPr>
+        <w:jc w:val="both"/>
+        <w:rPr>
+          <w:rFonts w:hint="eastAsia"/>
+          <w:lang w:val="en-US" w:eastAsia="zh-CN"/>
+        </w:rPr>
+      </w:pPr>
+      <w:r>
+        <w:rPr>
+          <w:rFonts w:hint="eastAsia"/>
+          <w:lang w:val="en-US" w:eastAsia="zh-CN"/>
+        </w:rPr>
+        <w:t>AL process and scenarios：</w:t>
+      </w:r>
+    </w:p>
+    <w:p>
+      <w:pPr>
+        <w:jc w:val="both"/>
+        <w:rPr>
+          <w:rFonts w:hint="eastAsia"/>
+          <w:lang w:val="en-US" w:eastAsia="zh-CN"/>
+        </w:rPr>
+      </w:pPr>
+      <w:r>
+        <w:rPr>
+          <w:rFonts w:hint="eastAsia"/>
+          <w:lang w:val="en-US" w:eastAsia="zh-CN"/>
+        </w:rPr>
+        <w:t>主动学习的进程如图一所示，图一为基于池的主动学习的进程，机器学习模型初始化后会先从学习已标记的实例集L开始，然后使用模型对未标记的样本集进行特征提取后根据特定的选择策略选择未标记样本提供给人类标注者。并将已经标记的样本从U集中剔除并添加到L集中用来更新模型。通过反复选择、标记和训练来逐渐增加已标记样本的数量。随着机器学习模型性能的提高，它能够更准确地选择最有意义的未标记样本进行标记。最后根据预定义的终止标准（例如达到标记样本数量的限制）来终止主动学习过程。</w:t>
+      </w:r>
+    </w:p>
+    <w:p>
+      <w:pPr>
+        <w:jc w:val="center"/>
+      </w:pPr>
+      <w:r>
+        <w:drawing>
+          <wp:inline distT="0" distB="0" distL="114300" distR="114300">
+            <wp:extent cx="2743200" cy="1160145"/>
+            <wp:effectExtent l="0" t="0" r="0" b="8255"/>
+            <wp:docPr id="6" name="图片 2"/>
+            <wp:cNvGraphicFramePr>
+              <a:graphicFrameLocks xmlns:a="http://schemas.openxmlformats.org/drawingml/2006/main" noChangeAspect="1"/>
+            </wp:cNvGraphicFramePr>
+            <a:graphic xmlns:a="http://schemas.openxmlformats.org/drawingml/2006/main">
+              <a:graphicData uri="http://schemas.openxmlformats.org/drawingml/2006/picture">
+                <pic:pic xmlns:pic="http://schemas.openxmlformats.org/drawingml/2006/picture">
+                  <pic:nvPicPr>
+                    <pic:cNvPr id="6" name="图片 2"/>
+                    <pic:cNvPicPr>
+                      <a:picLocks noChangeAspect="1"/>
+                    </pic:cNvPicPr>
+                  </pic:nvPicPr>
+                  <pic:blipFill>
+                    <a:blip r:embed="rId5"/>
+                    <a:stretch>
+                      <a:fillRect/>
+                    </a:stretch>
+                  </pic:blipFill>
+                  <pic:spPr>
+                    <a:xfrm>
+                      <a:off x="0" y="0"/>
+                      <a:ext cx="2743200" cy="1160145"/>
+                    </a:xfrm>
+                    <a:prstGeom prst="rect">
+                      <a:avLst/>
+                    </a:prstGeom>
+                    <a:noFill/>
+                    <a:ln>
+                      <a:noFill/>
+                    </a:ln>
+                  </pic:spPr>
+                </pic:pic>
+              </a:graphicData>
+            </a:graphic>
+          </wp:inline>
+        </w:drawing>
+      </w:r>
+    </w:p>
+    <w:p>
+      <w:pPr>
+        <w:jc w:val="center"/>
+        <w:rPr>
+          <w:rFonts w:hint="default"/>
+          <w:lang w:val="en-US" w:eastAsia="zh-CN"/>
+        </w:rPr>
+      </w:pPr>
+      <w:r>
+        <w:rPr>
+          <w:rFonts w:hint="eastAsia"/>
+          <w:lang w:val="en-US" w:eastAsia="zh-CN"/>
+        </w:rPr>
+        <w:t>Figure 1: 基于池的主动学习过程</w:t>
+      </w:r>
+    </w:p>
+    <w:p>
+      <w:pPr>
+        <w:jc w:val="both"/>
+        <w:rPr>
+          <w:rFonts w:hint="eastAsia"/>
+          <w:lang w:val="en-US" w:eastAsia="zh-CN"/>
+        </w:rPr>
+      </w:pPr>
+      <w:r>
+        <w:rPr>
+          <w:rFonts w:hint="eastAsia"/>
+          <w:lang w:val="en-US" w:eastAsia="zh-CN"/>
+        </w:rPr>
+        <w:t>根据数据源， Settles (2009) [15]mentioned three main 场景设置: membership query synthesis [22, 23], stream-based selective sampling [24] and pool-based [25] AL.</w:t>
+      </w:r>
+    </w:p>
+    <w:p>
+      <w:pPr>
+        <w:jc w:val="both"/>
+        <w:rPr>
+          <w:rFonts w:hint="eastAsia"/>
+          <w:lang w:val="en-US" w:eastAsia="zh-CN"/>
+        </w:rPr>
+      </w:pPr>
+      <w:r>
+        <w:rPr>
+          <w:rFonts w:hint="eastAsia"/>
+          <w:lang w:val="en-US" w:eastAsia="zh-CN"/>
+        </w:rPr>
+        <w:t>Membership query synthesis: 这种设置的查询是由模型生成的，机器学习模型可以请求标记任何未标记的实例，其并未在潜在的自然分布中取样[15]。对于比较绝对的问题领域，例如对绝对坐标采用回归预测的任务中，有效的查询合成通常是有效的。因为它可以解析简单d的数据分布，构造合理数据供人类标注。但是, Baum and Lang (1992)[26]的研究中可以看出对于自然语言处理这类复杂任务中，模型可能会产生不易理解的文本串，导致人类无法对这些混乱文字进行判断。在深度主动学习背景中，可以通过生成对抗网络（GANs）用于数据增强来解决成员查询合成的场景，因为GANs能够生成合理度高的实例[27]。</w:t>
+      </w:r>
+    </w:p>
+    <w:p>
+      <w:pPr>
+        <w:jc w:val="both"/>
+        <w:rPr>
+          <w:rFonts w:hint="default"/>
+          <w:lang w:val="en-US" w:eastAsia="zh-CN"/>
+        </w:rPr>
+      </w:pPr>
+      <w:r>
+        <w:rPr>
+          <w:rFonts w:hint="default"/>
+          <w:lang w:val="en-US" w:eastAsia="zh-CN"/>
+        </w:rPr>
+        <w:t>Stream-Based Selective Sampling</w:t>
+      </w:r>
+      <w:r>
+        <w:rPr>
+          <w:rFonts w:hint="eastAsia"/>
+          <w:lang w:val="en-US" w:eastAsia="zh-CN"/>
+        </w:rPr>
+        <w:t>：此设置相比于Membership query synthesis而言，可以不受输入分布的影响。基于流的抽样是一次从实际的分布中抽取一个未标记实例，模型通过“信息性度量”或“查询策略“来决定是否请求实例的标签，相当于一种带有偏见的随机抽样[28]。</w:t>
+      </w:r>
+    </w:p>
+    <w:p>
+      <w:pPr>
+        <w:jc w:val="both"/>
+        <w:rPr>
+          <w:rFonts w:hint="eastAsia"/>
+          <w:lang w:val="en-US" w:eastAsia="zh-CN"/>
+        </w:rPr>
+      </w:pPr>
+      <w:r>
+        <w:rPr>
+          <w:rFonts w:hint="eastAsia"/>
+          <w:lang w:val="en-US" w:eastAsia="zh-CN"/>
+        </w:rPr>
+        <w:t>pool-based AL: 作为普遍用于主动学习的设置，pool-based AL与基于流的采样的区别在于，pool-based AL在选择最佳查询之前采取贪婪机制，对整个数据集进行比较，但是后者单独接收数据进行评估。但是，当数据集非常大时，选择最佳的元素进行标注可能变得困难或耗时。因此此方法适用于人工贴标签的工程量和成本较大的任务。</w:t>
+      </w:r>
+    </w:p>
+    <w:p>
+      <w:pPr>
+        <w:jc w:val="both"/>
+        <w:rPr>
+          <w:rFonts w:hint="eastAsia"/>
+          <w:lang w:val="en-US" w:eastAsia="zh-CN"/>
+        </w:rPr>
+      </w:pPr>
     </w:p>
     <w:p>
       <w:pPr>
@@ -1817,419 +1961,1278 @@
           <w:lang w:val="en-US" w:eastAsia="zh-CN"/>
         </w:rPr>
       </w:pPr>
-      <w:bookmarkStart w:id="5" w:name="_GoBack"/>
+      <w:r>
+        <w:rPr>
+          <w:rFonts w:hint="eastAsia"/>
+          <w:lang w:val="en-US" w:eastAsia="zh-CN"/>
+        </w:rPr>
+        <w:t>本节</w:t>
+      </w:r>
+      <w:r>
+        <w:rPr>
+          <w:rFonts w:hint="default"/>
+          <w:lang w:val="en-US" w:eastAsia="zh-CN"/>
+        </w:rPr>
+        <w:t>考虑了主动学习中的多种策略，</w:t>
+      </w:r>
+      <w:r>
+        <w:rPr>
+          <w:rFonts w:hint="eastAsia"/>
+          <w:lang w:val="en-US" w:eastAsia="zh-CN"/>
+        </w:rPr>
+        <w:t>在实现章节将</w:t>
+      </w:r>
+      <w:r>
+        <w:rPr>
+          <w:rFonts w:hint="default"/>
+          <w:lang w:val="en-US" w:eastAsia="zh-CN"/>
+        </w:rPr>
+        <w:t>使用基于</w:t>
+      </w:r>
+      <w:r>
+        <w:rPr>
+          <w:rFonts w:hint="eastAsia"/>
+          <w:lang w:val="en-US" w:eastAsia="zh-CN"/>
+        </w:rPr>
+        <w:t>Exp</w:t>
+      </w:r>
+      <w:r>
+        <w:rPr>
+          <w:rFonts w:hint="default"/>
+          <w:lang w:val="en-US" w:eastAsia="zh-CN"/>
+        </w:rPr>
+        <w:t>BERT的</w:t>
+      </w:r>
+      <w:r>
+        <w:rPr>
+          <w:rFonts w:hint="eastAsia"/>
+          <w:lang w:val="en-US" w:eastAsia="zh-CN"/>
+        </w:rPr>
+        <w:t>文本多分类</w:t>
+      </w:r>
+      <w:r>
+        <w:rPr>
+          <w:rFonts w:hint="default"/>
+          <w:lang w:val="en-US" w:eastAsia="zh-CN"/>
+        </w:rPr>
+        <w:t>模型来理解性能的影响。</w:t>
+      </w:r>
+    </w:p>
+    <w:p>
+      <w:pPr>
+        <w:jc w:val="both"/>
+        <w:rPr>
+          <w:rFonts w:hint="default"/>
+          <w:lang w:val="en-US" w:eastAsia="zh-CN"/>
+        </w:rPr>
+      </w:pPr>
+      <w:r>
+        <w:rPr>
+          <w:rFonts w:hint="eastAsia"/>
+          <w:lang w:val="en-US" w:eastAsia="zh-CN"/>
+        </w:rPr>
+        <w:t>随机抽样策略：</w:t>
+      </w:r>
+      <w:r>
+        <w:rPr>
+          <w:rFonts w:hint="default"/>
+          <w:lang w:val="en-US" w:eastAsia="zh-CN"/>
+        </w:rPr>
+        <w:t>随机</w:t>
+      </w:r>
+      <w:r>
+        <w:rPr>
+          <w:rFonts w:hint="eastAsia"/>
+          <w:lang w:val="en-US" w:eastAsia="zh-CN"/>
+        </w:rPr>
+        <w:t>抽样</w:t>
+      </w:r>
+      <w:r>
+        <w:rPr>
+          <w:rFonts w:hint="default"/>
+          <w:lang w:val="en-US" w:eastAsia="zh-CN"/>
+        </w:rPr>
+        <w:t>随机选择实例</w:t>
+      </w:r>
+      <w:r>
+        <w:rPr>
+          <w:rFonts w:hint="eastAsia"/>
+          <w:lang w:val="en-US" w:eastAsia="zh-CN"/>
+        </w:rPr>
+        <w:t>，既不基于预测，也不基于数据以及模型，因此</w:t>
+      </w:r>
+      <w:r>
+        <w:rPr>
+          <w:rFonts w:hint="default"/>
+          <w:lang w:val="en-US" w:eastAsia="zh-CN"/>
+        </w:rPr>
+        <w:t>被用作任务的基准。在这种情况下，随机抽样</w:t>
+      </w:r>
+      <w:r>
+        <w:rPr>
+          <w:rFonts w:hint="eastAsia"/>
+          <w:lang w:val="en-US" w:eastAsia="zh-CN"/>
+        </w:rPr>
+        <w:t>作为底线</w:t>
+      </w:r>
+      <w:r>
+        <w:rPr>
+          <w:rFonts w:hint="default"/>
+          <w:lang w:val="en-US" w:eastAsia="zh-CN"/>
+        </w:rPr>
+        <w:t>与</w:t>
+      </w:r>
+      <w:r>
+        <w:rPr>
+          <w:rFonts w:hint="eastAsia"/>
+          <w:lang w:val="en-US" w:eastAsia="zh-CN"/>
+        </w:rPr>
+        <w:t>下面提到的</w:t>
+      </w:r>
+      <w:r>
+        <w:rPr>
+          <w:rFonts w:hint="default"/>
+          <w:lang w:val="en-US" w:eastAsia="zh-CN"/>
+        </w:rPr>
+        <w:t>更复杂的策略</w:t>
+      </w:r>
+      <w:r>
+        <w:rPr>
+          <w:rFonts w:hint="eastAsia"/>
+          <w:lang w:val="en-US" w:eastAsia="zh-CN"/>
+        </w:rPr>
+        <w:t>对比</w:t>
+      </w:r>
+      <w:r>
+        <w:rPr>
+          <w:rFonts w:hint="default"/>
+          <w:lang w:val="en-US" w:eastAsia="zh-CN"/>
+        </w:rPr>
+        <w:t>，特别是当标记池</w:t>
+      </w:r>
+      <w:r>
+        <w:rPr>
+          <w:rFonts w:hint="eastAsia"/>
+          <w:lang w:val="en-US" w:eastAsia="zh-CN"/>
+        </w:rPr>
+        <w:t>过于庞大时[29]</w:t>
+      </w:r>
+      <w:r>
+        <w:rPr>
+          <w:rFonts w:hint="default"/>
+          <w:lang w:val="en-US" w:eastAsia="zh-CN"/>
+        </w:rPr>
+        <w:t>。</w:t>
+      </w:r>
+    </w:p>
+    <w:p>
+      <w:pPr>
+        <w:jc w:val="both"/>
+        <w:rPr>
+          <w:rFonts w:hint="eastAsia"/>
+          <w:lang w:val="en-US" w:eastAsia="zh-CN"/>
+        </w:rPr>
+      </w:pPr>
+      <w:r>
+        <w:rPr>
+          <w:rFonts w:hint="eastAsia"/>
+          <w:lang w:val="en-US" w:eastAsia="zh-CN"/>
+        </w:rPr>
+        <w:t>Prediction uncertainty sampling：</w:t>
+      </w:r>
+    </w:p>
+    <w:p>
+      <w:pPr>
+        <w:jc w:val="both"/>
+        <w:rPr>
+          <w:rFonts w:hint="eastAsia"/>
+          <w:lang w:val="en-US" w:eastAsia="zh-CN"/>
+        </w:rPr>
+      </w:pPr>
+      <w:r>
+        <w:rPr>
+          <w:rFonts w:hint="eastAsia"/>
+          <w:lang w:val="en-US" w:eastAsia="zh-CN"/>
+        </w:rPr>
+        <w:t>不确定性抽样，顾名思义，主动学习者（模型）查询最难以判定其分类的实例。在用概率模型做二分类问题中，这种实例的后验正概率最接近0.5[30]。但是对于更复杂多标签分类问题，将使用基于熵的方法。概率分布越均匀，熵越大，随机变量的不确定性越高，信息量越大。当概率集中在几个数据点，表示不确定性越低，信息量小。</w:t>
+      </w:r>
+      <w:bookmarkStart w:id="3" w:name="OLE_LINK8"/>
+    </w:p>
+    <w:p>
+      <w:pPr>
+        <w:jc w:val="center"/>
+        <w:rPr>
+          <w:rFonts w:hint="eastAsia"/>
+          <w:lang w:val="en-US" w:eastAsia="zh-CN"/>
+        </w:rPr>
+      </w:pPr>
+      <w:r>
+        <w:rPr>
+          <w:rFonts w:hint="eastAsia"/>
+          <w:position w:val="-28"/>
+          <w:lang w:val="en-US" w:eastAsia="zh-CN"/>
+        </w:rPr>
+        <w:object>
+          <v:shape id="_x0000_i1040" o:spt="75" alt="" type="#_x0000_t75" style="height:28pt;width:220pt;" o:ole="t" filled="f" o:preferrelative="t" stroked="f" coordsize="21600,21600">
+            <v:path/>
+            <v:fill on="f" focussize="0,0"/>
+            <v:stroke on="f"/>
+            <v:imagedata r:id="rId7" o:title=""/>
+            <o:lock v:ext="edit" aspectratio="t"/>
+            <w10:wrap type="none"/>
+            <w10:anchorlock/>
+          </v:shape>
+          <o:OLEObject Type="Embed" ProgID="Equation.KSEE3" ShapeID="_x0000_i1040" DrawAspect="Content" ObjectID="_1468075725" r:id="rId6">
+            <o:LockedField>false</o:LockedField>
+          </o:OLEObject>
+        </w:object>
+      </w:r>
+      <w:bookmarkEnd w:id="3"/>
+    </w:p>
+    <w:p>
+      <w:pPr>
+        <w:jc w:val="both"/>
+        <w:rPr>
+          <w:rFonts w:hint="eastAsia"/>
+          <w:lang w:val="en-US" w:eastAsia="zh-CN"/>
+        </w:rPr>
+      </w:pPr>
+      <w:r>
+        <w:rPr>
+          <w:rFonts w:hint="eastAsia"/>
+          <w:position w:val="-12"/>
+          <w:lang w:val="en-US" w:eastAsia="zh-CN"/>
+        </w:rPr>
+        <w:object>
+          <v:shape id="_x0000_i1039" o:spt="75" type="#_x0000_t75" style="height:18pt;width:29pt;" o:ole="t" filled="f" o:preferrelative="t" stroked="f" coordsize="21600,21600">
+            <v:path/>
+            <v:fill on="f" focussize="0,0"/>
+            <v:stroke on="f"/>
+            <v:imagedata r:id="rId9" o:title=""/>
+            <o:lock v:ext="edit" aspectratio="t"/>
+            <w10:wrap type="none"/>
+            <w10:anchorlock/>
+          </v:shape>
+          <o:OLEObject Type="Embed" ProgID="Equation.KSEE3" ShapeID="_x0000_i1039" DrawAspect="Content" ObjectID="_1468075726" r:id="rId8">
+            <o:LockedField>false</o:LockedField>
+          </o:OLEObject>
+        </w:object>
+      </w:r>
+      <w:r>
+        <w:rPr>
+          <w:rFonts w:hint="eastAsia"/>
+          <w:lang w:val="en-US" w:eastAsia="zh-CN"/>
+        </w:rPr>
+        <w:t>表示在</w:t>
+      </w:r>
+      <w:r>
+        <w:rPr>
+          <w:rFonts w:hint="eastAsia"/>
+          <w:position w:val="-6"/>
+          <w:lang w:val="en-US" w:eastAsia="zh-CN"/>
+        </w:rPr>
+        <w:object>
+          <v:shape id="_x0000_i1037" o:spt="75" type="#_x0000_t75" style="height:13pt;width:6.95pt;" o:ole="t" filled="f" o:preferrelative="t" stroked="f" coordsize="21600,21600">
+            <v:fill on="f" focussize="0,0"/>
+            <v:stroke on="f"/>
+            <v:imagedata r:id="rId11" o:title=""/>
+            <o:lock v:ext="edit" aspectratio="t"/>
+            <w10:wrap type="none"/>
+            <w10:anchorlock/>
+          </v:shape>
+          <o:OLEObject Type="Embed" ProgID="Equation.KSEE3" ShapeID="_x0000_i1037" DrawAspect="Content" ObjectID="_1468075727" r:id="rId10">
+            <o:LockedField>false</o:LockedField>
+          </o:OLEObject>
+        </w:object>
+      </w:r>
+      <w:r>
+        <w:rPr>
+          <w:rFonts w:hint="eastAsia"/>
+          <w:lang w:val="en-US" w:eastAsia="zh-CN"/>
+        </w:rPr>
+        <w:t>分类的概率分布。</w:t>
+      </w:r>
+    </w:p>
+    <w:p>
+      <w:pPr>
+        <w:jc w:val="both"/>
+        <w:rPr>
+          <w:rFonts w:hint="eastAsia"/>
+          <w:lang w:val="en-US" w:eastAsia="zh-CN"/>
+        </w:rPr>
+      </w:pPr>
+      <w:r>
+        <w:rPr>
+          <w:rFonts w:hint="eastAsia"/>
+          <w:lang w:val="en-US" w:eastAsia="zh-CN"/>
+        </w:rPr>
+        <w:t>在文本分类领域，对于不确定性的测量，常用一种替代方式，即least confident[31]：</w:t>
+      </w:r>
+    </w:p>
+    <w:p>
+      <w:pPr>
+        <w:jc w:val="both"/>
+        <w:rPr>
+          <w:rFonts w:hint="default"/>
+          <w:lang w:val="en-US" w:eastAsia="zh-CN"/>
+        </w:rPr>
+      </w:pPr>
+    </w:p>
+    <w:p>
+      <w:pPr>
+        <w:jc w:val="center"/>
+        <w:rPr>
+          <w:rFonts w:hint="default"/>
+          <w:lang w:val="en-US" w:eastAsia="zh-CN"/>
+        </w:rPr>
+      </w:pPr>
+      <w:r>
+        <w:rPr>
+          <w:rFonts w:hint="default"/>
+          <w:position w:val="-24"/>
+          <w:lang w:val="en-US" w:eastAsia="zh-CN"/>
+        </w:rPr>
+        <w:object>
+          <v:shape id="_x0000_i1029" o:spt="75" type="#_x0000_t75" style="height:24.95pt;width:246pt;" o:ole="t" filled="f" o:preferrelative="t" stroked="f" coordsize="21600,21600">
+            <v:fill on="f" focussize="0,0"/>
+            <v:stroke on="f"/>
+            <v:imagedata r:id="rId13" o:title=""/>
+            <o:lock v:ext="edit" aspectratio="t"/>
+            <w10:wrap type="none"/>
+            <w10:anchorlock/>
+          </v:shape>
+          <o:OLEObject Type="Embed" ProgID="Equation.KSEE3" ShapeID="_x0000_i1029" DrawAspect="Content" ObjectID="_1468075728" r:id="rId12">
+            <o:LockedField>false</o:LockedField>
+          </o:OLEObject>
+        </w:object>
+      </w:r>
+    </w:p>
+    <w:p>
+      <w:pPr>
+        <w:jc w:val="both"/>
+        <w:rPr>
+          <w:rFonts w:hint="eastAsia"/>
+          <w:lang w:val="en-US" w:eastAsia="zh-CN"/>
+        </w:rPr>
+      </w:pPr>
+      <w:r>
+        <w:rPr>
+          <w:rFonts w:hint="default"/>
+          <w:position w:val="-10"/>
+          <w:lang w:val="en-US" w:eastAsia="zh-CN"/>
+        </w:rPr>
+        <w:object>
+          <v:shape id="_x0000_i1041" o:spt="75" type="#_x0000_t75" style="height:18pt;width:13.95pt;" o:ole="t" filled="f" o:preferrelative="t" stroked="f" coordsize="21600,21600">
+            <v:fill on="f" focussize="0,0"/>
+            <v:stroke on="f"/>
+            <v:imagedata r:id="rId15" o:title=""/>
+            <o:lock v:ext="edit" aspectratio="t"/>
+            <w10:wrap type="none"/>
+            <w10:anchorlock/>
+          </v:shape>
+          <o:OLEObject Type="Embed" ProgID="Equation.KSEE3" ShapeID="_x0000_i1041" DrawAspect="Content" ObjectID="_1468075729" r:id="rId14">
+            <o:LockedField>false</o:LockedField>
+          </o:OLEObject>
+        </w:object>
+      </w:r>
+      <w:r>
+        <w:rPr>
+          <w:rFonts w:hint="eastAsia"/>
+          <w:lang w:val="en-US" w:eastAsia="zh-CN"/>
+        </w:rPr>
+        <w:t>表示可能性最大类标签。对于二值文本分类，该方法等价于基于熵的算法有效性</w:t>
+      </w:r>
+      <w:bookmarkStart w:id="8" w:name="_GoBack"/>
+      <w:bookmarkEnd w:id="8"/>
+      <w:r>
+        <w:rPr>
+          <w:rFonts w:hint="eastAsia"/>
+          <w:lang w:val="en-US" w:eastAsia="zh-CN"/>
+        </w:rPr>
+        <w:t>。</w:t>
+      </w:r>
+    </w:p>
+    <w:p>
+      <w:pPr>
+        <w:jc w:val="both"/>
+        <w:rPr>
+          <w:rFonts w:hint="default"/>
+          <w:lang w:val="en-US" w:eastAsia="zh-CN"/>
+        </w:rPr>
+      </w:pPr>
+    </w:p>
+    <w:p>
+      <w:pPr>
+        <w:jc w:val="both"/>
+        <w:rPr>
+          <w:rFonts w:hint="eastAsia"/>
+          <w:lang w:val="en-US" w:eastAsia="zh-CN"/>
+        </w:rPr>
+      </w:pPr>
+      <w:r>
+        <w:rPr>
+          <w:rFonts w:hint="eastAsia"/>
+          <w:lang w:val="en-US" w:eastAsia="zh-CN"/>
+        </w:rPr>
+        <w:t>Semantic-based diversity sampling：</w:t>
+      </w:r>
+    </w:p>
+    <w:p>
+      <w:pPr>
+        <w:jc w:val="both"/>
+        <w:rPr>
+          <w:rFonts w:hint="default"/>
+          <w:lang w:val="en-US" w:eastAsia="zh-CN"/>
+        </w:rPr>
+      </w:pPr>
+    </w:p>
+    <w:p>
+      <w:pPr>
+        <w:jc w:val="both"/>
+        <w:rPr>
+          <w:rFonts w:hint="eastAsia"/>
+          <w:lang w:val="en-US" w:eastAsia="zh-CN"/>
+        </w:rPr>
+      </w:pPr>
+      <w:r>
+        <w:rPr>
+          <w:rFonts w:hint="eastAsia"/>
+          <w:lang w:val="en-US" w:eastAsia="zh-CN"/>
+        </w:rPr>
+        <w:t>Bayesian active learning：</w:t>
+      </w:r>
+    </w:p>
+    <w:p>
+      <w:pPr>
+        <w:jc w:val="both"/>
+        <w:rPr>
+          <w:rFonts w:hint="default"/>
+          <w:lang w:val="en-US" w:eastAsia="zh-CN"/>
+        </w:rPr>
+      </w:pPr>
+      <w:r>
+        <w:rPr>
+          <w:rFonts w:hint="eastAsia"/>
+          <w:lang w:val="en-US" w:eastAsia="zh-CN"/>
+        </w:rPr>
+        <w:t>其他主动学习方案：</w:t>
+      </w:r>
+    </w:p>
+    <w:p>
+      <w:pPr>
+        <w:jc w:val="both"/>
+        <w:rPr>
+          <w:rFonts w:hint="default"/>
+          <w:lang w:val="en-US" w:eastAsia="zh-CN"/>
+        </w:rPr>
+      </w:pPr>
+      <w:r>
+        <w:rPr>
+          <w:rFonts w:hint="eastAsia"/>
+          <w:lang w:val="en-US" w:eastAsia="zh-CN"/>
+        </w:rPr>
+        <w:t>Small-Text active learning</w:t>
+      </w:r>
+    </w:p>
+    <w:p>
+      <w:pPr>
+        <w:jc w:val="both"/>
+        <w:rPr>
+          <w:rFonts w:hint="eastAsia"/>
+          <w:lang w:val="en-US" w:eastAsia="zh-CN"/>
+        </w:rPr>
+      </w:pPr>
+    </w:p>
+    <w:p>
+      <w:pPr>
+        <w:jc w:val="both"/>
+        <w:rPr>
+          <w:rFonts w:hint="eastAsia"/>
+          <w:lang w:val="en-US" w:eastAsia="zh-CN"/>
+        </w:rPr>
+      </w:pPr>
+    </w:p>
+    <w:p>
+      <w:pPr>
+        <w:jc w:val="both"/>
+        <w:rPr>
+          <w:rFonts w:hint="eastAsia"/>
+          <w:lang w:val="en-US" w:eastAsia="zh-CN"/>
+        </w:rPr>
+      </w:pPr>
+      <w:r>
+        <w:rPr>
+          <w:rFonts w:hint="eastAsia"/>
+          <w:lang w:val="en-US" w:eastAsia="zh-CN"/>
+        </w:rPr>
+        <w:t>Reference</w:t>
+      </w:r>
+    </w:p>
+    <w:p>
+      <w:pPr>
+        <w:jc w:val="both"/>
+        <w:rPr>
+          <w:rFonts w:hint="eastAsia"/>
+          <w:lang w:val="en-US" w:eastAsia="zh-CN"/>
+        </w:rPr>
+      </w:pPr>
+      <w:r>
+        <w:rPr>
+          <w:rFonts w:hint="eastAsia"/>
+          <w:lang w:val="en-US" w:eastAsia="zh-CN"/>
+        </w:rPr>
+        <w:t>McCreadie, R., Buntain, C., &amp; Soboroff, I. (2019). TREC incident streams: Finding actionable information on social media.</w:t>
+      </w:r>
+    </w:p>
+    <w:p>
+      <w:pPr>
+        <w:jc w:val="both"/>
+        <w:rPr>
+          <w:rFonts w:hint="eastAsia"/>
+          <w:lang w:val="en-US" w:eastAsia="zh-CN"/>
+        </w:rPr>
+      </w:pPr>
+      <w:r>
+        <w:rPr>
+          <w:rFonts w:hint="eastAsia"/>
+          <w:lang w:val="en-US" w:eastAsia="zh-CN"/>
+        </w:rPr>
+        <w:t>Murty, S., Koh, P. W., &amp; Liang, P. (2020). Expbert: Representation engineering with natural language explanations. arXiv preprint arXiv:2005.01932.</w:t>
+      </w:r>
+    </w:p>
+    <w:p>
+      <w:pPr>
+        <w:jc w:val="both"/>
+        <w:rPr>
+          <w:rFonts w:hint="eastAsia"/>
+          <w:lang w:val="en-US" w:eastAsia="zh-CN"/>
+        </w:rPr>
+      </w:pPr>
+      <w:r>
+        <w:rPr>
+          <w:rFonts w:hint="eastAsia"/>
+          <w:lang w:val="en-US" w:eastAsia="zh-CN"/>
+        </w:rPr>
+        <w:t>Baram, Y., Yaniv, R.E., Luz, K.: Online choice of active learning algorithms. J. Mach. Learn. Res. 5(Mar), 255–291 (2004)</w:t>
+      </w:r>
+    </w:p>
+    <w:p>
+      <w:pPr>
+        <w:jc w:val="both"/>
+        <w:rPr>
+          <w:rFonts w:hint="eastAsia"/>
+          <w:lang w:val="en-US" w:eastAsia="zh-CN"/>
+        </w:rPr>
+      </w:pPr>
+    </w:p>
+    <w:p>
+      <w:pPr>
+        <w:jc w:val="both"/>
+        <w:rPr>
+          <w:rFonts w:hint="eastAsia"/>
+          <w:lang w:val="en-US" w:eastAsia="zh-CN"/>
+        </w:rPr>
+      </w:pPr>
+      <w:r>
+        <w:rPr>
+          <w:rFonts w:hint="eastAsia"/>
+          <w:lang w:val="en-US" w:eastAsia="zh-CN"/>
+        </w:rPr>
+        <w:t>Prabhu, S., Mohamed, M., &amp; Misra, H. (2021). Multi-class text classification using bert-based active learning. arXiv preprint arXiv:2104.14289.</w:t>
+      </w:r>
+    </w:p>
+    <w:p>
+      <w:pPr>
+        <w:jc w:val="both"/>
+        <w:rPr>
+          <w:rFonts w:hint="eastAsia"/>
+          <w:lang w:val="en-US" w:eastAsia="zh-CN"/>
+        </w:rPr>
+      </w:pPr>
+      <w:r>
+        <w:rPr>
+          <w:rFonts w:hint="eastAsia"/>
+          <w:lang w:val="en-US" w:eastAsia="zh-CN"/>
+        </w:rPr>
+        <w:t>A. Prest, C. Schmid, and V. Ferrari, “Weakly supervised learning of interactions between humans and objects,” IEEE Transactions on Pattern Analysis and Machine Intelligence, vol. 34, no. 3, pp. 601–614, 2012.</w:t>
+      </w:r>
+    </w:p>
+    <w:p>
+      <w:pPr>
+        <w:jc w:val="both"/>
+        <w:rPr>
+          <w:rFonts w:hint="eastAsia"/>
+          <w:lang w:val="en-US" w:eastAsia="zh-CN"/>
+        </w:rPr>
+      </w:pPr>
+      <w:r>
+        <w:rPr>
+          <w:rFonts w:hint="eastAsia"/>
+          <w:lang w:val="en-US" w:eastAsia="zh-CN"/>
+        </w:rPr>
+        <w:t>D. Tuia, M. Volpi, L. Copa, M. Kanevski, and J. Muñoz-Marí, “A survey of active learning algorithms for supervised remote sensing image classification,” IEEE Journal on Selected Topics in Signal Processing, vol. 5, no. 3, pp. 606–617, 2011.</w:t>
+      </w:r>
+    </w:p>
+    <w:p>
+      <w:pPr>
+        <w:jc w:val="both"/>
+        <w:rPr>
+          <w:rFonts w:hint="eastAsia"/>
+          <w:lang w:val="en-US" w:eastAsia="zh-CN"/>
+        </w:rPr>
+      </w:pPr>
+      <w:r>
+        <w:rPr>
+          <w:rFonts w:hint="eastAsia"/>
+          <w:lang w:val="en-US" w:eastAsia="zh-CN"/>
+        </w:rPr>
+        <w:t>B. Settles, “Active learning literature survey,” University of Wisconsin, Madison, vol. 52, pp. 55–66, 2010.</w:t>
+      </w:r>
+    </w:p>
+    <w:p>
+      <w:pPr>
+        <w:jc w:val="both"/>
+        <w:rPr>
+          <w:rFonts w:hint="eastAsia"/>
+          <w:lang w:val="en-US" w:eastAsia="zh-CN"/>
+        </w:rPr>
+      </w:pPr>
+      <w:r>
+        <w:rPr>
+          <w:rFonts w:hint="eastAsia"/>
+          <w:lang w:val="en-US" w:eastAsia="zh-CN"/>
+        </w:rPr>
+        <w:t>Y. Fu, X. Zhu, and B. Li, “A survey on instance selection for active learning,” Knowledge and Information Systems, vol. 35, no. 2, pp. 249–283, 2013.</w:t>
+      </w:r>
+    </w:p>
+    <w:p>
+      <w:pPr>
+        <w:jc w:val="both"/>
+        <w:rPr>
+          <w:rFonts w:hint="eastAsia"/>
+          <w:lang w:val="en-US" w:eastAsia="zh-CN"/>
+        </w:rPr>
+      </w:pPr>
+      <w:r>
+        <w:rPr>
+          <w:rFonts w:hint="eastAsia"/>
+          <w:lang w:val="en-US" w:eastAsia="zh-CN"/>
+        </w:rPr>
+        <w:t>Schröder, C., &amp; Niekler, A. (2020). A survey of active learning for text classification using deep neural networks. arXiv preprint arXiv:2008.07267.</w:t>
+      </w:r>
+    </w:p>
+    <w:p>
+      <w:pPr>
+        <w:jc w:val="both"/>
+        <w:rPr>
+          <w:rFonts w:hint="eastAsia"/>
+          <w:lang w:val="en-US" w:eastAsia="zh-CN"/>
+        </w:rPr>
+      </w:pPr>
+      <w:r>
+        <w:rPr>
+          <w:rFonts w:hint="eastAsia"/>
+          <w:lang w:val="en-US" w:eastAsia="zh-CN"/>
+        </w:rPr>
+        <w:t>Ren, P., Xiao, Y., Chang, X., Huang, P. Y., Li, Z., Gupta, B. B., ... &amp; Wang, X. (2021). A survey of deep active learning. ACM computing surveys (CSUR), 54(9), 1-40.</w:t>
+      </w:r>
+    </w:p>
+    <w:p>
+      <w:pPr>
+        <w:jc w:val="both"/>
+        <w:rPr>
+          <w:rFonts w:hint="eastAsia"/>
+          <w:lang w:val="en-US" w:eastAsia="zh-CN"/>
+        </w:rPr>
+      </w:pPr>
+    </w:p>
+    <w:p>
+      <w:pPr>
+        <w:jc w:val="both"/>
+        <w:rPr>
+          <w:rFonts w:hint="eastAsia"/>
+          <w:lang w:val="en-US" w:eastAsia="zh-CN"/>
+        </w:rPr>
+      </w:pPr>
+      <w:r>
+        <w:rPr>
+          <w:rFonts w:hint="eastAsia"/>
+          <w:lang w:val="en-US" w:eastAsia="zh-CN"/>
+        </w:rPr>
+        <w:t>Tomaszewski, J. E. (2021). Overview of the role of artificial intelligence in pathology: the computer as a pathology digital assistant. In Artificial intelligence and deep learning in pathology (pp. 237-262). Elsevier.</w:t>
+      </w:r>
+    </w:p>
+    <w:p>
+      <w:pPr>
+        <w:jc w:val="both"/>
+        <w:rPr>
+          <w:rFonts w:hint="eastAsia"/>
+          <w:lang w:val="en-US" w:eastAsia="zh-CN"/>
+        </w:rPr>
+      </w:pPr>
+      <w:r>
+        <w:rPr>
+          <w:rFonts w:hint="eastAsia"/>
+          <w:lang w:val="en-US" w:eastAsia="zh-CN"/>
+        </w:rPr>
+        <w:t>Godbole, S., Harpale, A., Sarawagi, S., &amp; Chakrabarti, S. (2004). Document classification through interactive supervision of document and term labels. In Knowledge Discovery in Databases: PKDD 2004: 8th European Conference on Principles and Practice of Knowledge Discovery in Databases, Pisa, Italy, September 20-24, 2004. Proceedings 8 (pp. 185-196). Springer Berlin Heidelberg.</w:t>
+      </w:r>
+    </w:p>
+    <w:p>
+      <w:pPr>
+        <w:jc w:val="both"/>
+        <w:rPr>
+          <w:rFonts w:hint="eastAsia"/>
+          <w:lang w:val="en-US" w:eastAsia="zh-CN"/>
+        </w:rPr>
+      </w:pPr>
+      <w:r>
+        <w:rPr>
+          <w:rFonts w:hint="eastAsia"/>
+          <w:lang w:val="en-US" w:eastAsia="zh-CN"/>
+        </w:rPr>
+        <w:t>Munro R (2020) Human-in-the-loop machine learning. Manning Publications, Shelter Island.</w:t>
+      </w:r>
+    </w:p>
+    <w:p>
+      <w:pPr>
+        <w:jc w:val="both"/>
+        <w:rPr>
+          <w:rFonts w:hint="default"/>
+          <w:lang w:val="en-US" w:eastAsia="zh-CN"/>
+        </w:rPr>
+      </w:pPr>
+      <w:r>
+        <w:rPr>
+          <w:rFonts w:hint="default"/>
+          <w:lang w:val="en-US" w:eastAsia="zh-CN"/>
+        </w:rPr>
+        <w:t xml:space="preserve">Mosqueira-Rey, E., Hernández-Pereira, E., Alonso-Ríos, D. et al. Human-in-the-loop machine learning: a state of the art. Artif Intell Rev 56, 3005–3054 (2023). </w:t>
+      </w:r>
+      <w:r>
+        <w:rPr>
+          <w:rFonts w:hint="default"/>
+          <w:lang w:val="en-US" w:eastAsia="zh-CN"/>
+        </w:rPr>
+        <w:fldChar w:fldCharType="begin"/>
+      </w:r>
+      <w:r>
+        <w:rPr>
+          <w:rFonts w:hint="default"/>
+          <w:lang w:val="en-US" w:eastAsia="zh-CN"/>
+        </w:rPr>
+        <w:instrText xml:space="preserve"> HYPERLINK "https://doi.org/10.1007/s10462-022-10246-w" </w:instrText>
+      </w:r>
+      <w:r>
+        <w:rPr>
+          <w:rFonts w:hint="default"/>
+          <w:lang w:val="en-US" w:eastAsia="zh-CN"/>
+        </w:rPr>
+        <w:fldChar w:fldCharType="separate"/>
+      </w:r>
+      <w:r>
+        <w:rPr>
+          <w:rStyle w:val="4"/>
+          <w:rFonts w:hint="default"/>
+          <w:lang w:val="en-US" w:eastAsia="zh-CN"/>
+        </w:rPr>
+        <w:t>https://doi.org/10.1007/s10462-022-10246-w</w:t>
+      </w:r>
+      <w:r>
+        <w:rPr>
+          <w:rFonts w:hint="default"/>
+          <w:lang w:val="en-US" w:eastAsia="zh-CN"/>
+        </w:rPr>
+        <w:fldChar w:fldCharType="end"/>
+      </w:r>
+    </w:p>
+    <w:p>
+      <w:pPr>
+        <w:jc w:val="both"/>
+        <w:rPr>
+          <w:rFonts w:hint="default"/>
+          <w:lang w:val="en-US" w:eastAsia="zh-CN"/>
+        </w:rPr>
+      </w:pPr>
+      <w:r>
+        <w:rPr>
+          <w:rFonts w:hint="default"/>
+          <w:lang w:val="en-US" w:eastAsia="zh-CN"/>
+        </w:rPr>
+        <w:t xml:space="preserve">Settles B (2009) Active learning literature survey. Tech. rep., University of Wisconsin-Madison. Department of Computer Sciences, </w:t>
+      </w:r>
+      <w:r>
+        <w:rPr>
+          <w:rFonts w:hint="default"/>
+          <w:lang w:val="en-US" w:eastAsia="zh-CN"/>
+        </w:rPr>
+        <w:fldChar w:fldCharType="begin"/>
+      </w:r>
+      <w:r>
+        <w:rPr>
+          <w:rFonts w:hint="default"/>
+          <w:lang w:val="en-US" w:eastAsia="zh-CN"/>
+        </w:rPr>
+        <w:instrText xml:space="preserve"> HYPERLINK "https://minds.wisconsin.edu/handle/1793/60660" </w:instrText>
+      </w:r>
+      <w:r>
+        <w:rPr>
+          <w:rFonts w:hint="default"/>
+          <w:lang w:val="en-US" w:eastAsia="zh-CN"/>
+        </w:rPr>
+        <w:fldChar w:fldCharType="separate"/>
+      </w:r>
+      <w:r>
+        <w:rPr>
+          <w:rStyle w:val="4"/>
+          <w:rFonts w:hint="default"/>
+          <w:lang w:val="en-US" w:eastAsia="zh-CN"/>
+        </w:rPr>
+        <w:t>https://minds.wisconsin.edu/handle/1793/60660</w:t>
+      </w:r>
+      <w:r>
+        <w:rPr>
+          <w:rFonts w:hint="default"/>
+          <w:lang w:val="en-US" w:eastAsia="zh-CN"/>
+        </w:rPr>
+        <w:fldChar w:fldCharType="end"/>
+      </w:r>
+    </w:p>
+    <w:p>
+      <w:pPr>
+        <w:jc w:val="both"/>
+        <w:rPr>
+          <w:rFonts w:hint="default"/>
+          <w:lang w:val="en-US" w:eastAsia="zh-CN"/>
+        </w:rPr>
+      </w:pPr>
+      <w:r>
+        <w:rPr>
+          <w:rFonts w:hint="default"/>
+          <w:lang w:val="en-US" w:eastAsia="zh-CN"/>
+        </w:rPr>
+        <w:t>Amershi S, Cakmak M, Knox WB et  al (2014) Power to the people: the role of humans in interactive</w:t>
+      </w:r>
+      <w:r>
+        <w:rPr>
+          <w:rFonts w:hint="eastAsia"/>
+          <w:lang w:val="en-US" w:eastAsia="zh-CN"/>
+        </w:rPr>
+        <w:t xml:space="preserve"> </w:t>
+      </w:r>
+      <w:r>
+        <w:rPr>
+          <w:rFonts w:hint="default"/>
+          <w:lang w:val="en-US" w:eastAsia="zh-CN"/>
+        </w:rPr>
+        <w:t xml:space="preserve">machine learning. AI Magazine 35(4):105–120. </w:t>
+      </w:r>
+      <w:r>
+        <w:rPr>
+          <w:rFonts w:hint="default"/>
+          <w:lang w:val="en-US" w:eastAsia="zh-CN"/>
+        </w:rPr>
+        <w:fldChar w:fldCharType="begin"/>
+      </w:r>
+      <w:r>
+        <w:rPr>
+          <w:rFonts w:hint="default"/>
+          <w:lang w:val="en-US" w:eastAsia="zh-CN"/>
+        </w:rPr>
+        <w:instrText xml:space="preserve"> HYPERLINK "https://doi.org/10.1609/aimag.v35i4.2513" </w:instrText>
+      </w:r>
+      <w:r>
+        <w:rPr>
+          <w:rFonts w:hint="default"/>
+          <w:lang w:val="en-US" w:eastAsia="zh-CN"/>
+        </w:rPr>
+        <w:fldChar w:fldCharType="separate"/>
+      </w:r>
+      <w:r>
+        <w:rPr>
+          <w:rStyle w:val="4"/>
+          <w:rFonts w:hint="default"/>
+          <w:lang w:val="en-US" w:eastAsia="zh-CN"/>
+        </w:rPr>
+        <w:t>https://doi.org/10.1609/aimag.v35i4.2513</w:t>
+      </w:r>
+      <w:r>
+        <w:rPr>
+          <w:rFonts w:hint="default"/>
+          <w:lang w:val="en-US" w:eastAsia="zh-CN"/>
+        </w:rPr>
+        <w:fldChar w:fldCharType="end"/>
+      </w:r>
+    </w:p>
+    <w:p>
+      <w:pPr>
+        <w:jc w:val="both"/>
+        <w:rPr>
+          <w:rFonts w:hint="default"/>
+          <w:lang w:val="en-US" w:eastAsia="zh-CN"/>
+        </w:rPr>
+      </w:pPr>
+      <w:r>
+        <w:rPr>
+          <w:rFonts w:hint="default"/>
+          <w:lang w:val="en-US" w:eastAsia="zh-CN"/>
+        </w:rPr>
+        <w:t xml:space="preserve">Dudley JJ, Kristensson PO (2018) A review of user interface design for interactive machine learning. ACM Trans Interact Intell Syst. </w:t>
+      </w:r>
+      <w:r>
+        <w:rPr>
+          <w:rFonts w:hint="default"/>
+          <w:lang w:val="en-US" w:eastAsia="zh-CN"/>
+        </w:rPr>
+        <w:fldChar w:fldCharType="begin"/>
+      </w:r>
+      <w:r>
+        <w:rPr>
+          <w:rFonts w:hint="default"/>
+          <w:lang w:val="en-US" w:eastAsia="zh-CN"/>
+        </w:rPr>
+        <w:instrText xml:space="preserve"> HYPERLINK "https://doi.org/10.1145/3185517" </w:instrText>
+      </w:r>
+      <w:r>
+        <w:rPr>
+          <w:rFonts w:hint="default"/>
+          <w:lang w:val="en-US" w:eastAsia="zh-CN"/>
+        </w:rPr>
+        <w:fldChar w:fldCharType="separate"/>
+      </w:r>
+      <w:r>
+        <w:rPr>
+          <w:rStyle w:val="4"/>
+          <w:rFonts w:hint="default"/>
+          <w:lang w:val="en-US" w:eastAsia="zh-CN"/>
+        </w:rPr>
+        <w:t>https://doi.org/10.1145/3185517</w:t>
+      </w:r>
+      <w:r>
+        <w:rPr>
+          <w:rFonts w:hint="default"/>
+          <w:lang w:val="en-US" w:eastAsia="zh-CN"/>
+        </w:rPr>
+        <w:fldChar w:fldCharType="end"/>
+      </w:r>
+    </w:p>
+    <w:p>
+      <w:pPr>
+        <w:jc w:val="both"/>
+        <w:rPr>
+          <w:rFonts w:hint="eastAsia"/>
+          <w:lang w:val="en-US" w:eastAsia="zh-CN"/>
+        </w:rPr>
+      </w:pPr>
+      <w:r>
+        <w:rPr>
+          <w:rFonts w:hint="eastAsia"/>
+          <w:lang w:val="en-US" w:eastAsia="zh-CN"/>
+        </w:rPr>
+        <w:t>Michael CJ, Acklin D, Scheuerman J (2020) On interactive machine learning and the potential of cognitive feedback. arXiv e-prints arxiv:2003.10365 [cs.HC]</w:t>
+      </w:r>
+    </w:p>
+    <w:p>
+      <w:pPr>
+        <w:jc w:val="both"/>
+        <w:rPr>
+          <w:rFonts w:hint="eastAsia"/>
+          <w:lang w:val="en-US" w:eastAsia="zh-CN"/>
+        </w:rPr>
+      </w:pPr>
+      <w:r>
+        <w:rPr>
+          <w:rFonts w:hint="eastAsia"/>
+          <w:lang w:val="en-US" w:eastAsia="zh-CN"/>
+        </w:rPr>
+        <w:t xml:space="preserve">Ramos G, Meek C, Simard P et  al (2020) Interactive machine teaching: a human-centered approach to building machine-learned models. Hum Comput Interact 35(5–6):413–451. </w:t>
+      </w:r>
+      <w:r>
+        <w:rPr>
+          <w:rFonts w:hint="eastAsia"/>
+          <w:lang w:val="en-US" w:eastAsia="zh-CN"/>
+        </w:rPr>
+        <w:fldChar w:fldCharType="begin"/>
+      </w:r>
+      <w:r>
+        <w:rPr>
+          <w:rFonts w:hint="eastAsia"/>
+          <w:lang w:val="en-US" w:eastAsia="zh-CN"/>
+        </w:rPr>
+        <w:instrText xml:space="preserve"> HYPERLINK "https://doi.org/10.1080/07370024.2020.1734931" </w:instrText>
+      </w:r>
+      <w:r>
+        <w:rPr>
+          <w:rFonts w:hint="eastAsia"/>
+          <w:lang w:val="en-US" w:eastAsia="zh-CN"/>
+        </w:rPr>
+        <w:fldChar w:fldCharType="separate"/>
+      </w:r>
+      <w:r>
+        <w:rPr>
+          <w:rStyle w:val="4"/>
+          <w:rFonts w:hint="eastAsia"/>
+          <w:lang w:val="en-US" w:eastAsia="zh-CN"/>
+        </w:rPr>
+        <w:t>https://doi.org/10.1080/07370024.2020.1734931</w:t>
+      </w:r>
+      <w:r>
+        <w:rPr>
+          <w:rFonts w:hint="eastAsia"/>
+          <w:lang w:val="en-US" w:eastAsia="zh-CN"/>
+        </w:rPr>
+        <w:fldChar w:fldCharType="end"/>
+      </w:r>
+    </w:p>
+    <w:p>
+      <w:pPr>
+        <w:jc w:val="both"/>
+        <w:rPr>
+          <w:rFonts w:hint="eastAsia"/>
+          <w:lang w:val="en-US" w:eastAsia="zh-CN"/>
+        </w:rPr>
+      </w:pPr>
+      <w:r>
+        <w:rPr>
+          <w:rFonts w:hint="eastAsia"/>
+          <w:lang w:val="en-US" w:eastAsia="zh-CN"/>
+        </w:rPr>
+        <w:t xml:space="preserve">Devidze R, Mansouri F, Haug L et al (2020) Understanding the power and limitations of teaching with imperfect knowledge. In: Bessiere C (ed) Proceedings of the twenty-ninth international joint conference on artifcial intelligence, IJCAI-20. International Joint Conferences on Artifcial Intelligence Organization, 2647–2654, </w:t>
+      </w:r>
+      <w:r>
+        <w:rPr>
+          <w:rFonts w:hint="eastAsia"/>
+          <w:lang w:val="en-US" w:eastAsia="zh-CN"/>
+        </w:rPr>
+        <w:fldChar w:fldCharType="begin"/>
+      </w:r>
+      <w:r>
+        <w:rPr>
+          <w:rFonts w:hint="eastAsia"/>
+          <w:lang w:val="en-US" w:eastAsia="zh-CN"/>
+        </w:rPr>
+        <w:instrText xml:space="preserve"> HYPERLINK "https://doi.org/10.24963/ijcai.2020/367" </w:instrText>
+      </w:r>
+      <w:r>
+        <w:rPr>
+          <w:rFonts w:hint="eastAsia"/>
+          <w:lang w:val="en-US" w:eastAsia="zh-CN"/>
+        </w:rPr>
+        <w:fldChar w:fldCharType="separate"/>
+      </w:r>
+      <w:r>
+        <w:rPr>
+          <w:rStyle w:val="4"/>
+          <w:rFonts w:hint="eastAsia"/>
+          <w:lang w:val="en-US" w:eastAsia="zh-CN"/>
+        </w:rPr>
+        <w:t>https://doi.org/10.24963/ijcai.2020/367</w:t>
+      </w:r>
+      <w:r>
+        <w:rPr>
+          <w:rFonts w:hint="eastAsia"/>
+          <w:lang w:val="en-US" w:eastAsia="zh-CN"/>
+        </w:rPr>
+        <w:fldChar w:fldCharType="end"/>
+      </w:r>
+    </w:p>
+    <w:p>
+      <w:pPr>
+        <w:jc w:val="both"/>
+        <w:rPr>
+          <w:rFonts w:hint="eastAsia"/>
+          <w:lang w:val="en-US" w:eastAsia="zh-CN"/>
+        </w:rPr>
+      </w:pPr>
+    </w:p>
+    <w:p>
+      <w:pPr>
+        <w:jc w:val="both"/>
+        <w:rPr>
+          <w:rFonts w:hint="eastAsia"/>
+          <w:lang w:val="en-US" w:eastAsia="zh-CN"/>
+        </w:rPr>
+      </w:pPr>
+      <w:r>
+        <w:rPr>
+          <w:rFonts w:hint="eastAsia"/>
+          <w:lang w:val="en-US" w:eastAsia="zh-CN"/>
+        </w:rPr>
+        <w:t>Active learning：</w:t>
+      </w:r>
+    </w:p>
+    <w:p>
+      <w:pPr>
+        <w:jc w:val="both"/>
+        <w:rPr>
+          <w:rFonts w:hint="eastAsia"/>
+          <w:lang w:val="en-US" w:eastAsia="zh-CN"/>
+        </w:rPr>
+      </w:pPr>
+      <w:r>
+        <w:rPr>
+          <w:rFonts w:hint="eastAsia"/>
+          <w:lang w:val="en-US" w:eastAsia="zh-CN"/>
+        </w:rPr>
+        <w:t>Burr Settles. Active Learning Literature Survey. Computer Sciences Technical Report 1648, University of Wisconsin–Madison. 2009.</w:t>
+      </w:r>
+    </w:p>
+    <w:p>
+      <w:pPr>
+        <w:jc w:val="both"/>
+        <w:rPr>
+          <w:rFonts w:hint="default"/>
+          <w:lang w:val="en-US" w:eastAsia="zh-CN"/>
+        </w:rPr>
+      </w:pPr>
+      <w:bookmarkStart w:id="4" w:name="OLE_LINK6"/>
+      <w:r>
+        <w:rPr>
+          <w:rFonts w:hint="default"/>
+          <w:lang w:val="en-US" w:eastAsia="zh-CN"/>
+        </w:rPr>
+        <w:t>Dana Angluin</w:t>
+      </w:r>
+      <w:bookmarkEnd w:id="4"/>
+      <w:r>
+        <w:rPr>
+          <w:rFonts w:hint="default"/>
+          <w:lang w:val="en-US" w:eastAsia="zh-CN"/>
+        </w:rPr>
+        <w:t>. 1988. Queries and Concept Learning. Machine Learning 2, 4 (1988), 319–342.</w:t>
+      </w:r>
+    </w:p>
+    <w:p>
+      <w:pPr>
+        <w:jc w:val="both"/>
+        <w:rPr>
+          <w:rFonts w:hint="default"/>
+          <w:lang w:val="en-US" w:eastAsia="zh-CN"/>
+        </w:rPr>
+      </w:pPr>
+      <w:r>
+        <w:rPr>
+          <w:rFonts w:hint="default"/>
+          <w:lang w:val="en-US" w:eastAsia="zh-CN"/>
+        </w:rPr>
+        <w:t>Ross D King, Kenneth E Whelan, Ffion M Jones, Philip G K Reiser, Christopher H Bryant, Stephen Muggleton,</w:t>
+      </w:r>
+      <w:r>
+        <w:rPr>
+          <w:rFonts w:hint="eastAsia"/>
+          <w:lang w:val="en-US" w:eastAsia="zh-CN"/>
+        </w:rPr>
+        <w:t xml:space="preserve"> </w:t>
+      </w:r>
+      <w:r>
+        <w:rPr>
+          <w:rFonts w:hint="default"/>
+          <w:lang w:val="en-US" w:eastAsia="zh-CN"/>
+        </w:rPr>
+        <w:t>Douglas B Kell, and Stephen G Oliver. 2004. Functional genomic hypothesis generation and experimentation by a</w:t>
+      </w:r>
+      <w:r>
+        <w:rPr>
+          <w:rFonts w:hint="eastAsia"/>
+          <w:lang w:val="en-US" w:eastAsia="zh-CN"/>
+        </w:rPr>
+        <w:t xml:space="preserve"> </w:t>
+      </w:r>
+      <w:r>
+        <w:rPr>
+          <w:rFonts w:hint="default"/>
+          <w:lang w:val="en-US" w:eastAsia="zh-CN"/>
+        </w:rPr>
+        <w:t>robot scientist. Nature 427, 6971 (2004), 247–252.</w:t>
+      </w:r>
+    </w:p>
+    <w:p>
+      <w:pPr>
+        <w:jc w:val="both"/>
+        <w:rPr>
+          <w:rFonts w:hint="default"/>
+          <w:lang w:val="en-US" w:eastAsia="zh-CN"/>
+        </w:rPr>
+      </w:pPr>
+      <w:r>
+        <w:rPr>
+          <w:rFonts w:hint="default"/>
+          <w:lang w:val="en-US" w:eastAsia="zh-CN"/>
+        </w:rPr>
+        <w:t>Ido Dagan and Sean P. Engelson. 1995. Committee-Based Sampling For Training Probabilistic Classifiers. In Machine</w:t>
+      </w:r>
+      <w:r>
+        <w:rPr>
+          <w:rFonts w:hint="eastAsia"/>
+          <w:lang w:val="en-US" w:eastAsia="zh-CN"/>
+        </w:rPr>
+        <w:t xml:space="preserve"> </w:t>
+      </w:r>
+      <w:r>
+        <w:rPr>
+          <w:rFonts w:hint="default"/>
+          <w:lang w:val="en-US" w:eastAsia="zh-CN"/>
+        </w:rPr>
+        <w:t>Learning, Proceedings of the Twelfth International Conference on Machine Learning, Tahoe City, California, USA, July</w:t>
+      </w:r>
+      <w:r>
+        <w:rPr>
+          <w:rFonts w:hint="eastAsia"/>
+          <w:lang w:val="en-US" w:eastAsia="zh-CN"/>
+        </w:rPr>
+        <w:t xml:space="preserve"> </w:t>
+      </w:r>
+      <w:r>
+        <w:rPr>
+          <w:rFonts w:hint="default"/>
+          <w:lang w:val="en-US" w:eastAsia="zh-CN"/>
+        </w:rPr>
+        <w:t>9-12, 1995. Morgan Kaufmann, 150–157.</w:t>
+      </w:r>
+    </w:p>
+    <w:p>
+      <w:pPr>
+        <w:jc w:val="both"/>
+        <w:rPr>
+          <w:rFonts w:hint="default"/>
+          <w:lang w:val="en-US" w:eastAsia="zh-CN"/>
+        </w:rPr>
+      </w:pPr>
+      <w:bookmarkStart w:id="5" w:name="OLE_LINK7"/>
+      <w:r>
+        <w:rPr>
+          <w:rFonts w:hint="default"/>
+          <w:lang w:val="en-US" w:eastAsia="zh-CN"/>
+        </w:rPr>
+        <w:t>David D Lewis</w:t>
+      </w:r>
       <w:bookmarkEnd w:id="5"/>
-    </w:p>
-    <w:p>
-      <w:pPr>
-        <w:jc w:val="both"/>
-        <w:rPr>
-          <w:rFonts w:hint="eastAsia"/>
-          <w:lang w:val="en-US" w:eastAsia="zh-CN"/>
-        </w:rPr>
-      </w:pPr>
-      <w:r>
-        <w:rPr>
-          <w:rFonts w:hint="eastAsia"/>
-          <w:lang w:val="en-US" w:eastAsia="zh-CN"/>
-        </w:rPr>
-        <w:t>Bayesian active learning</w:t>
-      </w:r>
-    </w:p>
-    <w:p>
-      <w:pPr>
-        <w:jc w:val="both"/>
-        <w:rPr>
-          <w:rFonts w:hint="default"/>
-          <w:lang w:val="en-US" w:eastAsia="zh-CN"/>
-        </w:rPr>
-      </w:pPr>
-      <w:r>
-        <w:rPr>
-          <w:rFonts w:hint="eastAsia"/>
-          <w:lang w:val="en-US" w:eastAsia="zh-CN"/>
-        </w:rPr>
-        <w:t>Small-Text active learning</w:t>
-      </w:r>
-    </w:p>
-    <w:p>
-      <w:pPr>
-        <w:jc w:val="both"/>
-        <w:rPr>
-          <w:rFonts w:hint="eastAsia"/>
-          <w:lang w:val="en-US" w:eastAsia="zh-CN"/>
-        </w:rPr>
-      </w:pPr>
-    </w:p>
-    <w:p>
-      <w:pPr>
-        <w:jc w:val="both"/>
-        <w:rPr>
-          <w:rFonts w:hint="eastAsia"/>
-          <w:lang w:val="en-US" w:eastAsia="zh-CN"/>
-        </w:rPr>
-      </w:pPr>
-    </w:p>
-    <w:p>
-      <w:pPr>
-        <w:jc w:val="both"/>
-        <w:rPr>
-          <w:rFonts w:hint="eastAsia"/>
-          <w:lang w:val="en-US" w:eastAsia="zh-CN"/>
-        </w:rPr>
-      </w:pPr>
-      <w:r>
-        <w:rPr>
-          <w:rFonts w:hint="eastAsia"/>
-          <w:lang w:val="en-US" w:eastAsia="zh-CN"/>
-        </w:rPr>
-        <w:t>Reference</w:t>
-      </w:r>
-    </w:p>
-    <w:p>
-      <w:pPr>
-        <w:jc w:val="both"/>
-        <w:rPr>
-          <w:rFonts w:hint="eastAsia"/>
-          <w:lang w:val="en-US" w:eastAsia="zh-CN"/>
-        </w:rPr>
-      </w:pPr>
-      <w:r>
-        <w:rPr>
-          <w:rFonts w:hint="eastAsia"/>
-          <w:lang w:val="en-US" w:eastAsia="zh-CN"/>
-        </w:rPr>
-        <w:t>McCreadie, R., Buntain, C., &amp; Soboroff, I. (2019). TREC incident streams: Finding actionable information on social media.</w:t>
-      </w:r>
-    </w:p>
-    <w:p>
-      <w:pPr>
-        <w:jc w:val="both"/>
-        <w:rPr>
-          <w:rFonts w:hint="eastAsia"/>
-          <w:lang w:val="en-US" w:eastAsia="zh-CN"/>
-        </w:rPr>
-      </w:pPr>
-      <w:r>
-        <w:rPr>
-          <w:rFonts w:hint="eastAsia"/>
-          <w:lang w:val="en-US" w:eastAsia="zh-CN"/>
-        </w:rPr>
-        <w:t>Murty, S., Koh, P. W., &amp; Liang, P. (2020). Expbert: Representation engineering with natural language explanations. arXiv preprint arXiv:2005.01932.</w:t>
-      </w:r>
-    </w:p>
-    <w:p>
-      <w:pPr>
-        <w:jc w:val="both"/>
-        <w:rPr>
-          <w:rFonts w:hint="eastAsia"/>
-          <w:lang w:val="en-US" w:eastAsia="zh-CN"/>
-        </w:rPr>
-      </w:pPr>
-      <w:r>
-        <w:rPr>
-          <w:rFonts w:hint="eastAsia"/>
-          <w:lang w:val="en-US" w:eastAsia="zh-CN"/>
-        </w:rPr>
-        <w:t>Baram, Y., Yaniv, R.E., Luz, K.: Online choice of active learning algorithms. J. Mach. Learn. Res. 5(Mar), 255–291 (2004)</w:t>
-      </w:r>
-    </w:p>
-    <w:p>
-      <w:pPr>
-        <w:jc w:val="both"/>
-        <w:rPr>
-          <w:rFonts w:hint="eastAsia"/>
-          <w:lang w:val="en-US" w:eastAsia="zh-CN"/>
-        </w:rPr>
-      </w:pPr>
-    </w:p>
-    <w:p>
-      <w:pPr>
-        <w:jc w:val="both"/>
-        <w:rPr>
-          <w:rFonts w:hint="eastAsia"/>
-          <w:lang w:val="en-US" w:eastAsia="zh-CN"/>
-        </w:rPr>
-      </w:pPr>
-      <w:r>
-        <w:rPr>
-          <w:rFonts w:hint="eastAsia"/>
-          <w:lang w:val="en-US" w:eastAsia="zh-CN"/>
-        </w:rPr>
-        <w:t>Prabhu, S., Mohamed, M., &amp; Misra, H. (2021). Multi-class text classification using bert-based active learning. arXiv preprint arXiv:2104.14289.</w:t>
-      </w:r>
-    </w:p>
-    <w:p>
-      <w:pPr>
-        <w:jc w:val="both"/>
-        <w:rPr>
-          <w:rFonts w:hint="eastAsia"/>
-          <w:lang w:val="en-US" w:eastAsia="zh-CN"/>
-        </w:rPr>
-      </w:pPr>
-      <w:r>
-        <w:rPr>
-          <w:rFonts w:hint="eastAsia"/>
-          <w:lang w:val="en-US" w:eastAsia="zh-CN"/>
-        </w:rPr>
-        <w:t>A. Prest, C. Schmid, and V. Ferrari, “Weakly supervised learning of interactions between humans and objects,” IEEE Transactions on Pattern Analysis and Machine Intelligence, vol. 34, no. 3, pp. 601–614, 2012.</w:t>
-      </w:r>
-    </w:p>
-    <w:p>
-      <w:pPr>
-        <w:jc w:val="both"/>
-        <w:rPr>
-          <w:rFonts w:hint="eastAsia"/>
-          <w:lang w:val="en-US" w:eastAsia="zh-CN"/>
-        </w:rPr>
-      </w:pPr>
-      <w:r>
-        <w:rPr>
-          <w:rFonts w:hint="eastAsia"/>
-          <w:lang w:val="en-US" w:eastAsia="zh-CN"/>
-        </w:rPr>
-        <w:t>D. Tuia, M. Volpi, L. Copa, M. Kanevski, and J. Muñoz-Marí, “A survey of active learning algorithms for supervised remote sensing image classification,” IEEE Journal on Selected Topics in Signal Processing, vol. 5, no. 3, pp. 606–617, 2011.</w:t>
-      </w:r>
-    </w:p>
-    <w:p>
-      <w:pPr>
-        <w:jc w:val="both"/>
-        <w:rPr>
-          <w:rFonts w:hint="eastAsia"/>
-          <w:lang w:val="en-US" w:eastAsia="zh-CN"/>
-        </w:rPr>
-      </w:pPr>
-      <w:r>
-        <w:rPr>
-          <w:rFonts w:hint="eastAsia"/>
-          <w:lang w:val="en-US" w:eastAsia="zh-CN"/>
-        </w:rPr>
-        <w:t>B. Settles, “Active learning literature survey,” University of Wisconsin, Madison, vol. 52, pp. 55–66, 2010.</w:t>
-      </w:r>
-    </w:p>
-    <w:p>
-      <w:pPr>
-        <w:jc w:val="both"/>
-        <w:rPr>
-          <w:rFonts w:hint="eastAsia"/>
-          <w:lang w:val="en-US" w:eastAsia="zh-CN"/>
-        </w:rPr>
-      </w:pPr>
-      <w:r>
-        <w:rPr>
-          <w:rFonts w:hint="eastAsia"/>
-          <w:lang w:val="en-US" w:eastAsia="zh-CN"/>
-        </w:rPr>
-        <w:t>Y. Fu, X. Zhu, and B. Li, “A survey on instance selection for active learning,” Knowledge and Information Systems, vol. 35, no. 2, pp. 249–283, 2013.</w:t>
-      </w:r>
-    </w:p>
-    <w:p>
-      <w:pPr>
-        <w:jc w:val="both"/>
-        <w:rPr>
-          <w:rFonts w:hint="eastAsia"/>
-          <w:lang w:val="en-US" w:eastAsia="zh-CN"/>
-        </w:rPr>
-      </w:pPr>
-      <w:r>
-        <w:rPr>
-          <w:rFonts w:hint="eastAsia"/>
-          <w:lang w:val="en-US" w:eastAsia="zh-CN"/>
-        </w:rPr>
-        <w:t>Schröder, C., &amp; Niekler, A. (2020). A survey of active learning for text classification using deep neural networks. arXiv preprint arXiv:2008.07267.</w:t>
-      </w:r>
-    </w:p>
-    <w:p>
-      <w:pPr>
-        <w:jc w:val="both"/>
-        <w:rPr>
-          <w:rFonts w:hint="eastAsia"/>
-          <w:lang w:val="en-US" w:eastAsia="zh-CN"/>
-        </w:rPr>
-      </w:pPr>
-      <w:r>
-        <w:rPr>
-          <w:rFonts w:hint="eastAsia"/>
-          <w:lang w:val="en-US" w:eastAsia="zh-CN"/>
-        </w:rPr>
-        <w:t>Ren, P., Xiao, Y., Chang, X., Huang, P. Y., Li, Z., Gupta, B. B., ... &amp; Wang, X. (2021). A survey of deep active learning. ACM computing surveys (CSUR), 54(9), 1-40.</w:t>
-      </w:r>
-    </w:p>
-    <w:p>
-      <w:pPr>
-        <w:jc w:val="both"/>
-        <w:rPr>
-          <w:rFonts w:hint="eastAsia"/>
-          <w:lang w:val="en-US" w:eastAsia="zh-CN"/>
-        </w:rPr>
-      </w:pPr>
-    </w:p>
-    <w:p>
-      <w:pPr>
-        <w:jc w:val="both"/>
-        <w:rPr>
-          <w:rFonts w:hint="eastAsia"/>
-          <w:lang w:val="en-US" w:eastAsia="zh-CN"/>
-        </w:rPr>
-      </w:pPr>
-      <w:r>
-        <w:rPr>
-          <w:rFonts w:hint="eastAsia"/>
-          <w:lang w:val="en-US" w:eastAsia="zh-CN"/>
-        </w:rPr>
-        <w:t>Tomaszewski, J. E. (2021). Overview of the role of artificial intelligence in pathology: the computer as a pathology digital assistant. In Artificial intelligence and deep learning in pathology (pp. 237-262). Elsevier.</w:t>
-      </w:r>
-    </w:p>
-    <w:p>
-      <w:pPr>
-        <w:jc w:val="both"/>
-        <w:rPr>
-          <w:rFonts w:hint="eastAsia"/>
-          <w:lang w:val="en-US" w:eastAsia="zh-CN"/>
-        </w:rPr>
-      </w:pPr>
-      <w:r>
-        <w:rPr>
-          <w:rFonts w:hint="eastAsia"/>
-          <w:lang w:val="en-US" w:eastAsia="zh-CN"/>
-        </w:rPr>
-        <w:t>Godbole, S., Harpale, A., Sarawagi, S., &amp; Chakrabarti, S. (2004). Document classification through interactive supervision of document and term labels. In Knowledge Discovery in Databases: PKDD 2004: 8th European Conference on Principles and Practice of Knowledge Discovery in Databases, Pisa, Italy, September 20-24, 2004. Proceedings 8 (pp. 185-196). Springer Berlin Heidelberg.</w:t>
-      </w:r>
-    </w:p>
-    <w:p>
-      <w:pPr>
-        <w:jc w:val="both"/>
-        <w:rPr>
-          <w:rFonts w:hint="eastAsia"/>
-          <w:lang w:val="en-US" w:eastAsia="zh-CN"/>
-        </w:rPr>
-      </w:pPr>
-      <w:r>
-        <w:rPr>
-          <w:rFonts w:hint="eastAsia"/>
-          <w:lang w:val="en-US" w:eastAsia="zh-CN"/>
-        </w:rPr>
-        <w:t>Munro R (2020) Human-in-the-loop machine learning. Manning Publications, Shelter Island.</w:t>
-      </w:r>
-    </w:p>
-    <w:p>
-      <w:pPr>
-        <w:jc w:val="both"/>
-        <w:rPr>
-          <w:rFonts w:hint="default"/>
-          <w:lang w:val="en-US" w:eastAsia="zh-CN"/>
-        </w:rPr>
-      </w:pPr>
-      <w:r>
-        <w:rPr>
-          <w:rFonts w:hint="default"/>
-          <w:lang w:val="en-US" w:eastAsia="zh-CN"/>
-        </w:rPr>
-        <w:t xml:space="preserve">Mosqueira-Rey, E., Hernández-Pereira, E., Alonso-Ríos, D. et al. Human-in-the-loop machine learning: a state of the art. Artif Intell Rev 56, 3005–3054 (2023). </w:t>
-      </w:r>
-      <w:r>
-        <w:rPr>
-          <w:rFonts w:hint="default"/>
-          <w:lang w:val="en-US" w:eastAsia="zh-CN"/>
-        </w:rPr>
-        <w:fldChar w:fldCharType="begin"/>
-      </w:r>
-      <w:r>
-        <w:rPr>
-          <w:rFonts w:hint="default"/>
-          <w:lang w:val="en-US" w:eastAsia="zh-CN"/>
-        </w:rPr>
-        <w:instrText xml:space="preserve"> HYPERLINK "https://doi.org/10.1007/s10462-022-10246-w" </w:instrText>
-      </w:r>
-      <w:r>
-        <w:rPr>
-          <w:rFonts w:hint="default"/>
-          <w:lang w:val="en-US" w:eastAsia="zh-CN"/>
-        </w:rPr>
-        <w:fldChar w:fldCharType="separate"/>
-      </w:r>
-      <w:r>
-        <w:rPr>
-          <w:rStyle w:val="4"/>
-          <w:rFonts w:hint="default"/>
-          <w:lang w:val="en-US" w:eastAsia="zh-CN"/>
-        </w:rPr>
-        <w:t>https://doi.org/10.1007/s10462-022-10246-w</w:t>
-      </w:r>
-      <w:r>
-        <w:rPr>
-          <w:rFonts w:hint="default"/>
-          <w:lang w:val="en-US" w:eastAsia="zh-CN"/>
-        </w:rPr>
-        <w:fldChar w:fldCharType="end"/>
-      </w:r>
-    </w:p>
-    <w:p>
-      <w:pPr>
-        <w:jc w:val="both"/>
-        <w:rPr>
-          <w:rFonts w:hint="default"/>
-          <w:lang w:val="en-US" w:eastAsia="zh-CN"/>
-        </w:rPr>
-      </w:pPr>
-      <w:r>
-        <w:rPr>
-          <w:rFonts w:hint="default"/>
-          <w:lang w:val="en-US" w:eastAsia="zh-CN"/>
-        </w:rPr>
-        <w:t xml:space="preserve">Settles B (2009) Active learning literature survey. Tech. rep., University of Wisconsin-Madison. Department of Computer Sciences, </w:t>
-      </w:r>
-      <w:r>
-        <w:rPr>
-          <w:rFonts w:hint="default"/>
-          <w:lang w:val="en-US" w:eastAsia="zh-CN"/>
-        </w:rPr>
-        <w:fldChar w:fldCharType="begin"/>
-      </w:r>
-      <w:r>
-        <w:rPr>
-          <w:rFonts w:hint="default"/>
-          <w:lang w:val="en-US" w:eastAsia="zh-CN"/>
-        </w:rPr>
-        <w:instrText xml:space="preserve"> HYPERLINK "https://minds.wisconsin.edu/handle/1793/60660" </w:instrText>
-      </w:r>
-      <w:r>
-        <w:rPr>
-          <w:rFonts w:hint="default"/>
-          <w:lang w:val="en-US" w:eastAsia="zh-CN"/>
-        </w:rPr>
-        <w:fldChar w:fldCharType="separate"/>
-      </w:r>
-      <w:r>
-        <w:rPr>
-          <w:rStyle w:val="4"/>
-          <w:rFonts w:hint="default"/>
-          <w:lang w:val="en-US" w:eastAsia="zh-CN"/>
-        </w:rPr>
-        <w:t>https://minds.wisconsin.edu/handle/1793/60660</w:t>
-      </w:r>
-      <w:r>
-        <w:rPr>
-          <w:rFonts w:hint="default"/>
-          <w:lang w:val="en-US" w:eastAsia="zh-CN"/>
-        </w:rPr>
-        <w:fldChar w:fldCharType="end"/>
-      </w:r>
-    </w:p>
-    <w:p>
-      <w:pPr>
-        <w:jc w:val="both"/>
-        <w:rPr>
-          <w:rFonts w:hint="default"/>
-          <w:lang w:val="en-US" w:eastAsia="zh-CN"/>
-        </w:rPr>
-      </w:pPr>
-      <w:r>
-        <w:rPr>
-          <w:rFonts w:hint="default"/>
-          <w:lang w:val="en-US" w:eastAsia="zh-CN"/>
-        </w:rPr>
-        <w:t>Amershi S, Cakmak M, Knox WB et  al (2014) Power to the people: the role of humans in interactive</w:t>
+      <w:r>
+        <w:rPr>
+          <w:rFonts w:hint="default"/>
+          <w:lang w:val="en-US" w:eastAsia="zh-CN"/>
+        </w:rPr>
+        <w:t xml:space="preserve"> and William A Gale. 1994. A sequential algorithm for training text classifiers. (1994), 3–12.</w:t>
+      </w:r>
+    </w:p>
+    <w:p>
+      <w:pPr>
+        <w:numPr>
+          <w:ilvl w:val="0"/>
+          <w:numId w:val="1"/>
+        </w:numPr>
+        <w:jc w:val="both"/>
+        <w:rPr>
+          <w:rFonts w:hint="default"/>
+          <w:lang w:val="en-US" w:eastAsia="zh-CN"/>
+        </w:rPr>
+      </w:pPr>
+      <w:r>
+        <w:rPr>
+          <w:rFonts w:hint="default"/>
+          <w:lang w:val="en-US" w:eastAsia="zh-CN"/>
+        </w:rPr>
+        <w:t>Baum and K. Lang. Query learning can work poorly when a human oracle</w:t>
       </w:r>
       <w:r>
         <w:rPr>
@@ -2243,258 +3246,265 @@
           <w:rFonts w:hint="default"/>
           <w:lang w:val="en-US" w:eastAsia="zh-CN"/>
         </w:rPr>
-        <w:t xml:space="preserve">machine learning. AI Magazine 35(4):105–120. </w:t>
-      </w:r>
-      <w:r>
-        <w:rPr>
-          <w:rFonts w:hint="default"/>
-          <w:lang w:val="en-US" w:eastAsia="zh-CN"/>
-        </w:rPr>
-        <w:fldChar w:fldCharType="begin"/>
-      </w:r>
-      <w:r>
-        <w:rPr>
-          <w:rFonts w:hint="default"/>
-          <w:lang w:val="en-US" w:eastAsia="zh-CN"/>
-        </w:rPr>
-        <w:instrText xml:space="preserve"> HYPERLINK "https://doi.org/10.1609/aimag.v35i4.2513" </w:instrText>
-      </w:r>
-      <w:r>
-        <w:rPr>
-          <w:rFonts w:hint="default"/>
-          <w:lang w:val="en-US" w:eastAsia="zh-CN"/>
-        </w:rPr>
-        <w:fldChar w:fldCharType="separate"/>
-      </w:r>
-      <w:r>
-        <w:rPr>
-          <w:rStyle w:val="4"/>
-          <w:rFonts w:hint="default"/>
-          <w:lang w:val="en-US" w:eastAsia="zh-CN"/>
-        </w:rPr>
-        <w:t>https://doi.org/10.1609/aimag.v35i4.2513</w:t>
-      </w:r>
-      <w:r>
-        <w:rPr>
-          <w:rFonts w:hint="default"/>
-          <w:lang w:val="en-US" w:eastAsia="zh-CN"/>
-        </w:rPr>
-        <w:fldChar w:fldCharType="end"/>
-      </w:r>
-    </w:p>
-    <w:p>
-      <w:pPr>
-        <w:jc w:val="both"/>
-        <w:rPr>
-          <w:rFonts w:hint="default"/>
-          <w:lang w:val="en-US" w:eastAsia="zh-CN"/>
-        </w:rPr>
-      </w:pPr>
-      <w:r>
-        <w:rPr>
-          <w:rFonts w:hint="default"/>
-          <w:lang w:val="en-US" w:eastAsia="zh-CN"/>
-        </w:rPr>
-        <w:t xml:space="preserve">Dudley JJ, Kristensson PO (2018) A review of user interface design for interactive machine learning. ACM Trans Interact Intell Syst. </w:t>
-      </w:r>
-      <w:r>
-        <w:rPr>
-          <w:rFonts w:hint="default"/>
-          <w:lang w:val="en-US" w:eastAsia="zh-CN"/>
-        </w:rPr>
-        <w:fldChar w:fldCharType="begin"/>
-      </w:r>
-      <w:r>
-        <w:rPr>
-          <w:rFonts w:hint="default"/>
-          <w:lang w:val="en-US" w:eastAsia="zh-CN"/>
-        </w:rPr>
-        <w:instrText xml:space="preserve"> HYPERLINK "https://doi.org/10.1145/3185517" </w:instrText>
-      </w:r>
-      <w:r>
-        <w:rPr>
-          <w:rFonts w:hint="default"/>
-          <w:lang w:val="en-US" w:eastAsia="zh-CN"/>
-        </w:rPr>
-        <w:fldChar w:fldCharType="separate"/>
-      </w:r>
-      <w:r>
-        <w:rPr>
-          <w:rStyle w:val="4"/>
-          <w:rFonts w:hint="default"/>
-          <w:lang w:val="en-US" w:eastAsia="zh-CN"/>
-        </w:rPr>
-        <w:t>https://doi.org/10.1145/3185517</w:t>
-      </w:r>
-      <w:r>
-        <w:rPr>
-          <w:rFonts w:hint="default"/>
-          <w:lang w:val="en-US" w:eastAsia="zh-CN"/>
-        </w:rPr>
-        <w:fldChar w:fldCharType="end"/>
-      </w:r>
-    </w:p>
-    <w:p>
-      <w:pPr>
-        <w:jc w:val="both"/>
-        <w:rPr>
-          <w:rFonts w:hint="eastAsia"/>
-          <w:lang w:val="en-US" w:eastAsia="zh-CN"/>
-        </w:rPr>
-      </w:pPr>
-      <w:r>
-        <w:rPr>
-          <w:rFonts w:hint="eastAsia"/>
-          <w:lang w:val="en-US" w:eastAsia="zh-CN"/>
-        </w:rPr>
-        <w:t>Michael CJ, Acklin D, Scheuerman J (2020) On interactive machine learning and the potential of cogni</w:t>
-      </w:r>
-      <w:r>
-        <w:rPr>
-          <w:rFonts w:hint="eastAsia"/>
+        <w:t>is used. In Proceedings of the IEEE International Joint Conference on Neural</w:t>
+      </w:r>
+      <w:r>
+        <w:rPr>
+          <w:rFonts w:hint="eastAsia"/>
+          <w:lang w:val="en-US" w:eastAsia="zh-CN"/>
+        </w:rPr>
+        <w:t xml:space="preserve"> </w:t>
+      </w:r>
+      <w:r>
+        <w:rPr>
+          <w:rFonts w:hint="default"/>
+          <w:lang w:val="en-US" w:eastAsia="zh-CN"/>
+        </w:rPr>
+        <w:t>Networks, 1992.</w:t>
+      </w:r>
+    </w:p>
+    <w:p>
+      <w:pPr>
+        <w:numPr>
+          <w:ilvl w:val="0"/>
+          <w:numId w:val="2"/>
+        </w:numPr>
+        <w:jc w:val="both"/>
+        <w:rPr>
+          <w:rFonts w:hint="default"/>
+          <w:lang w:val="en-US" w:eastAsia="zh-CN"/>
+        </w:rPr>
+      </w:pPr>
+      <w:r>
+        <w:rPr>
+          <w:rFonts w:hint="default"/>
+          <w:lang w:val="en-US" w:eastAsia="zh-CN"/>
+        </w:rPr>
+        <w:t>J. Goodfellow, J. Pouget-Abadie, M. Mirza, B. Xu, D. Warde-Farley, S. Ozair, A. Courville, Y. Bengio, Generative Adversarial Networks, (2014).</w:t>
+      </w:r>
+    </w:p>
+    <w:p>
+      <w:pPr>
+        <w:numPr>
+          <w:numId w:val="0"/>
+        </w:numPr>
+        <w:jc w:val="both"/>
+        <w:rPr>
+          <w:rFonts w:hint="default"/>
+          <w:lang w:val="en-US" w:eastAsia="zh-CN"/>
+        </w:rPr>
+      </w:pPr>
+      <w:r>
+        <w:rPr>
+          <w:rFonts w:hint="default"/>
+          <w:lang w:val="en-US" w:eastAsia="zh-CN"/>
+        </w:rPr>
+        <w:t>Dagan and S. Engelson. Committee-based sampling for training probabilistic</w:t>
+      </w:r>
+      <w:r>
+        <w:rPr>
+          <w:rFonts w:hint="eastAsia"/>
+          <w:lang w:val="en-US" w:eastAsia="zh-CN"/>
+        </w:rPr>
+        <w:t xml:space="preserve"> </w:t>
+      </w:r>
+      <w:r>
+        <w:rPr>
+          <w:rFonts w:hint="default"/>
+          <w:lang w:val="en-US" w:eastAsia="zh-CN"/>
+        </w:rPr>
+        <w:t>classifiers. In Proceedings of the International Conference on Machine Learn</w:t>
+      </w:r>
+      <w:r>
+        <w:rPr>
+          <w:rFonts w:hint="default"/>
           <w:lang w:val="en-US" w:eastAsia="zh-CN"/>
         </w:rPr>
         <w:t/>
       </w:r>
       <w:r>
         <w:rPr>
-          <w:rFonts w:hint="eastAsia"/>
-          <w:lang w:val="en-US" w:eastAsia="zh-CN"/>
-        </w:rPr>
-        <w:t>tive feedback. arXiv e-prints arxiv:2003.10365 [cs.HC]</w:t>
-      </w:r>
-    </w:p>
-    <w:p>
-      <w:pPr>
-        <w:jc w:val="both"/>
-        <w:rPr>
-          <w:rFonts w:hint="eastAsia"/>
-          <w:lang w:val="en-US" w:eastAsia="zh-CN"/>
-        </w:rPr>
-      </w:pPr>
-      <w:r>
-        <w:rPr>
-          <w:rFonts w:hint="eastAsia"/>
-          <w:lang w:val="en-US" w:eastAsia="zh-CN"/>
-        </w:rPr>
-        <w:t xml:space="preserve">Ramos G, Meek C, Simard P et  al (2020) Interactive machine teaching: a human-centered approach to building machine-learned models. Hum Comput Interact 35(5–6):413–451. </w:t>
-      </w:r>
-      <w:r>
-        <w:rPr>
-          <w:rFonts w:hint="eastAsia"/>
-          <w:lang w:val="en-US" w:eastAsia="zh-CN"/>
-        </w:rPr>
-        <w:fldChar w:fldCharType="begin"/>
-      </w:r>
-      <w:r>
-        <w:rPr>
-          <w:rFonts w:hint="eastAsia"/>
-          <w:lang w:val="en-US" w:eastAsia="zh-CN"/>
-        </w:rPr>
-        <w:instrText xml:space="preserve"> HYPERLINK "https://doi.org/10.1080/07370024.2020.1734931" </w:instrText>
-      </w:r>
-      <w:r>
-        <w:rPr>
-          <w:rFonts w:hint="eastAsia"/>
-          <w:lang w:val="en-US" w:eastAsia="zh-CN"/>
-        </w:rPr>
-        <w:fldChar w:fldCharType="separate"/>
-      </w:r>
-      <w:r>
-        <w:rPr>
-          <w:rStyle w:val="4"/>
-          <w:rFonts w:hint="eastAsia"/>
-          <w:lang w:val="en-US" w:eastAsia="zh-CN"/>
-        </w:rPr>
-        <w:t>https://doi.org/10.1080/07370024.2020.1734931</w:t>
-      </w:r>
-      <w:r>
-        <w:rPr>
-          <w:rFonts w:hint="eastAsia"/>
-          <w:lang w:val="en-US" w:eastAsia="zh-CN"/>
-        </w:rPr>
-        <w:fldChar w:fldCharType="end"/>
-      </w:r>
-    </w:p>
-    <w:p>
-      <w:pPr>
-        <w:jc w:val="both"/>
-        <w:rPr>
-          <w:rFonts w:hint="eastAsia"/>
-          <w:lang w:val="en-US" w:eastAsia="zh-CN"/>
-        </w:rPr>
-      </w:pPr>
-      <w:r>
-        <w:rPr>
-          <w:rFonts w:hint="eastAsia"/>
-          <w:lang w:val="en-US" w:eastAsia="zh-CN"/>
-        </w:rPr>
-        <w:t>Devidze R, Mansouri F, Haug L et al (2020) Understanding the power and limitations of teaching with imperfect knowledge. In: Bessiere C (ed) Proceedings of the twenty-ninth international joint con</w:t>
-      </w:r>
-      <w:r>
-        <w:rPr>
-          <w:rFonts w:hint="eastAsia"/>
-          <w:lang w:val="en-US" w:eastAsia="zh-CN"/>
-        </w:rPr>
-        <w:t/>
-      </w:r>
-      <w:r>
-        <w:rPr>
-          <w:rFonts w:hint="eastAsia"/>
-          <w:lang w:val="en-US" w:eastAsia="zh-CN"/>
-        </w:rPr>
-        <w:t>ference on artifcial intelligence, IJCAI-20. International Joint Conferences on Artifcial Intelli</w:t>
-      </w:r>
-      <w:r>
-        <w:rPr>
-          <w:rFonts w:hint="eastAsia"/>
-          <w:lang w:val="en-US" w:eastAsia="zh-CN"/>
-        </w:rPr>
-        <w:t/>
-      </w:r>
-      <w:r>
-        <w:rPr>
-          <w:rFonts w:hint="eastAsia"/>
-          <w:lang w:val="en-US" w:eastAsia="zh-CN"/>
-        </w:rPr>
-        <w:t xml:space="preserve">gence Organization, 2647–2654, </w:t>
-      </w:r>
-      <w:r>
-        <w:rPr>
-          <w:rFonts w:hint="eastAsia"/>
-          <w:lang w:val="en-US" w:eastAsia="zh-CN"/>
-        </w:rPr>
-        <w:fldChar w:fldCharType="begin"/>
-      </w:r>
-      <w:r>
-        <w:rPr>
-          <w:rFonts w:hint="eastAsia"/>
-          <w:lang w:val="en-US" w:eastAsia="zh-CN"/>
-        </w:rPr>
-        <w:instrText xml:space="preserve"> HYPERLINK "https://doi.org/10.24963/ijcai.2020/367" </w:instrText>
-      </w:r>
-      <w:r>
-        <w:rPr>
-          <w:rFonts w:hint="eastAsia"/>
-          <w:lang w:val="en-US" w:eastAsia="zh-CN"/>
-        </w:rPr>
-        <w:fldChar w:fldCharType="separate"/>
-      </w:r>
-      <w:r>
-        <w:rPr>
-          <w:rStyle w:val="4"/>
-          <w:rFonts w:hint="eastAsia"/>
-          <w:lang w:val="en-US" w:eastAsia="zh-CN"/>
-        </w:rPr>
-        <w:t>https://doi.org/10.24963/ijcai.2020/367</w:t>
-      </w:r>
-      <w:r>
-        <w:rPr>
-          <w:rFonts w:hint="eastAsia"/>
-          <w:lang w:val="en-US" w:eastAsia="zh-CN"/>
-        </w:rPr>
-        <w:fldChar w:fldCharType="end"/>
-      </w:r>
+          <w:rFonts w:hint="default"/>
+          <w:lang w:val="en-US" w:eastAsia="zh-CN"/>
+        </w:rPr>
+        <w:t>ing (ICML), pages 150–157.</w:t>
+      </w:r>
+      <w:r>
+        <w:rPr>
+          <w:rFonts w:hint="eastAsia"/>
+          <w:lang w:val="en-US" w:eastAsia="zh-CN"/>
+        </w:rPr>
+        <w:t xml:space="preserve"> </w:t>
+      </w:r>
+      <w:r>
+        <w:rPr>
+          <w:rFonts w:hint="default"/>
+          <w:lang w:val="en-US" w:eastAsia="zh-CN"/>
+        </w:rPr>
+        <w:t>Morgan Kaufmann, 1995.</w:t>
+      </w:r>
+    </w:p>
+    <w:p>
+      <w:pPr>
+        <w:numPr>
+          <w:numId w:val="0"/>
+        </w:numPr>
+        <w:jc w:val="both"/>
+        <w:rPr>
+          <w:rFonts w:hint="default"/>
+          <w:lang w:val="en-US" w:eastAsia="zh-CN"/>
+        </w:rPr>
+      </w:pPr>
+      <w:r>
+        <w:rPr>
+          <w:rFonts w:hint="default"/>
+          <w:lang w:val="en-US" w:eastAsia="zh-CN"/>
+        </w:rPr>
+        <w:t>Ozan Sener and Silvio Savarese. “Active Learning for Convolutional Neural Networks: A Core-Set Approach”.</w:t>
+      </w:r>
+      <w:r>
+        <w:rPr>
+          <w:rFonts w:hint="eastAsia"/>
+          <w:lang w:val="en-US" w:eastAsia="zh-CN"/>
+        </w:rPr>
+        <w:t xml:space="preserve"> </w:t>
+      </w:r>
+      <w:r>
+        <w:rPr>
+          <w:rFonts w:hint="default"/>
+          <w:lang w:val="en-US" w:eastAsia="zh-CN"/>
+        </w:rPr>
+        <w:t>In: 6th International Conference on Learning Representations, ICLR 2018, Conference Track Proceedings.</w:t>
+      </w:r>
+      <w:r>
+        <w:rPr>
+          <w:rFonts w:hint="eastAsia"/>
+          <w:lang w:val="en-US" w:eastAsia="zh-CN"/>
+        </w:rPr>
+        <w:t xml:space="preserve"> </w:t>
+      </w:r>
+      <w:r>
+        <w:rPr>
+          <w:rFonts w:hint="default"/>
+          <w:lang w:val="en-US" w:eastAsia="zh-CN"/>
+        </w:rPr>
+        <w:t>2018.</w:t>
+      </w:r>
+    </w:p>
+    <w:p>
+      <w:pPr>
+        <w:numPr>
+          <w:numId w:val="0"/>
+        </w:numPr>
+        <w:jc w:val="both"/>
+        <w:rPr>
+          <w:rFonts w:hint="default"/>
+          <w:lang w:val="en-US" w:eastAsia="zh-CN"/>
+        </w:rPr>
+      </w:pPr>
+      <w:r>
+        <w:rPr>
+          <w:rFonts w:hint="default"/>
+          <w:lang w:val="en-US" w:eastAsia="zh-CN"/>
+        </w:rPr>
+        <w:t>Lewis and W. Gale. A sequential algorithm for training text classifiers. In</w:t>
+      </w:r>
+      <w:r>
+        <w:rPr>
+          <w:rFonts w:hint="eastAsia"/>
+          <w:lang w:val="en-US" w:eastAsia="zh-CN"/>
+        </w:rPr>
+        <w:t xml:space="preserve"> </w:t>
+      </w:r>
+      <w:r>
+        <w:rPr>
+          <w:rFonts w:hint="default"/>
+          <w:lang w:val="en-US" w:eastAsia="zh-CN"/>
+        </w:rPr>
+        <w:t>Proceedings of the ACM SIGIR Conference on Research and Development in</w:t>
+      </w:r>
+      <w:r>
+        <w:rPr>
+          <w:rFonts w:hint="eastAsia"/>
+          <w:lang w:val="en-US" w:eastAsia="zh-CN"/>
+        </w:rPr>
+        <w:t xml:space="preserve"> </w:t>
+      </w:r>
+      <w:r>
+        <w:rPr>
+          <w:rFonts w:hint="default"/>
+          <w:lang w:val="en-US" w:eastAsia="zh-CN"/>
+        </w:rPr>
+        <w:t>Information Retrieval, pages 3–12.</w:t>
+      </w:r>
+      <w:r>
+        <w:rPr>
+          <w:rFonts w:hint="eastAsia"/>
+          <w:lang w:val="en-US" w:eastAsia="zh-CN"/>
+        </w:rPr>
+        <w:t xml:space="preserve"> </w:t>
+      </w:r>
+      <w:r>
+        <w:rPr>
+          <w:rFonts w:hint="default"/>
+          <w:lang w:val="en-US" w:eastAsia="zh-CN"/>
+        </w:rPr>
+        <w:t>ACM/Springer, 1994.</w:t>
+      </w:r>
+    </w:p>
+    <w:p>
+      <w:pPr>
+        <w:numPr>
+          <w:numId w:val="0"/>
+        </w:numPr>
+        <w:jc w:val="both"/>
+        <w:rPr>
+          <w:rFonts w:hint="default"/>
+          <w:lang w:val="en-US" w:eastAsia="zh-CN"/>
+        </w:rPr>
+      </w:pPr>
+      <w:r>
+        <w:rPr>
+          <w:rFonts w:hint="default"/>
+          <w:lang w:val="en-US" w:eastAsia="zh-CN"/>
+        </w:rPr>
+        <w:t>Rong Hu, Brian Mac Namee, and Sarah Jane Delany. “Active Learning for Text Classification with Reusability”.</w:t>
+      </w:r>
+      <w:r>
+        <w:rPr>
+          <w:rFonts w:hint="eastAsia"/>
+          <w:lang w:val="en-US" w:eastAsia="zh-CN"/>
+        </w:rPr>
+        <w:t xml:space="preserve"> </w:t>
+      </w:r>
+      <w:r>
+        <w:rPr>
+          <w:rFonts w:hint="default"/>
+          <w:lang w:val="en-US" w:eastAsia="zh-CN"/>
+        </w:rPr>
+        <w:t>In: Expert Systems with Applications 45.C (2016), pp. 438–449.</w:t>
+      </w:r>
+    </w:p>
+    <w:p>
+      <w:pPr>
+        <w:numPr>
+          <w:numId w:val="0"/>
+        </w:numPr>
+        <w:jc w:val="both"/>
+        <w:rPr>
+          <w:rFonts w:hint="default"/>
+          <w:lang w:val="en-US" w:eastAsia="zh-CN"/>
+        </w:rPr>
+      </w:pPr>
+    </w:p>
+    <w:p>
+      <w:pPr>
+        <w:jc w:val="both"/>
+        <w:rPr>
+          <w:rFonts w:hint="default"/>
+          <w:lang w:val="en-US" w:eastAsia="zh-CN"/>
+        </w:rPr>
+      </w:pPr>
     </w:p>
     <w:p>
       <w:pPr>
@@ -2555,7 +3565,7 @@
           <w:rFonts w:hint="eastAsia"/>
         </w:rPr>
       </w:pPr>
-      <w:bookmarkStart w:id="3" w:name="OLE_LINK1"/>
+      <w:bookmarkStart w:id="6" w:name="OLE_LINK1"/>
       <w:r>
         <w:rPr>
           <w:rFonts w:hint="eastAsia"/>
@@ -2563,7 +3573,7 @@
         <w:t>It should include a draft abstract: this should fit on one page, and should be a draft of what you hope to be able to say about your thesis when it is complete, several weeks into the future (that is, this is a "fairy-tale" abstract).</w:t>
       </w:r>
     </w:p>
-    <w:bookmarkEnd w:id="3"/>
+    <w:bookmarkEnd w:id="6"/>
     <w:p>
       <w:pPr>
         <w:jc w:val="both"/>
@@ -2607,14 +3617,14 @@
         </w:rPr>
         <w:t xml:space="preserve">It should include at least three pages of coherent text forming an initial survey/summary of relevant literature, that could be used as the basis of your Contextual Background or </w:t>
       </w:r>
-      <w:bookmarkStart w:id="4" w:name="OLE_LINK3"/>
+      <w:bookmarkStart w:id="7" w:name="OLE_LINK3"/>
       <w:r>
         <w:rPr>
           <w:rFonts w:hint="eastAsia"/>
         </w:rPr>
         <w:t>Literature Review</w:t>
       </w:r>
-      <w:bookmarkEnd w:id="4"/>
+      <w:bookmarkEnd w:id="7"/>
       <w:r>
         <w:rPr>
           <w:rFonts w:hint="eastAsia"/>
@@ -2887,284 +3897,6 @@
           <w:rFonts w:hint="eastAsia"/>
         </w:rPr>
       </w:pPr>
-    </w:p>
-    <w:p>
-      <w:pPr>
-        <w:jc w:val="both"/>
-        <w:rPr>
-          <w:rFonts w:hint="eastAsia"/>
-        </w:rPr>
-      </w:pPr>
-    </w:p>
-    <w:p>
-      <w:pPr>
-        <w:jc w:val="both"/>
-        <w:rPr>
-          <w:rFonts w:hint="eastAsia"/>
-        </w:rPr>
-      </w:pPr>
-    </w:p>
-    <w:p>
-      <w:pPr>
-        <w:jc w:val="both"/>
-        <w:rPr>
-          <w:rFonts w:hint="eastAsia"/>
-        </w:rPr>
-      </w:pPr>
-      <w:r>
-        <w:rPr>
-          <w:rFonts w:hint="eastAsia"/>
-        </w:rPr>
-        <w:t>Much of the focus on emergency time response systems for social platforms has been on creating better text classification algorithms to learn from the data. However, obtaining useful annotated datasets can prove difficult [4]. The throughput of general social platform data is not able to accomplish bulk annotation, so many weakly supervised forms that enable the extraction and annotation of data with high information value at a controlled cost have been widely used in classification projects [5,6]. To reduce the cost of annotation, active learning is used in the backend of social networking sites to accomplish annotation. Active learning is an effective method to solve these problems by selecting unannotated samples with high information content to be annotated by experts [7, 8]. Querying the most informative instances using evaluation algorithms with different sampling is probably the most popular method in active learning. As a result, query strategies have naturally become a hot topic of research in active learning algorithms, with a variety of optimisation algorithms emerging. Putting annotators into an optimisation loop ultimately achieves high accuracy.</w:t>
-      </w:r>
-    </w:p>
-    <w:p>
-      <w:pPr>
-        <w:jc w:val="both"/>
-        <w:rPr>
-          <w:rFonts w:hint="eastAsia"/>
-        </w:rPr>
-      </w:pPr>
-      <w:r>
-        <w:rPr>
-          <w:rFonts w:hint="eastAsia"/>
-        </w:rPr>
-        <w:t>At the same time, neural text classifiers are often not comfortable with early uncertainty sampling [9] and are often considered overconfident in their output of results, and ineffective responses to the complexity of NNs continue to be an important area of research. This is because it has no inherent measure of vulnerability. In contrast, newer approaches use Bayesian extensions to achieve uncertainty estimates via drop-out or use probabilistic NNs to measure uncertainty.</w:t>
-      </w:r>
-    </w:p>
-    <w:p>
-      <w:pPr>
-        <w:jc w:val="both"/>
-        <w:rPr>
-          <w:rFonts w:hint="eastAsia"/>
-        </w:rPr>
-      </w:pPr>
-    </w:p>
-    <w:p>
-      <w:pPr>
-        <w:jc w:val="both"/>
-        <w:rPr>
-          <w:rFonts w:hint="eastAsia"/>
-        </w:rPr>
-      </w:pPr>
-      <w:r>
-        <w:rPr>
-          <w:rFonts w:hint="eastAsia"/>
-        </w:rPr>
-        <w:t>Firstly, based on the above background we can conclude that interpretation-based neural text classification models need to be trained using a small but informative number of instances and can exploit the maximum potential of the model parameters during training. Secondly, how to select instances with large information content to supply to human annotators and detect the posterior performance of the instances is also the focus of this experiment. Secondly, due to the labour cost, how to simulate the processing process of human annotators is also an effective way to reduce labour. Finally, the exploration of structural improvements to the neural network text classifier with ExpBERT will also have a benign impact on the retrieval of contingency times on social platforms.</w:t>
-      </w:r>
-    </w:p>
-    <w:p>
-      <w:pPr>
-        <w:jc w:val="both"/>
-        <w:rPr>
-          <w:rFonts w:hint="eastAsia"/>
-        </w:rPr>
-      </w:pPr>
-    </w:p>
-    <w:p>
-      <w:pPr>
-        <w:jc w:val="both"/>
-        <w:rPr>
-          <w:rFonts w:hint="eastAsia"/>
-        </w:rPr>
-      </w:pPr>
-      <w:r>
-        <w:rPr>
-          <w:rFonts w:hint="eastAsia"/>
-        </w:rPr>
-        <w:t>Therefore, the following research objectives are combined with the above issues:</w:t>
-      </w:r>
-    </w:p>
-    <w:p>
-      <w:pPr>
-        <w:jc w:val="both"/>
-        <w:rPr>
-          <w:rFonts w:hint="eastAsia"/>
-        </w:rPr>
-      </w:pPr>
-      <w:r>
-        <w:rPr>
-          <w:rFonts w:hint="eastAsia"/>
-        </w:rPr>
-        <w:t>Establish a pool-based human-in-the-loop active learning framework, design stopping criteria and explore whether interactive systems can improve text classification model performance</w:t>
-      </w:r>
-    </w:p>
-    <w:p>
-      <w:pPr>
-        <w:jc w:val="both"/>
-        <w:rPr>
-          <w:rFonts w:hint="eastAsia"/>
-        </w:rPr>
-      </w:pPr>
-      <w:r>
-        <w:rPr>
-          <w:rFonts w:hint="eastAsia"/>
-        </w:rPr>
-        <w:t>Implement different sampling query algorithms and evaluate their impact, appropriately integrate extraction algorithms, and for uncertainty in uncertainty sampling determine how uncertainty is evaluated</w:t>
-      </w:r>
-    </w:p>
-    <w:p>
-      <w:pPr>
-        <w:jc w:val="both"/>
-        <w:rPr>
-          <w:rFonts w:hint="eastAsia"/>
-        </w:rPr>
-      </w:pPr>
-      <w:r>
-        <w:rPr>
-          <w:rFonts w:hint="eastAsia"/>
-        </w:rPr>
-        <w:t>Development of an annotator evaluation simulation algorithm, and a live annotator simulation scheme</w:t>
-      </w:r>
-    </w:p>
-    <w:p>
-      <w:pPr>
-        <w:jc w:val="both"/>
-        <w:rPr>
-          <w:rFonts w:hint="eastAsia"/>
-        </w:rPr>
-      </w:pPr>
-      <w:r>
-        <w:rPr>
-          <w:rFonts w:hint="eastAsia"/>
-        </w:rPr>
-        <w:t>Exploring the robustness of the advanced ExpBERT text classification architecture in a noisy environment</w:t>
-      </w:r>
-    </w:p>
-    <w:p>
-      <w:pPr>
-        <w:jc w:val="both"/>
-        <w:rPr>
-          <w:rFonts w:hint="eastAsia"/>
-        </w:rPr>
-      </w:pPr>
-      <w:r>
-        <w:rPr>
-          <w:rFonts w:hint="eastAsia"/>
-        </w:rPr>
-        <w:t>Exploring architectural flaws in the model itself and completing improvements</w:t>
-      </w:r>
-    </w:p>
-    <w:p>
-      <w:pPr>
-        <w:jc w:val="both"/>
-        <w:rPr>
-          <w:rFonts w:hint="eastAsia"/>
-        </w:rPr>
-      </w:pPr>
-    </w:p>
-    <w:p>
-      <w:pPr>
-        <w:jc w:val="both"/>
-        <w:rPr>
-          <w:rFonts w:hint="eastAsia"/>
-        </w:rPr>
-      </w:pPr>
-      <w:r>
-        <w:rPr>
-          <w:rFonts w:hint="eastAsia"/>
-        </w:rPr>
-        <w:t>Thesis Organisation</w:t>
-      </w:r>
-    </w:p>
-    <w:p>
-      <w:pPr>
-        <w:jc w:val="both"/>
-        <w:rPr>
-          <w:rFonts w:hint="eastAsia"/>
-        </w:rPr>
-      </w:pPr>
-      <w:r>
-        <w:rPr>
-          <w:rFonts w:hint="eastAsia"/>
-        </w:rPr>
-        <w:t>The overall structure of the thesis based on the research objectives consists of six modules: Introduction, Background, Design, Implementation, Evaluation and Conclusion.</w:t>
-      </w:r>
-    </w:p>
-    <w:p>
-      <w:pPr>
-        <w:jc w:val="both"/>
-        <w:rPr>
-          <w:rFonts w:hint="eastAsia"/>
-        </w:rPr>
-      </w:pPr>
-      <w:r>
-        <w:rPr>
-          <w:rFonts w:hint="eastAsia"/>
-        </w:rPr>
-        <w:t>The introduction phase in Chapter 1 provides an overview of the background to the project, presenting the motivation for the experiments in light of the background, followed by a brief description of the approach to the implementation of the overall interactive system, listing the aims of the research and the challenges faced.</w:t>
-      </w:r>
-    </w:p>
-    <w:p>
-      <w:pPr>
-        <w:jc w:val="both"/>
-        <w:rPr>
-          <w:rFonts w:hint="eastAsia"/>
-        </w:rPr>
-      </w:pPr>
-      <w:r>
-        <w:rPr>
-          <w:rFonts w:hint="eastAsia"/>
-        </w:rPr>
-        <w:t>In Chapter 2 a detailed introduction to the technology of the overall interactive system and its application will be provided, namely the application of the interactive system to a text classification system (Section 2.1), and Section 2.2 provides an introduction to the framework of active learning. Due to the multitude of example query methods in active learning, section 2.4 presents an introduction to the sampling query algorithm in combination with pseudo-code and formulas as well as an introduction to the way uncertainty algorithms are evaluated and their optimisation methods in section 2.5. The final section presents an improved exploratory approach to the text classification framework.</w:t>
-      </w:r>
-    </w:p>
-    <w:p>
-      <w:pPr>
-        <w:jc w:val="both"/>
-        <w:rPr>
-          <w:rFonts w:hint="eastAsia"/>
-        </w:rPr>
-      </w:pPr>
-      <w:r>
-        <w:rPr>
-          <w:rFonts w:hint="eastAsia"/>
-        </w:rPr>
-        <w:t>In the first section of the design chapter the overall framework and the design details of the method are described. Due to the importance of the query strategy, section 3.2 will focus on the query strategy adopted in this report has been designed for the evaluation of the representativeness of the examples, and finally on the design philosophy of other alternative models.</w:t>
-      </w:r>
-    </w:p>
-    <w:p>
-      <w:pPr>
-        <w:jc w:val="both"/>
-        <w:rPr>
-          <w:rFonts w:hint="eastAsia"/>
-        </w:rPr>
-      </w:pPr>
-      <w:r>
-        <w:rPr>
-          <w:rFonts w:hint="eastAsia"/>
-        </w:rPr>
-        <w:t>The chapter on implementation will first give an overview of the experimental environment, introduce the elements in the database and their properties etc. in section 4.2, and then describe the process of implementing the simulated user operations. Since the model parameters as well as the sampling strategy are to be evaluated in the experiment, evaluation criteria need to be described in section 4.3 and finally an overview of the development resources is given.</w:t>
-      </w:r>
-    </w:p>
-    <w:p>
-      <w:pPr>
-        <w:jc w:val="both"/>
-        <w:rPr>
-          <w:rFonts w:hint="eastAsia"/>
-        </w:rPr>
-      </w:pPr>
-      <w:r>
-        <w:rPr>
-          <w:rFonts w:hint="eastAsia"/>
-        </w:rPr>
-        <w:t>The chapter on evaluation begins with a description of the selection process of the hyperparameters, the presentation and analysis of the evaluation results for the validation and test sets, and finally completes with an evaluation of the effect of noise.</w:t>
-      </w:r>
-    </w:p>
-    <w:p>
-      <w:pPr>
-        <w:jc w:val="both"/>
-        <w:rPr>
-          <w:rFonts w:hint="eastAsia"/>
-        </w:rPr>
-      </w:pPr>
-      <w:r>
-        <w:rPr>
-          <w:rFonts w:hint="eastAsia"/>
-        </w:rPr>
-        <w:t>In the final chapter a summary of the previous experiments is presented, followed by an analysis of the limitations of the overall model, and finally a discussion of further enhancements and future work.</w:t>
-      </w:r>
     </w:p>
     <w:p>
       <w:pPr>
@@ -3198,6 +3930,41 @@
     </w:sectPr>
   </w:body>
 </w:document>
+</file>
+
+<file path=word/numbering.xml><?xml version="1.0" encoding="utf-8"?>
+<w:numbering xmlns:wpc="http://schemas.microsoft.com/office/word/2010/wordprocessingCanvas" xmlns:mc="http://schemas.openxmlformats.org/markup-compatibility/2006" xmlns:o="urn:schemas-microsoft-com:office:office" xmlns:r="http://schemas.openxmlformats.org/officeDocument/2006/relationships" xmlns:m="http://schemas.openxmlformats.org/officeDocument/2006/math" xmlns:v="urn:schemas-microsoft-com:vml" xmlns:wp14="http://schemas.microsoft.com/office/word/2010/wordprocessingDrawing" xmlns:wp="http://schemas.openxmlformats.org/drawingml/2006/wordprocessingDrawing" xmlns:w10="urn:schemas-microsoft-com:office:word" xmlns:w="http://schemas.openxmlformats.org/wordprocessingml/2006/main" xmlns:w14="http://schemas.microsoft.com/office/word/2010/wordml" xmlns:wpg="http://schemas.microsoft.com/office/word/2010/wordprocessingGroup" xmlns:wpi="http://schemas.microsoft.com/office/word/2010/wordprocessingInk" xmlns:wne="http://schemas.microsoft.com/office/word/2006/wordml" xmlns:wps="http://schemas.microsoft.com/office/word/2010/wordprocessingShape" xmlns:wpsCustomData="http://www.wps.cn/officeDocument/2013/wpsCustomData" mc:Ignorable="w14 wp14">
+  <w:abstractNum w:abstractNumId="0">
+    <w:nsid w:val="B44404C6"/>
+    <w:multiLevelType w:val="singleLevel"/>
+    <w:tmpl w:val="B44404C6"/>
+    <w:lvl w:ilvl="0" w:tentative="0">
+      <w:start w:val="1"/>
+      <w:numFmt w:val="upperRoman"/>
+      <w:suff w:val="space"/>
+      <w:lvlText w:val="%1."/>
+      <w:lvlJc w:val="left"/>
+    </w:lvl>
+  </w:abstractNum>
+  <w:abstractNum w:abstractNumId="1">
+    <w:nsid w:val="20579AAC"/>
+    <w:multiLevelType w:val="singleLevel"/>
+    <w:tmpl w:val="20579AAC"/>
+    <w:lvl w:ilvl="0" w:tentative="0">
+      <w:start w:val="2"/>
+      <w:numFmt w:val="upperLetter"/>
+      <w:suff w:val="space"/>
+      <w:lvlText w:val="%1."/>
+      <w:lvlJc w:val="left"/>
+    </w:lvl>
+  </w:abstractNum>
+  <w:num w:numId="1">
+    <w:abstractNumId w:val="1"/>
+  </w:num>
+  <w:num w:numId="2">
+    <w:abstractNumId w:val="0"/>
+  </w:num>
+</w:numbering>
 </file>
 
 <file path=word/styles.xml><?xml version="1.0" encoding="utf-8"?>

</xml_diff>

<commit_message>
finish the diversity sampling review
1. finish the diversity sampling review
2. tomorrow finish the BDAL and drop-out reading
</commit_message>
<xml_diff>
--- a/ProjectPlan.docx
+++ b/ProjectPlan.docx
@@ -1669,7 +1669,23 @@
           <w:rFonts w:hint="eastAsia"/>
           <w:lang w:val="en-US" w:eastAsia="zh-CN"/>
         </w:rPr>
-        <w:t>传统的自然语言处理 pipeline is not designed to take advantage of human feedbac。但是，人类在循环中是作为交互系统中的重要一环，人在回路中的模拟允许识别模型的不足之处，这些不足之处在现实世界的测试之前可能并不明显[11]。Godbole et al. (2004)[12]对基于支持向量机（SVM）主动学习的文本分类器进行了扩展，以自然地吸收人类在特征工程、术语包容/排除以及术语和文档标签方面的输入，做出了统计学上合理的决定。这种新型的人类和机器学习算法之间的交互方式，可以称之为人类循环机器学习（Munro 2020）[13]。Human in the loop根据谁具体控制着学习过程可以确定不同的HITL机器学习方案（Mosqueira-Rey et al. 2023）[14]：</w:t>
+        <w:t>传统的自然语言处理 pipeline is not designed to take advantage of human feedbac。但是，人类在循环中是作为交互系统中的重要一环，人在回路中的模拟允许识别模型的不足之处，这些不足之处在现实世界的测试之前可能并不明显[11]。Godbole et al. (2004)[12]对基于支持向量机（SVM）主动学习的文本分类器进行了扩展，以自然地吸收人类在特征工程、术语包容/排除以及术语和文档标签方面的输入，做出了统计学上合理的决定。这种新型的人类和机器学习算法之间的交互方式，可以称之为人类循环机器学习</w:t>
+      </w:r>
+      <w:bookmarkStart w:id="3" w:name="OLE_LINK9"/>
+      <w:r>
+        <w:rPr>
+          <w:rFonts w:hint="eastAsia"/>
+          <w:lang w:val="en-US" w:eastAsia="zh-CN"/>
+        </w:rPr>
+        <w:t>（Munro 2020）[13]</w:t>
+      </w:r>
+      <w:bookmarkEnd w:id="3"/>
+      <w:r>
+        <w:rPr>
+          <w:rFonts w:hint="eastAsia"/>
+          <w:lang w:val="en-US" w:eastAsia="zh-CN"/>
+        </w:rPr>
+        <w:t>。Human in the loop根据谁具体控制着学习过程可以确定不同的HITL机器学习方案（Mosqueira-Rey et al. 2023）[14]：</w:t>
       </w:r>
     </w:p>
     <w:p>
@@ -2156,7 +2172,7 @@
         </w:rPr>
         <w:t>不确定性抽样，顾名思义，主动学习者（模型）查询最难以判定其分类的实例。在用概率模型做二分类问题中，这种实例的后验正概率最接近0.5[30]。但是对于更复杂多标签分类问题，将使用基于熵的方法。概率分布越均匀，熵越大，随机变量的不确定性越高，信息量越大。当概率集中在几个数据点，表示不确定性越低，信息量小。</w:t>
       </w:r>
-      <w:bookmarkStart w:id="3" w:name="OLE_LINK8"/>
+      <w:bookmarkStart w:id="4" w:name="OLE_LINK8"/>
     </w:p>
     <w:p>
       <w:pPr>
@@ -2173,7 +2189,7 @@
           <w:lang w:val="en-US" w:eastAsia="zh-CN"/>
         </w:rPr>
         <w:object>
-          <v:shape id="_x0000_i1040" o:spt="75" alt="" type="#_x0000_t75" style="height:28pt;width:220pt;" o:ole="t" filled="f" o:preferrelative="t" stroked="f" coordsize="21600,21600">
+          <v:shape id="_x0000_i1025" o:spt="75" type="#_x0000_t75" style="height:28pt;width:220pt;" o:ole="t" filled="f" o:preferrelative="t" stroked="f" coordsize="21600,21600">
             <v:path/>
             <v:fill on="f" focussize="0,0"/>
             <v:stroke on="f"/>
@@ -2182,16 +2198,30 @@
             <w10:wrap type="none"/>
             <w10:anchorlock/>
           </v:shape>
-          <o:OLEObject Type="Embed" ProgID="Equation.KSEE3" ShapeID="_x0000_i1040" DrawAspect="Content" ObjectID="_1468075725" r:id="rId6">
+          <o:OLEObject Type="Embed" ProgID="Equation.KSEE3" ShapeID="_x0000_i1025" DrawAspect="Content" ObjectID="_1468075725" r:id="rId6">
             <o:LockedField>false</o:LockedField>
           </o:OLEObject>
         </w:object>
       </w:r>
-      <w:bookmarkEnd w:id="3"/>
-    </w:p>
-    <w:p>
-      <w:pPr>
-        <w:jc w:val="both"/>
+      <w:bookmarkEnd w:id="4"/>
+    </w:p>
+    <w:p>
+      <w:pPr>
+        <w:keepNext w:val="0"/>
+        <w:keepLines w:val="0"/>
+        <w:pageBreakBefore w:val="0"/>
+        <w:widowControl w:val="0"/>
+        <w:kinsoku/>
+        <w:wordWrap/>
+        <w:overflowPunct/>
+        <w:topLinePunct w:val="0"/>
+        <w:autoSpaceDE/>
+        <w:autoSpaceDN/>
+        <w:bidi w:val="0"/>
+        <w:adjustRightInd/>
+        <w:snapToGrid w:val="0"/>
+        <w:jc w:val="both"/>
+        <w:textAlignment w:val="auto"/>
         <w:rPr>
           <w:rFonts w:hint="eastAsia"/>
           <w:lang w:val="en-US" w:eastAsia="zh-CN"/>
@@ -2204,7 +2234,7 @@
           <w:lang w:val="en-US" w:eastAsia="zh-CN"/>
         </w:rPr>
         <w:object>
-          <v:shape id="_x0000_i1039" o:spt="75" type="#_x0000_t75" style="height:18pt;width:29pt;" o:ole="t" filled="f" o:preferrelative="t" stroked="f" coordsize="21600,21600">
+          <v:shape id="_x0000_i1026" o:spt="75" type="#_x0000_t75" style="height:18pt;width:29pt;" o:ole="t" filled="f" o:preferrelative="t" stroked="f" coordsize="21600,21600">
             <v:path/>
             <v:fill on="f" focussize="0,0"/>
             <v:stroke on="f"/>
@@ -2213,7 +2243,7 @@
             <w10:wrap type="none"/>
             <w10:anchorlock/>
           </v:shape>
-          <o:OLEObject Type="Embed" ProgID="Equation.KSEE3" ShapeID="_x0000_i1039" DrawAspect="Content" ObjectID="_1468075726" r:id="rId8">
+          <o:OLEObject Type="Embed" ProgID="Equation.KSEE3" ShapeID="_x0000_i1026" DrawAspect="Content" ObjectID="_1468075726" r:id="rId8">
             <o:LockedField>false</o:LockedField>
           </o:OLEObject>
         </w:object>
@@ -2232,7 +2262,8 @@
           <w:lang w:val="en-US" w:eastAsia="zh-CN"/>
         </w:rPr>
         <w:object>
-          <v:shape id="_x0000_i1037" o:spt="75" type="#_x0000_t75" style="height:13pt;width:6.95pt;" o:ole="t" filled="f" o:preferrelative="t" stroked="f" coordsize="21600,21600">
+          <v:shape id="_x0000_i1027" o:spt="75" type="#_x0000_t75" style="height:13pt;width:6.95pt;" o:ole="t" filled="f" o:preferrelative="t" stroked="f" coordsize="21600,21600">
+            <v:path/>
             <v:fill on="f" focussize="0,0"/>
             <v:stroke on="f"/>
             <v:imagedata r:id="rId11" o:title=""/>
@@ -2240,7 +2271,7 @@
             <w10:wrap type="none"/>
             <w10:anchorlock/>
           </v:shape>
-          <o:OLEObject Type="Embed" ProgID="Equation.KSEE3" ShapeID="_x0000_i1037" DrawAspect="Content" ObjectID="_1468075727" r:id="rId10">
+          <o:OLEObject Type="Embed" ProgID="Equation.KSEE3" ShapeID="_x0000_i1027" DrawAspect="Content" ObjectID="_1468075727" r:id="rId10">
             <o:LockedField>false</o:LockedField>
           </o:OLEObject>
         </w:object>
@@ -2255,7 +2286,21 @@
     </w:p>
     <w:p>
       <w:pPr>
-        <w:jc w:val="both"/>
+        <w:keepNext w:val="0"/>
+        <w:keepLines w:val="0"/>
+        <w:pageBreakBefore w:val="0"/>
+        <w:widowControl w:val="0"/>
+        <w:kinsoku/>
+        <w:wordWrap/>
+        <w:overflowPunct/>
+        <w:topLinePunct w:val="0"/>
+        <w:autoSpaceDE/>
+        <w:autoSpaceDN/>
+        <w:bidi w:val="0"/>
+        <w:adjustRightInd/>
+        <w:snapToGrid w:val="0"/>
+        <w:jc w:val="both"/>
+        <w:textAlignment w:val="auto"/>
         <w:rPr>
           <w:rFonts w:hint="eastAsia"/>
           <w:lang w:val="en-US" w:eastAsia="zh-CN"/>
@@ -2293,7 +2338,8 @@
           <w:lang w:val="en-US" w:eastAsia="zh-CN"/>
         </w:rPr>
         <w:object>
-          <v:shape id="_x0000_i1029" o:spt="75" type="#_x0000_t75" style="height:24.95pt;width:246pt;" o:ole="t" filled="f" o:preferrelative="t" stroked="f" coordsize="21600,21600">
+          <v:shape id="_x0000_i1028" o:spt="75" type="#_x0000_t75" style="height:24.95pt;width:246pt;" o:ole="t" filled="f" o:preferrelative="t" stroked="f" coordsize="21600,21600">
+            <v:path/>
             <v:fill on="f" focussize="0,0"/>
             <v:stroke on="f"/>
             <v:imagedata r:id="rId13" o:title=""/>
@@ -2301,7 +2347,7 @@
             <w10:wrap type="none"/>
             <w10:anchorlock/>
           </v:shape>
-          <o:OLEObject Type="Embed" ProgID="Equation.KSEE3" ShapeID="_x0000_i1029" DrawAspect="Content" ObjectID="_1468075728" r:id="rId12">
+          <o:OLEObject Type="Embed" ProgID="Equation.KSEE3" ShapeID="_x0000_i1028" DrawAspect="Content" ObjectID="_1468075728" r:id="rId12">
             <o:LockedField>false</o:LockedField>
           </o:OLEObject>
         </w:object>
@@ -2309,7 +2355,21 @@
     </w:p>
     <w:p>
       <w:pPr>
-        <w:jc w:val="both"/>
+        <w:keepNext w:val="0"/>
+        <w:keepLines w:val="0"/>
+        <w:pageBreakBefore w:val="0"/>
+        <w:widowControl w:val="0"/>
+        <w:kinsoku/>
+        <w:wordWrap/>
+        <w:overflowPunct/>
+        <w:topLinePunct w:val="0"/>
+        <w:autoSpaceDE/>
+        <w:autoSpaceDN/>
+        <w:bidi w:val="0"/>
+        <w:adjustRightInd/>
+        <w:snapToGrid w:val="0"/>
+        <w:jc w:val="both"/>
+        <w:textAlignment w:val="auto"/>
         <w:rPr>
           <w:rFonts w:hint="eastAsia"/>
           <w:lang w:val="en-US" w:eastAsia="zh-CN"/>
@@ -2322,7 +2382,8 @@
           <w:lang w:val="en-US" w:eastAsia="zh-CN"/>
         </w:rPr>
         <w:object>
-          <v:shape id="_x0000_i1041" o:spt="75" type="#_x0000_t75" style="height:18pt;width:13.95pt;" o:ole="t" filled="f" o:preferrelative="t" stroked="f" coordsize="21600,21600">
+          <v:shape id="_x0000_i1029" o:spt="75" type="#_x0000_t75" style="height:18pt;width:13.95pt;" o:ole="t" filled="f" o:preferrelative="t" stroked="f" coordsize="21600,21600">
+            <v:path/>
             <v:fill on="f" focussize="0,0"/>
             <v:stroke on="f"/>
             <v:imagedata r:id="rId15" o:title=""/>
@@ -2330,7 +2391,7 @@
             <w10:wrap type="none"/>
             <w10:anchorlock/>
           </v:shape>
-          <o:OLEObject Type="Embed" ProgID="Equation.KSEE3" ShapeID="_x0000_i1041" DrawAspect="Content" ObjectID="_1468075729" r:id="rId14">
+          <o:OLEObject Type="Embed" ProgID="Equation.KSEE3" ShapeID="_x0000_i1029" DrawAspect="Content" ObjectID="_1468075729" r:id="rId14">
             <o:LockedField>false</o:LockedField>
           </o:OLEObject>
         </w:object>
@@ -2340,13 +2401,805 @@
           <w:rFonts w:hint="eastAsia"/>
           <w:lang w:val="en-US" w:eastAsia="zh-CN"/>
         </w:rPr>
-        <w:t>表示可能性最大类标签。对于二值文本分类，该方法等价于基于熵的算法有效性</w:t>
-      </w:r>
-      <w:bookmarkStart w:id="8" w:name="_GoBack"/>
-      <w:bookmarkEnd w:id="8"/>
-      <w:r>
-        <w:rPr>
-          <w:rFonts w:hint="eastAsia"/>
+        <w:t>表示可能性最大类标签。对于二值文本分类，该方法等价于基于熵的算法有效性。</w:t>
+      </w:r>
+    </w:p>
+    <w:p>
+      <w:pPr>
+        <w:keepNext w:val="0"/>
+        <w:keepLines w:val="0"/>
+        <w:pageBreakBefore w:val="0"/>
+        <w:widowControl w:val="0"/>
+        <w:kinsoku/>
+        <w:wordWrap/>
+        <w:overflowPunct/>
+        <w:topLinePunct w:val="0"/>
+        <w:autoSpaceDE/>
+        <w:autoSpaceDN/>
+        <w:bidi w:val="0"/>
+        <w:adjustRightInd/>
+        <w:snapToGrid w:val="0"/>
+        <w:jc w:val="both"/>
+        <w:textAlignment w:val="auto"/>
+        <w:rPr>
+          <w:rFonts w:hint="eastAsia"/>
+          <w:lang w:val="en-US" w:eastAsia="zh-CN"/>
+        </w:rPr>
+      </w:pPr>
+      <w:r>
+        <w:rPr>
+          <w:rFonts w:hint="eastAsia"/>
+          <w:lang w:val="en-US" w:eastAsia="zh-CN"/>
+        </w:rPr>
+        <w:t>除了上面两种较为常用的测量方式之外，（Munro 2020）[13]提到了margin of confidence 以及ratio of confidence这两种方式，前者是两个最自信的预测之间的差异，后者则是这两个预测的比率。</w:t>
+      </w:r>
+    </w:p>
+    <w:p>
+      <w:pPr>
+        <w:jc w:val="center"/>
+        <w:rPr>
+          <w:rFonts w:hint="default"/>
+          <w:lang w:val="en-US" w:eastAsia="zh-CN"/>
+        </w:rPr>
+      </w:pPr>
+      <w:r>
+        <w:rPr>
+          <w:rFonts w:hint="default"/>
+          <w:position w:val="-30"/>
+          <w:lang w:val="en-US" w:eastAsia="zh-CN"/>
+        </w:rPr>
+        <w:object>
+          <v:shape id="_x0000_i1030" o:spt="75" type="#_x0000_t75" style="height:36pt;width:312.95pt;" o:ole="t" filled="f" o:preferrelative="t" stroked="f" coordsize="21600,21600">
+            <v:fill on="f" focussize="0,0"/>
+            <v:stroke on="f"/>
+            <v:imagedata r:id="rId17" o:title=""/>
+            <o:lock v:ext="edit" aspectratio="t"/>
+            <w10:wrap type="none"/>
+            <w10:anchorlock/>
+          </v:shape>
+          <o:OLEObject Type="Embed" ProgID="Equation.KSEE3" ShapeID="_x0000_i1030" DrawAspect="Content" ObjectID="_1468075730" r:id="rId16">
+            <o:LockedField>false</o:LockedField>
+          </o:OLEObject>
+        </w:object>
+      </w:r>
+    </w:p>
+    <w:p>
+      <w:pPr>
+        <w:keepNext w:val="0"/>
+        <w:keepLines w:val="0"/>
+        <w:pageBreakBefore w:val="0"/>
+        <w:widowControl w:val="0"/>
+        <w:kinsoku/>
+        <w:wordWrap/>
+        <w:overflowPunct/>
+        <w:topLinePunct w:val="0"/>
+        <w:autoSpaceDE/>
+        <w:autoSpaceDN/>
+        <w:bidi w:val="0"/>
+        <w:adjustRightInd/>
+        <w:snapToGrid w:val="0"/>
+        <w:jc w:val="both"/>
+        <w:textAlignment w:val="auto"/>
+        <w:rPr>
+          <w:rFonts w:hint="eastAsia"/>
+          <w:lang w:val="en-US" w:eastAsia="zh-CN"/>
+        </w:rPr>
+      </w:pPr>
+      <w:r>
+        <w:rPr>
+          <w:rFonts w:hint="default"/>
+          <w:position w:val="-10"/>
+          <w:lang w:val="en-US" w:eastAsia="zh-CN"/>
+        </w:rPr>
+        <w:object>
+          <v:shape id="_x0000_i1031" o:spt="75" type="#_x0000_t75" style="height:18pt;width:13.95pt;" o:ole="t" filled="f" o:preferrelative="t" stroked="f" coordsize="21600,21600">
+            <v:fill on="f" focussize="0,0"/>
+            <v:stroke on="f"/>
+            <v:imagedata r:id="rId19" o:title=""/>
+            <o:lock v:ext="edit" aspectratio="t"/>
+            <w10:wrap type="none"/>
+            <w10:anchorlock/>
+          </v:shape>
+          <o:OLEObject Type="Embed" ProgID="Equation.KSEE3" ShapeID="_x0000_i1031" DrawAspect="Content" ObjectID="_1468075731" r:id="rId18">
+            <o:LockedField>false</o:LockedField>
+          </o:OLEObject>
+        </w:object>
+      </w:r>
+      <w:r>
+        <w:rPr>
+          <w:rFonts w:hint="eastAsia"/>
+          <w:lang w:val="en-US" w:eastAsia="zh-CN"/>
+        </w:rPr>
+        <w:t>是最自信，</w:t>
+      </w:r>
+      <w:r>
+        <w:rPr>
+          <w:rFonts w:hint="eastAsia"/>
+          <w:position w:val="-10"/>
+          <w:lang w:val="en-US" w:eastAsia="zh-CN"/>
+        </w:rPr>
+        <w:object>
+          <v:shape id="_x0000_i1032" o:spt="75" type="#_x0000_t75" style="height:18pt;width:13.95pt;" o:ole="t" filled="f" o:preferrelative="t" stroked="f" coordsize="21600,21600">
+            <v:fill on="f" focussize="0,0"/>
+            <v:stroke on="f"/>
+            <v:imagedata r:id="rId21" o:title=""/>
+            <o:lock v:ext="edit" aspectratio="t"/>
+            <w10:wrap type="none"/>
+            <w10:anchorlock/>
+          </v:shape>
+          <o:OLEObject Type="Embed" ProgID="Equation.KSEE3" ShapeID="_x0000_i1032" DrawAspect="Content" ObjectID="_1468075732" r:id="rId20">
+            <o:LockedField>false</o:LockedField>
+          </o:OLEObject>
+        </w:object>
+      </w:r>
+      <w:r>
+        <w:rPr>
+          <w:rFonts w:hint="eastAsia"/>
+          <w:lang w:val="en-US" w:eastAsia="zh-CN"/>
+        </w:rPr>
+        <w:t>是次自信。</w:t>
+      </w:r>
+    </w:p>
+    <w:p>
+      <w:pPr>
+        <w:jc w:val="both"/>
+        <w:rPr>
+          <w:rFonts w:hint="default"/>
+          <w:lang w:val="en-US" w:eastAsia="zh-CN"/>
+        </w:rPr>
+      </w:pPr>
+    </w:p>
+    <w:p>
+      <w:pPr>
+        <w:jc w:val="both"/>
+        <w:rPr>
+          <w:rFonts w:hint="eastAsia"/>
+          <w:lang w:val="en-US" w:eastAsia="zh-CN"/>
+        </w:rPr>
+      </w:pPr>
+      <w:r>
+        <w:rPr>
+          <w:rFonts w:hint="eastAsia"/>
+          <w:lang w:val="en-US" w:eastAsia="zh-CN"/>
+        </w:rPr>
+        <w:t>Semantic-based diversity sampling：</w:t>
+      </w:r>
+    </w:p>
+    <w:p>
+      <w:pPr>
+        <w:keepNext w:val="0"/>
+        <w:keepLines w:val="0"/>
+        <w:pageBreakBefore w:val="0"/>
+        <w:widowControl w:val="0"/>
+        <w:kinsoku/>
+        <w:wordWrap/>
+        <w:overflowPunct/>
+        <w:topLinePunct w:val="0"/>
+        <w:autoSpaceDE/>
+        <w:autoSpaceDN/>
+        <w:bidi w:val="0"/>
+        <w:adjustRightInd/>
+        <w:snapToGrid w:val="0"/>
+        <w:jc w:val="both"/>
+        <w:textAlignment w:val="auto"/>
+        <w:rPr>
+          <w:rFonts w:hint="eastAsia"/>
+          <w:lang w:val="en-US" w:eastAsia="zh-CN"/>
+        </w:rPr>
+      </w:pPr>
+      <w:r>
+        <w:rPr>
+          <w:rFonts w:hint="eastAsia"/>
+          <w:lang w:val="en-US" w:eastAsia="zh-CN"/>
+        </w:rPr>
+        <w:t>Peng, Hao, et al.（2023）[30]提出了一种基于语义的多样抽样方式，该方式可应用在文本分类中。</w:t>
+      </w:r>
+    </w:p>
+    <w:p>
+      <w:pPr>
+        <w:keepNext w:val="0"/>
+        <w:keepLines w:val="0"/>
+        <w:pageBreakBefore w:val="0"/>
+        <w:widowControl w:val="0"/>
+        <w:kinsoku/>
+        <w:wordWrap/>
+        <w:overflowPunct/>
+        <w:topLinePunct w:val="0"/>
+        <w:autoSpaceDE/>
+        <w:autoSpaceDN/>
+        <w:bidi w:val="0"/>
+        <w:adjustRightInd w:val="0"/>
+        <w:snapToGrid w:val="0"/>
+        <w:spacing w:line="240" w:lineRule="auto"/>
+        <w:jc w:val="both"/>
+        <w:textAlignment w:val="auto"/>
+        <w:rPr>
+          <w:rFonts w:hint="eastAsia"/>
+          <w:lang w:val="en-US" w:eastAsia="zh-CN"/>
+        </w:rPr>
+      </w:pPr>
+      <w:r>
+        <w:rPr>
+          <w:rFonts w:hint="eastAsia"/>
+          <w:lang w:val="en-US" w:eastAsia="zh-CN"/>
+        </w:rPr>
+        <w:t>与采用不确定性抽样的测量置信度的方式的不同之处在于，基于语义的多样抽样的方式是利用欧氏距离在语义上消除文本样本的冗余。确保在后续过程中提供给模型（学习者）更丰富的，重复度更低的样本。此抽象方式使用（Sener和Saveravarese，2017）[31]的贪婪k中心算法进行聚类操作。数据集</w:t>
+      </w:r>
+      <w:r>
+        <w:rPr>
+          <w:rFonts w:hint="eastAsia"/>
+          <w:position w:val="-4"/>
+          <w:lang w:val="en-US" w:eastAsia="zh-CN"/>
+        </w:rPr>
+        <w:object>
+          <v:shape id="_x0000_i1036" o:spt="75" type="#_x0000_t75" style="height:13pt;width:13pt;" o:ole="t" filled="f" o:preferrelative="t" stroked="f" coordsize="21600,21600">
+            <v:fill on="f" focussize="0,0"/>
+            <v:stroke on="f"/>
+            <v:imagedata r:id="rId23" o:title=""/>
+            <o:lock v:ext="edit" aspectratio="t"/>
+            <w10:wrap type="none"/>
+            <w10:anchorlock/>
+          </v:shape>
+          <o:OLEObject Type="Embed" ProgID="Equation.KSEE3" ShapeID="_x0000_i1036" DrawAspect="Content" ObjectID="_1468075733" r:id="rId22">
+            <o:LockedField>false</o:LockedField>
+          </o:OLEObject>
+        </w:object>
+      </w:r>
+      <w:r>
+        <w:rPr>
+          <w:rFonts w:hint="eastAsia"/>
+          <w:lang w:val="en-US" w:eastAsia="zh-CN"/>
+        </w:rPr>
+        <w:t>包含</w:t>
+      </w:r>
+      <w:r>
+        <w:rPr>
+          <w:rFonts w:hint="eastAsia"/>
+          <w:position w:val="-6"/>
+          <w:lang w:val="en-US" w:eastAsia="zh-CN"/>
+        </w:rPr>
+        <w:object>
+          <v:shape id="_x0000_i1037" o:spt="75" type="#_x0000_t75" style="height:11pt;width:28pt;" o:ole="t" filled="f" o:preferrelative="t" stroked="f" coordsize="21600,21600">
+            <v:fill on="f" focussize="0,0"/>
+            <v:stroke on="f"/>
+            <v:imagedata r:id="rId25" o:title=""/>
+            <o:lock v:ext="edit" aspectratio="t"/>
+            <w10:wrap type="none"/>
+            <w10:anchorlock/>
+          </v:shape>
+          <o:OLEObject Type="Embed" ProgID="Equation.KSEE3" ShapeID="_x0000_i1037" DrawAspect="Content" ObjectID="_1468075734" r:id="rId24">
+            <o:LockedField>false</o:LockedField>
+          </o:OLEObject>
+        </w:object>
+      </w:r>
+      <w:r>
+        <w:rPr>
+          <w:rFonts w:hint="eastAsia"/>
+          <w:lang w:val="en-US" w:eastAsia="zh-CN"/>
+        </w:rPr>
+        <w:t>个无标签的文本，并将</w:t>
+      </w:r>
+      <w:r>
+        <w:rPr>
+          <w:rFonts w:hint="eastAsia"/>
+          <w:position w:val="-4"/>
+          <w:lang w:val="en-US" w:eastAsia="zh-CN"/>
+        </w:rPr>
+        <w:object>
+          <v:shape id="_x0000_i1038" o:spt="75" type="#_x0000_t75" style="height:13pt;width:13pt;" o:ole="t" filled="f" o:preferrelative="t" stroked="f" coordsize="21600,21600">
+            <v:path/>
+            <v:fill on="f" focussize="0,0"/>
+            <v:stroke on="f"/>
+            <v:imagedata r:id="rId23" o:title=""/>
+            <o:lock v:ext="edit" aspectratio="t"/>
+            <w10:wrap type="none"/>
+            <w10:anchorlock/>
+          </v:shape>
+          <o:OLEObject Type="Embed" ProgID="Equation.KSEE3" ShapeID="_x0000_i1038" DrawAspect="Content" ObjectID="_1468075735" r:id="rId26">
+            <o:LockedField>false</o:LockedField>
+          </o:OLEObject>
+        </w:object>
+      </w:r>
+      <w:r>
+        <w:rPr>
+          <w:rFonts w:hint="eastAsia"/>
+          <w:lang w:val="en-US" w:eastAsia="zh-CN"/>
+        </w:rPr>
+        <w:t>分成</w:t>
+      </w:r>
+      <w:r>
+        <w:rPr>
+          <w:rFonts w:hint="eastAsia"/>
+          <w:position w:val="-6"/>
+          <w:lang w:val="en-US" w:eastAsia="zh-CN"/>
+        </w:rPr>
+        <w:object>
+          <v:shape id="_x0000_i1039" o:spt="75" type="#_x0000_t75" style="height:11pt;width:10pt;" o:ole="t" filled="f" o:preferrelative="t" stroked="f" coordsize="21600,21600">
+            <v:fill on="f" focussize="0,0"/>
+            <v:stroke on="f"/>
+            <v:imagedata r:id="rId28" o:title=""/>
+            <o:lock v:ext="edit" aspectratio="t"/>
+            <w10:wrap type="none"/>
+            <w10:anchorlock/>
+          </v:shape>
+          <o:OLEObject Type="Embed" ProgID="Equation.KSEE3" ShapeID="_x0000_i1039" DrawAspect="Content" ObjectID="_1468075736" r:id="rId27">
+            <o:LockedField>false</o:LockedField>
+          </o:OLEObject>
+        </w:object>
+      </w:r>
+      <w:r>
+        <w:rPr>
+          <w:rFonts w:hint="eastAsia"/>
+          <w:lang w:val="en-US" w:eastAsia="zh-CN"/>
+        </w:rPr>
+        <w:t>个批次，每个样本集包含m个实例。</w:t>
+      </w:r>
+      <w:bookmarkStart w:id="5" w:name="OLE_LINK10"/>
+      <w:r>
+        <w:rPr>
+          <w:rFonts w:hint="eastAsia"/>
+          <w:position w:val="-12"/>
+          <w:lang w:val="en-US" w:eastAsia="zh-CN"/>
+        </w:rPr>
+        <w:object>
+          <v:shape id="_x0000_i1035" o:spt="75" type="#_x0000_t75" style="height:19pt;width:15pt;" o:ole="t" filled="f" o:preferrelative="t" stroked="f" coordsize="21600,21600">
+            <v:path/>
+            <v:fill on="f" focussize="0,0"/>
+            <v:stroke on="f"/>
+            <v:imagedata r:id="rId30" o:title=""/>
+            <o:lock v:ext="edit" aspectratio="t"/>
+            <w10:wrap type="none"/>
+            <w10:anchorlock/>
+          </v:shape>
+          <o:OLEObject Type="Embed" ProgID="Equation.KSEE3" ShapeID="_x0000_i1035" DrawAspect="Content" ObjectID="_1468075737" r:id="rId29">
+            <o:LockedField>false</o:LockedField>
+          </o:OLEObject>
+        </w:object>
+      </w:r>
+      <w:bookmarkEnd w:id="5"/>
+      <w:r>
+        <w:rPr>
+          <w:rFonts w:hint="eastAsia"/>
+          <w:lang w:val="en-US" w:eastAsia="zh-CN"/>
+        </w:rPr>
+        <w:t>是数据集编码的结果。首先选择</w:t>
+      </w:r>
+      <w:r>
+        <w:rPr>
+          <w:rFonts w:hint="eastAsia"/>
+          <w:position w:val="-6"/>
+          <w:lang w:val="en-US" w:eastAsia="zh-CN"/>
+        </w:rPr>
+        <w:object>
+          <v:shape id="_x0000_i1040" o:spt="75" type="#_x0000_t75" style="height:11pt;width:12pt;" o:ole="t" filled="f" o:preferrelative="t" stroked="f" coordsize="21600,21600">
+            <v:fill on="f" focussize="0,0"/>
+            <v:stroke on="f"/>
+            <v:imagedata r:id="rId32" o:title=""/>
+            <o:lock v:ext="edit" aspectratio="t"/>
+            <w10:wrap type="none"/>
+            <w10:anchorlock/>
+          </v:shape>
+          <o:OLEObject Type="Embed" ProgID="Equation.KSEE3" ShapeID="_x0000_i1040" DrawAspect="Content" ObjectID="_1468075738" r:id="rId31">
+            <o:LockedField>false</o:LockedField>
+          </o:OLEObject>
+        </w:object>
+      </w:r>
+      <w:r>
+        <w:rPr>
+          <w:rFonts w:hint="eastAsia"/>
+          <w:lang w:val="en-US" w:eastAsia="zh-CN"/>
+        </w:rPr>
+        <w:t>vectors从</w:t>
+      </w:r>
+      <w:r>
+        <w:rPr>
+          <w:rFonts w:hint="eastAsia"/>
+          <w:position w:val="-12"/>
+          <w:lang w:val="en-US" w:eastAsia="zh-CN"/>
+        </w:rPr>
+        <w:object>
+          <v:shape id="_x0000_i1041" o:spt="75" type="#_x0000_t75" style="height:19pt;width:15pt;" o:ole="t" filled="f" o:preferrelative="t" stroked="f" coordsize="21600,21600">
+            <v:path/>
+            <v:fill on="f" focussize="0,0"/>
+            <v:stroke on="f"/>
+            <v:imagedata r:id="rId30" o:title=""/>
+            <o:lock v:ext="edit" aspectratio="t"/>
+            <w10:wrap type="none"/>
+            <w10:anchorlock/>
+          </v:shape>
+          <o:OLEObject Type="Embed" ProgID="Equation.KSEE3" ShapeID="_x0000_i1041" DrawAspect="Content" ObjectID="_1468075739" r:id="rId33">
+            <o:LockedField>false</o:LockedField>
+          </o:OLEObject>
+        </w:object>
+      </w:r>
+      <w:r>
+        <w:rPr>
+          <w:rFonts w:hint="eastAsia"/>
+          <w:lang w:val="en-US" w:eastAsia="zh-CN"/>
+        </w:rPr>
+        <w:t>中去初始化聚类</w:t>
+      </w:r>
+      <w:r>
+        <w:rPr>
+          <w:rFonts w:hint="eastAsia"/>
+          <w:position w:val="-12"/>
+          <w:lang w:val="en-US" w:eastAsia="zh-CN"/>
+        </w:rPr>
+        <w:object>
+          <v:shape id="_x0000_i1042" o:spt="75" type="#_x0000_t75" style="height:19pt;width:13pt;" o:ole="t" filled="f" o:preferrelative="t" stroked="f" coordsize="21600,21600">
+            <v:fill on="f" focussize="0,0"/>
+            <v:stroke on="f"/>
+            <v:imagedata r:id="rId35" o:title=""/>
+            <o:lock v:ext="edit" aspectratio="t"/>
+            <w10:wrap type="none"/>
+            <w10:anchorlock/>
+          </v:shape>
+          <o:OLEObject Type="Embed" ProgID="Equation.KSEE3" ShapeID="_x0000_i1042" DrawAspect="Content" ObjectID="_1468075740" r:id="rId34">
+            <o:LockedField>false</o:LockedField>
+          </o:OLEObject>
+        </w:object>
+      </w:r>
+      <w:r>
+        <w:rPr>
+          <w:rFonts w:hint="eastAsia"/>
+          <w:lang w:val="en-US" w:eastAsia="zh-CN"/>
+        </w:rPr>
+        <w:t xml:space="preserve">，这里examples将被认为是聚类中心。然后k-centered算法searches </w:t>
+      </w:r>
+      <w:r>
+        <w:rPr>
+          <w:rFonts w:hint="eastAsia"/>
+          <w:position w:val="-12"/>
+          <w:lang w:val="en-US" w:eastAsia="zh-CN"/>
+        </w:rPr>
+        <w:object>
+          <v:shape id="_x0000_i1043" o:spt="75" type="#_x0000_t75" style="height:19pt;width:13.95pt;" o:ole="t" filled="f" o:preferrelative="t" stroked="f" coordsize="21600,21600">
+            <v:fill on="f" focussize="0,0"/>
+            <v:stroke on="f"/>
+            <v:imagedata r:id="rId37" o:title=""/>
+            <o:lock v:ext="edit" aspectratio="t"/>
+            <w10:wrap type="none"/>
+            <w10:anchorlock/>
+          </v:shape>
+          <o:OLEObject Type="Embed" ProgID="Equation.KSEE3" ShapeID="_x0000_i1043" DrawAspect="Content" ObjectID="_1468075741" r:id="rId36">
+            <o:LockedField>false</o:LockedField>
+          </o:OLEObject>
+        </w:object>
+      </w:r>
+      <w:r>
+        <w:rPr>
+          <w:rFonts w:hint="eastAsia"/>
+          <w:lang w:val="en-US" w:eastAsia="zh-CN"/>
+        </w:rPr>
+        <w:t xml:space="preserve">from </w:t>
+      </w:r>
+      <w:r>
+        <w:rPr>
+          <w:rFonts w:hint="eastAsia"/>
+          <w:position w:val="-12"/>
+          <w:lang w:val="en-US" w:eastAsia="zh-CN"/>
+        </w:rPr>
+        <w:object>
+          <v:shape id="_x0000_i1044" o:spt="75" type="#_x0000_t75" style="height:19pt;width:15pt;" o:ole="t" filled="f" o:preferrelative="t" stroked="f" coordsize="21600,21600">
+            <v:fill on="f" focussize="0,0"/>
+            <v:stroke on="f"/>
+            <v:imagedata r:id="rId39" o:title=""/>
+            <o:lock v:ext="edit" aspectratio="t"/>
+            <w10:wrap type="none"/>
+            <w10:anchorlock/>
+          </v:shape>
+          <o:OLEObject Type="Embed" ProgID="Equation.KSEE3" ShapeID="_x0000_i1044" DrawAspect="Content" ObjectID="_1468075742" r:id="rId38">
+            <o:LockedField>false</o:LockedField>
+          </o:OLEObject>
+        </w:object>
+      </w:r>
+      <w:r>
+        <w:rPr>
+          <w:rFonts w:hint="eastAsia"/>
+          <w:lang w:val="en-US" w:eastAsia="zh-CN"/>
+        </w:rPr>
+        <w:t>,这是一个包括不在</w:t>
+      </w:r>
+      <w:r>
+        <w:rPr>
+          <w:rFonts w:hint="eastAsia"/>
+          <w:position w:val="-12"/>
+          <w:lang w:val="en-US" w:eastAsia="zh-CN"/>
+        </w:rPr>
+        <w:object>
+          <v:shape id="_x0000_i1045" o:spt="75" type="#_x0000_t75" style="height:19pt;width:15pt;" o:ole="t" filled="f" o:preferrelative="t" stroked="f" coordsize="21600,21600">
+            <v:path/>
+            <v:fill on="f" focussize="0,0"/>
+            <v:stroke on="f"/>
+            <v:imagedata r:id="rId30" o:title=""/>
+            <o:lock v:ext="edit" aspectratio="t"/>
+            <w10:wrap type="none"/>
+            <w10:anchorlock/>
+          </v:shape>
+          <o:OLEObject Type="Embed" ProgID="Equation.KSEE3" ShapeID="_x0000_i1045" DrawAspect="Content" ObjectID="_1468075743" r:id="rId40">
+            <o:LockedField>false</o:LockedField>
+          </o:OLEObject>
+        </w:object>
+      </w:r>
+      <w:r>
+        <w:rPr>
+          <w:rFonts w:hint="eastAsia"/>
+          <w:lang w:val="en-US" w:eastAsia="zh-CN"/>
+        </w:rPr>
+        <w:t>中的成员的集合。它是所有聚类中距离中心最远的。选择的算法公式如下：</w:t>
+      </w:r>
+      <w:bookmarkStart w:id="10" w:name="_GoBack"/>
+      <w:bookmarkEnd w:id="10"/>
+    </w:p>
+    <w:p>
+      <w:pPr>
+        <w:keepNext w:val="0"/>
+        <w:keepLines w:val="0"/>
+        <w:pageBreakBefore w:val="0"/>
+        <w:widowControl w:val="0"/>
+        <w:kinsoku/>
+        <w:wordWrap/>
+        <w:overflowPunct/>
+        <w:topLinePunct w:val="0"/>
+        <w:autoSpaceDE/>
+        <w:autoSpaceDN/>
+        <w:bidi w:val="0"/>
+        <w:adjustRightInd/>
+        <w:snapToGrid/>
+        <w:spacing w:line="240" w:lineRule="auto"/>
+        <w:jc w:val="center"/>
+        <w:textAlignment w:val="auto"/>
+        <w:rPr>
+          <w:rFonts w:hint="default"/>
+          <w:lang w:val="en-US" w:eastAsia="zh-CN"/>
+        </w:rPr>
+      </w:pPr>
+      <w:r>
+        <w:rPr>
+          <w:rFonts w:hint="default"/>
+          <w:position w:val="-46"/>
+          <w:lang w:val="en-US" w:eastAsia="zh-CN"/>
+        </w:rPr>
+        <w:object>
+          <v:shape id="_x0000_i1050" o:spt="75" type="#_x0000_t75" style="height:52pt;width:143pt;" o:ole="t" filled="f" o:preferrelative="t" stroked="f" coordsize="21600,21600">
+            <v:fill on="f" focussize="0,0"/>
+            <v:stroke on="f"/>
+            <v:imagedata r:id="rId42" o:title=""/>
+            <o:lock v:ext="edit" aspectratio="t"/>
+            <w10:wrap type="none"/>
+            <w10:anchorlock/>
+          </v:shape>
+          <o:OLEObject Type="Embed" ProgID="Equation.KSEE3" ShapeID="_x0000_i1050" DrawAspect="Content" ObjectID="_1468075744" r:id="rId41">
+            <o:LockedField>false</o:LockedField>
+          </o:OLEObject>
+        </w:object>
+      </w:r>
+    </w:p>
+    <w:p>
+      <w:pPr>
+        <w:keepNext w:val="0"/>
+        <w:keepLines w:val="0"/>
+        <w:pageBreakBefore w:val="0"/>
+        <w:widowControl w:val="0"/>
+        <w:kinsoku/>
+        <w:wordWrap/>
+        <w:overflowPunct/>
+        <w:topLinePunct w:val="0"/>
+        <w:autoSpaceDE/>
+        <w:autoSpaceDN/>
+        <w:bidi w:val="0"/>
+        <w:adjustRightInd/>
+        <w:snapToGrid/>
+        <w:spacing w:line="240" w:lineRule="auto"/>
+        <w:jc w:val="both"/>
+        <w:textAlignment w:val="auto"/>
+        <w:rPr>
+          <w:rFonts w:hint="eastAsia"/>
+          <w:lang w:val="en-US" w:eastAsia="zh-CN"/>
+        </w:rPr>
+      </w:pPr>
+      <w:r>
+        <w:rPr>
+          <w:rFonts w:hint="eastAsia"/>
+          <w:lang w:val="en-US" w:eastAsia="zh-CN"/>
+        </w:rPr>
+        <w:t>Where：</w:t>
+      </w:r>
+    </w:p>
+    <w:p>
+      <w:pPr>
+        <w:keepNext w:val="0"/>
+        <w:keepLines w:val="0"/>
+        <w:pageBreakBefore w:val="0"/>
+        <w:widowControl w:val="0"/>
+        <w:kinsoku/>
+        <w:wordWrap/>
+        <w:overflowPunct/>
+        <w:topLinePunct w:val="0"/>
+        <w:autoSpaceDE/>
+        <w:autoSpaceDN/>
+        <w:bidi w:val="0"/>
+        <w:adjustRightInd/>
+        <w:snapToGrid/>
+        <w:spacing w:line="240" w:lineRule="auto"/>
+        <w:jc w:val="center"/>
+        <w:textAlignment w:val="auto"/>
+        <w:rPr>
+          <w:rFonts w:hint="default"/>
+          <w:lang w:val="en-US" w:eastAsia="zh-CN"/>
+        </w:rPr>
+      </w:pPr>
+      <w:r>
+        <w:rPr>
+          <w:rFonts w:hint="default"/>
+          <w:position w:val="-32"/>
+          <w:lang w:val="en-US" w:eastAsia="zh-CN"/>
+        </w:rPr>
+        <w:object>
+          <v:shape id="_x0000_i1051" o:spt="75" type="#_x0000_t75" style="height:38pt;width:57pt;" o:ole="t" filled="f" o:preferrelative="t" stroked="f" coordsize="21600,21600">
+            <v:fill on="f" focussize="0,0"/>
+            <v:stroke on="f"/>
+            <v:imagedata r:id="rId44" o:title=""/>
+            <o:lock v:ext="edit" aspectratio="t"/>
+            <w10:wrap type="none"/>
+            <w10:anchorlock/>
+          </v:shape>
+          <o:OLEObject Type="Embed" ProgID="Equation.KSEE3" ShapeID="_x0000_i1051" DrawAspect="Content" ObjectID="_1468075745" r:id="rId43">
+            <o:LockedField>false</o:LockedField>
+          </o:OLEObject>
+        </w:object>
+      </w:r>
+    </w:p>
+    <w:p>
+      <w:pPr>
+        <w:keepNext w:val="0"/>
+        <w:keepLines w:val="0"/>
+        <w:pageBreakBefore w:val="0"/>
+        <w:widowControl w:val="0"/>
+        <w:kinsoku/>
+        <w:wordWrap/>
+        <w:overflowPunct/>
+        <w:topLinePunct w:val="0"/>
+        <w:autoSpaceDE/>
+        <w:autoSpaceDN/>
+        <w:bidi w:val="0"/>
+        <w:adjustRightInd/>
+        <w:snapToGrid w:val="0"/>
+        <w:spacing w:line="240" w:lineRule="auto"/>
+        <w:jc w:val="both"/>
+        <w:textAlignment w:val="auto"/>
+        <w:rPr>
+          <w:rFonts w:hint="default"/>
+          <w:lang w:val="en-US" w:eastAsia="zh-CN"/>
+        </w:rPr>
+      </w:pPr>
+      <w:r>
+        <w:rPr>
+          <w:rFonts w:hint="default"/>
+          <w:lang w:val="en-US" w:eastAsia="zh-CN"/>
+        </w:rPr>
+        <w:t>随后，通过将现有的聚类更新为</w:t>
+      </w:r>
+      <w:r>
+        <w:rPr>
+          <w:rFonts w:hint="default"/>
+          <w:position w:val="-12"/>
+          <w:lang w:val="en-US" w:eastAsia="zh-CN"/>
+        </w:rPr>
+        <w:object>
+          <v:shape id="_x0000_i1047" o:spt="75" type="#_x0000_t75" style="height:19pt;width:12pt;" o:ole="t" filled="f" o:preferrelative="t" stroked="f" coordsize="21600,21600">
+            <v:fill on="f" focussize="0,0"/>
+            <v:stroke on="f"/>
+            <v:imagedata r:id="rId46" o:title=""/>
+            <o:lock v:ext="edit" aspectratio="t"/>
+            <w10:wrap type="none"/>
+            <w10:anchorlock/>
+          </v:shape>
+          <o:OLEObject Type="Embed" ProgID="Equation.KSEE3" ShapeID="_x0000_i1047" DrawAspect="Content" ObjectID="_1468075746" r:id="rId45">
+            <o:LockedField>false</o:LockedField>
+          </o:OLEObject>
+        </w:object>
+      </w:r>
+      <w:r>
+        <w:rPr>
+          <w:rFonts w:hint="default"/>
+          <w:lang w:val="en-US" w:eastAsia="zh-CN"/>
+        </w:rPr>
+        <w:t>。经过循环执并将输出结果合并到</w:t>
+      </w:r>
+      <w:r>
+        <w:rPr>
+          <w:rFonts w:hint="default"/>
+          <w:position w:val="-4"/>
+          <w:lang w:val="en-US" w:eastAsia="zh-CN"/>
+        </w:rPr>
+        <w:object>
+          <v:shape id="_x0000_i1048" o:spt="75" type="#_x0000_t75" style="height:13pt;width:12pt;" o:ole="t" filled="f" o:preferrelative="t" stroked="f" coordsize="21600,21600">
+            <v:fill on="f" focussize="0,0"/>
+            <v:stroke on="f"/>
+            <v:imagedata r:id="rId48" o:title=""/>
+            <o:lock v:ext="edit" aspectratio="t"/>
+            <w10:wrap type="none"/>
+            <w10:anchorlock/>
+          </v:shape>
+          <o:OLEObject Type="Embed" ProgID="Equation.KSEE3" ShapeID="_x0000_i1048" DrawAspect="Content" ObjectID="_1468075747" r:id="rId47">
+            <o:LockedField>false</o:LockedField>
+          </o:OLEObject>
+        </w:object>
+      </w:r>
+      <w:r>
+        <w:rPr>
+          <w:rFonts w:hint="default"/>
+          <w:lang w:val="en-US" w:eastAsia="zh-CN"/>
+        </w:rPr>
+        <w:t>中。</w:t>
+      </w:r>
+      <w:r>
+        <w:rPr>
+          <w:rFonts w:hint="default"/>
+          <w:position w:val="-4"/>
+          <w:lang w:val="en-US" w:eastAsia="zh-CN"/>
+        </w:rPr>
+        <w:object>
+          <v:shape id="_x0000_i1049" o:spt="75" type="#_x0000_t75" style="height:13pt;width:12pt;" o:ole="t" filled="f" o:preferrelative="t" stroked="f" coordsize="21600,21600">
+            <v:path/>
+            <v:fill on="f" focussize="0,0"/>
+            <v:stroke on="f"/>
+            <v:imagedata r:id="rId48" o:title=""/>
+            <o:lock v:ext="edit" aspectratio="t"/>
+            <w10:wrap type="none"/>
+            <w10:anchorlock/>
+          </v:shape>
+          <o:OLEObject Type="Embed" ProgID="Equation.KSEE3" ShapeID="_x0000_i1049" DrawAspect="Content" ObjectID="_1468075748" r:id="rId49">
+            <o:LockedField>false</o:LockedField>
+          </o:OLEObject>
+        </w:object>
+      </w:r>
+      <w:r>
+        <w:rPr>
+          <w:rFonts w:hint="default"/>
+          <w:lang w:val="en-US" w:eastAsia="zh-CN"/>
+        </w:rPr>
+        <w:t>中的所有文本实例会收敛成一个核心集合，在语义空间中最好地</w:t>
+      </w:r>
+      <w:r>
+        <w:rPr>
+          <w:rFonts w:hint="eastAsia"/>
+          <w:lang w:val="en-US" w:eastAsia="zh-CN"/>
+        </w:rPr>
+        <w:t>体现并概括</w:t>
+      </w:r>
+      <w:r>
+        <w:rPr>
+          <w:rFonts w:hint="default"/>
+          <w:lang w:val="en-US" w:eastAsia="zh-CN"/>
+        </w:rPr>
+        <w:t>数据集</w:t>
+      </w:r>
+      <w:r>
+        <w:rPr>
+          <w:rFonts w:hint="eastAsia"/>
+          <w:position w:val="-4"/>
+          <w:lang w:val="en-US" w:eastAsia="zh-CN"/>
+        </w:rPr>
+        <w:object>
+          <v:shape id="_x0000_i1046" o:spt="75" type="#_x0000_t75" style="height:13pt;width:13pt;" o:ole="t" filled="f" o:preferrelative="t" stroked="f" coordsize="21600,21600">
+            <v:path/>
+            <v:fill on="f" focussize="0,0"/>
+            <v:stroke on="f"/>
+            <v:imagedata r:id="rId23" o:title=""/>
+            <o:lock v:ext="edit" aspectratio="t"/>
+            <w10:wrap type="none"/>
+            <w10:anchorlock/>
+          </v:shape>
+          <o:OLEObject Type="Embed" ProgID="Equation.KSEE3" ShapeID="_x0000_i1046" DrawAspect="Content" ObjectID="_1468075749" r:id="rId50">
+            <o:LockedField>false</o:LockedField>
+          </o:OLEObject>
+        </w:object>
+      </w:r>
+      <w:r>
+        <w:rPr>
+          <w:rFonts w:hint="default"/>
           <w:lang w:val="en-US" w:eastAsia="zh-CN"/>
         </w:rPr>
         <w:t>。</w:t>
@@ -2354,41 +3207,76 @@
     </w:p>
     <w:p>
       <w:pPr>
-        <w:jc w:val="both"/>
-        <w:rPr>
-          <w:rFonts w:hint="default"/>
-          <w:lang w:val="en-US" w:eastAsia="zh-CN"/>
-        </w:rPr>
-      </w:pPr>
-    </w:p>
-    <w:p>
-      <w:pPr>
-        <w:jc w:val="both"/>
-        <w:rPr>
-          <w:rFonts w:hint="eastAsia"/>
-          <w:lang w:val="en-US" w:eastAsia="zh-CN"/>
-        </w:rPr>
-      </w:pPr>
-      <w:r>
-        <w:rPr>
-          <w:rFonts w:hint="eastAsia"/>
-          <w:lang w:val="en-US" w:eastAsia="zh-CN"/>
-        </w:rPr>
-        <w:t>Semantic-based diversity sampling：</w:t>
-      </w:r>
-    </w:p>
-    <w:p>
-      <w:pPr>
-        <w:jc w:val="both"/>
-        <w:rPr>
-          <w:rFonts w:hint="default"/>
-          <w:lang w:val="en-US" w:eastAsia="zh-CN"/>
-        </w:rPr>
-      </w:pPr>
-    </w:p>
-    <w:p>
-      <w:pPr>
-        <w:jc w:val="both"/>
+        <w:keepNext w:val="0"/>
+        <w:keepLines w:val="0"/>
+        <w:pageBreakBefore w:val="0"/>
+        <w:widowControl w:val="0"/>
+        <w:kinsoku/>
+        <w:wordWrap/>
+        <w:overflowPunct/>
+        <w:topLinePunct w:val="0"/>
+        <w:autoSpaceDE/>
+        <w:autoSpaceDN/>
+        <w:bidi w:val="0"/>
+        <w:adjustRightInd/>
+        <w:snapToGrid w:val="0"/>
+        <w:spacing w:line="240" w:lineRule="auto"/>
+        <w:jc w:val="both"/>
+        <w:textAlignment w:val="auto"/>
+        <w:rPr>
+          <w:rFonts w:hint="default"/>
+          <w:lang w:val="en-US" w:eastAsia="zh-CN"/>
+        </w:rPr>
+      </w:pPr>
+      <w:r>
+        <w:rPr>
+          <w:rFonts w:hint="eastAsia"/>
+          <w:lang w:val="en-US" w:eastAsia="zh-CN"/>
+        </w:rPr>
+        <w:t>除此之外的多样本抽样</w:t>
+      </w:r>
+    </w:p>
+    <w:p>
+      <w:pPr>
+        <w:keepNext w:val="0"/>
+        <w:keepLines w:val="0"/>
+        <w:pageBreakBefore w:val="0"/>
+        <w:widowControl w:val="0"/>
+        <w:kinsoku/>
+        <w:wordWrap/>
+        <w:overflowPunct/>
+        <w:topLinePunct w:val="0"/>
+        <w:autoSpaceDE/>
+        <w:autoSpaceDN/>
+        <w:bidi w:val="0"/>
+        <w:adjustRightInd/>
+        <w:snapToGrid w:val="0"/>
+        <w:spacing w:line="240" w:lineRule="auto"/>
+        <w:jc w:val="both"/>
+        <w:textAlignment w:val="auto"/>
+        <w:rPr>
+          <w:rFonts w:hint="default"/>
+          <w:lang w:val="en-US" w:eastAsia="zh-CN"/>
+        </w:rPr>
+      </w:pPr>
+    </w:p>
+    <w:p>
+      <w:pPr>
+        <w:keepNext w:val="0"/>
+        <w:keepLines w:val="0"/>
+        <w:pageBreakBefore w:val="0"/>
+        <w:widowControl w:val="0"/>
+        <w:kinsoku/>
+        <w:wordWrap/>
+        <w:overflowPunct/>
+        <w:topLinePunct w:val="0"/>
+        <w:autoSpaceDE/>
+        <w:autoSpaceDN/>
+        <w:bidi w:val="0"/>
+        <w:adjustRightInd/>
+        <w:snapToGrid w:val="0"/>
+        <w:jc w:val="both"/>
+        <w:textAlignment w:val="auto"/>
         <w:rPr>
           <w:rFonts w:hint="eastAsia"/>
           <w:lang w:val="en-US" w:eastAsia="zh-CN"/>
@@ -2404,23 +3292,741 @@
     </w:p>
     <w:p>
       <w:pPr>
-        <w:jc w:val="both"/>
-        <w:rPr>
-          <w:rFonts w:hint="default"/>
-          <w:lang w:val="en-US" w:eastAsia="zh-CN"/>
-        </w:rPr>
-      </w:pPr>
-      <w:r>
-        <w:rPr>
-          <w:rFonts w:hint="eastAsia"/>
-          <w:lang w:val="en-US" w:eastAsia="zh-CN"/>
-        </w:rPr>
-        <w:t>其他主动学习方案：</w:t>
-      </w:r>
-    </w:p>
-    <w:p>
-      <w:pPr>
-        <w:jc w:val="both"/>
+        <w:keepNext w:val="0"/>
+        <w:keepLines w:val="0"/>
+        <w:pageBreakBefore w:val="0"/>
+        <w:widowControl w:val="0"/>
+        <w:kinsoku/>
+        <w:wordWrap/>
+        <w:overflowPunct/>
+        <w:topLinePunct w:val="0"/>
+        <w:autoSpaceDE/>
+        <w:autoSpaceDN/>
+        <w:bidi w:val="0"/>
+        <w:adjustRightInd/>
+        <w:snapToGrid w:val="0"/>
+        <w:jc w:val="both"/>
+        <w:textAlignment w:val="auto"/>
+        <w:rPr>
+          <w:rFonts w:hint="eastAsia"/>
+          <w:lang w:val="en-US" w:eastAsia="zh-CN"/>
+        </w:rPr>
+      </w:pPr>
+      <w:r>
+        <w:rPr>
+          <w:rFonts w:hint="eastAsia"/>
+          <w:lang w:val="en-US" w:eastAsia="zh-CN"/>
+        </w:rPr>
+        <w:t>Bayesian Active Learning by Disagreement Predictive entropy (Section</w:t>
+      </w:r>
+    </w:p>
+    <w:p>
+      <w:pPr>
+        <w:keepNext w:val="0"/>
+        <w:keepLines w:val="0"/>
+        <w:pageBreakBefore w:val="0"/>
+        <w:widowControl w:val="0"/>
+        <w:kinsoku/>
+        <w:wordWrap/>
+        <w:overflowPunct/>
+        <w:topLinePunct w:val="0"/>
+        <w:autoSpaceDE/>
+        <w:autoSpaceDN/>
+        <w:bidi w:val="0"/>
+        <w:adjustRightInd/>
+        <w:snapToGrid w:val="0"/>
+        <w:jc w:val="both"/>
+        <w:textAlignment w:val="auto"/>
+        <w:rPr>
+          <w:rFonts w:hint="eastAsia"/>
+          <w:lang w:val="en-US" w:eastAsia="zh-CN"/>
+        </w:rPr>
+      </w:pPr>
+      <w:r>
+        <w:rPr>
+          <w:rFonts w:hint="eastAsia"/>
+          <w:lang w:val="en-US" w:eastAsia="zh-CN"/>
+        </w:rPr>
+        <w:t>3.3) is used to quantify the information in one variable. Mutual information or</w:t>
+      </w:r>
+    </w:p>
+    <w:p>
+      <w:pPr>
+        <w:keepNext w:val="0"/>
+        <w:keepLines w:val="0"/>
+        <w:pageBreakBefore w:val="0"/>
+        <w:widowControl w:val="0"/>
+        <w:kinsoku/>
+        <w:wordWrap/>
+        <w:overflowPunct/>
+        <w:topLinePunct w:val="0"/>
+        <w:autoSpaceDE/>
+        <w:autoSpaceDN/>
+        <w:bidi w:val="0"/>
+        <w:adjustRightInd/>
+        <w:snapToGrid w:val="0"/>
+        <w:jc w:val="both"/>
+        <w:textAlignment w:val="auto"/>
+        <w:rPr>
+          <w:rFonts w:hint="eastAsia"/>
+          <w:lang w:val="en-US" w:eastAsia="zh-CN"/>
+        </w:rPr>
+      </w:pPr>
+      <w:r>
+        <w:rPr>
+          <w:rFonts w:hint="eastAsia"/>
+          <w:lang w:val="en-US" w:eastAsia="zh-CN"/>
+        </w:rPr>
+        <w:t>joint entropy is very similar but is used to calculate the amount of information</w:t>
+      </w:r>
+    </w:p>
+    <w:p>
+      <w:pPr>
+        <w:keepNext w:val="0"/>
+        <w:keepLines w:val="0"/>
+        <w:pageBreakBefore w:val="0"/>
+        <w:widowControl w:val="0"/>
+        <w:kinsoku/>
+        <w:wordWrap/>
+        <w:overflowPunct/>
+        <w:topLinePunct w:val="0"/>
+        <w:autoSpaceDE/>
+        <w:autoSpaceDN/>
+        <w:bidi w:val="0"/>
+        <w:adjustRightInd/>
+        <w:snapToGrid w:val="0"/>
+        <w:jc w:val="both"/>
+        <w:textAlignment w:val="auto"/>
+        <w:rPr>
+          <w:rFonts w:hint="eastAsia"/>
+          <w:lang w:val="en-US" w:eastAsia="zh-CN"/>
+        </w:rPr>
+      </w:pPr>
+      <w:r>
+        <w:rPr>
+          <w:rFonts w:hint="eastAsia"/>
+          <w:lang w:val="en-US" w:eastAsia="zh-CN"/>
+        </w:rPr>
+        <w:t>one variable conveys about another. In our case, we’ll be looking at what</w:t>
+      </w:r>
+    </w:p>
+    <w:p>
+      <w:pPr>
+        <w:keepNext w:val="0"/>
+        <w:keepLines w:val="0"/>
+        <w:pageBreakBefore w:val="0"/>
+        <w:widowControl w:val="0"/>
+        <w:kinsoku/>
+        <w:wordWrap/>
+        <w:overflowPunct/>
+        <w:topLinePunct w:val="0"/>
+        <w:autoSpaceDE/>
+        <w:autoSpaceDN/>
+        <w:bidi w:val="0"/>
+        <w:adjustRightInd/>
+        <w:snapToGrid w:val="0"/>
+        <w:jc w:val="both"/>
+        <w:textAlignment w:val="auto"/>
+        <w:rPr>
+          <w:rFonts w:hint="eastAsia"/>
+          <w:lang w:val="en-US" w:eastAsia="zh-CN"/>
+        </w:rPr>
+      </w:pPr>
+      <w:r>
+        <w:rPr>
+          <w:rFonts w:hint="eastAsia"/>
+          <w:lang w:val="en-US" w:eastAsia="zh-CN"/>
+        </w:rPr>
+        <w:t>the average model prediction will convey about the model posterior, given the</w:t>
+      </w:r>
+    </w:p>
+    <w:p>
+      <w:pPr>
+        <w:keepNext w:val="0"/>
+        <w:keepLines w:val="0"/>
+        <w:pageBreakBefore w:val="0"/>
+        <w:widowControl w:val="0"/>
+        <w:kinsoku/>
+        <w:wordWrap/>
+        <w:overflowPunct/>
+        <w:topLinePunct w:val="0"/>
+        <w:autoSpaceDE/>
+        <w:autoSpaceDN/>
+        <w:bidi w:val="0"/>
+        <w:adjustRightInd/>
+        <w:snapToGrid w:val="0"/>
+        <w:jc w:val="both"/>
+        <w:textAlignment w:val="auto"/>
+        <w:rPr>
+          <w:rFonts w:hint="eastAsia"/>
+          <w:lang w:val="en-US" w:eastAsia="zh-CN"/>
+        </w:rPr>
+      </w:pPr>
+      <w:r>
+        <w:rPr>
+          <w:rFonts w:hint="eastAsia"/>
+          <w:lang w:val="en-US" w:eastAsia="zh-CN"/>
+        </w:rPr>
+        <w:t>training data. This is a form of conditional mutual information, the condition</w:t>
+      </w:r>
+    </w:p>
+    <w:p>
+      <w:pPr>
+        <w:keepNext w:val="0"/>
+        <w:keepLines w:val="0"/>
+        <w:pageBreakBefore w:val="0"/>
+        <w:widowControl w:val="0"/>
+        <w:kinsoku/>
+        <w:wordWrap/>
+        <w:overflowPunct/>
+        <w:topLinePunct w:val="0"/>
+        <w:autoSpaceDE/>
+        <w:autoSpaceDN/>
+        <w:bidi w:val="0"/>
+        <w:adjustRightInd/>
+        <w:snapToGrid w:val="0"/>
+        <w:jc w:val="both"/>
+        <w:textAlignment w:val="auto"/>
+        <w:rPr>
+          <w:rFonts w:hint="eastAsia"/>
+          <w:lang w:val="en-US" w:eastAsia="zh-CN"/>
+        </w:rPr>
+      </w:pPr>
+      <w:r>
+        <w:rPr>
+          <w:rFonts w:hint="eastAsia"/>
+          <w:lang w:val="en-US" w:eastAsia="zh-CN"/>
+        </w:rPr>
+        <w:t>or the third variable being the training data Dtrain. Houlsby et al. [15] used</w:t>
+      </w:r>
+    </w:p>
+    <w:p>
+      <w:pPr>
+        <w:keepNext w:val="0"/>
+        <w:keepLines w:val="0"/>
+        <w:pageBreakBefore w:val="0"/>
+        <w:widowControl w:val="0"/>
+        <w:kinsoku/>
+        <w:wordWrap/>
+        <w:overflowPunct/>
+        <w:topLinePunct w:val="0"/>
+        <w:autoSpaceDE/>
+        <w:autoSpaceDN/>
+        <w:bidi w:val="0"/>
+        <w:adjustRightInd/>
+        <w:snapToGrid w:val="0"/>
+        <w:jc w:val="both"/>
+        <w:textAlignment w:val="auto"/>
+        <w:rPr>
+          <w:rFonts w:hint="eastAsia"/>
+          <w:lang w:val="en-US" w:eastAsia="zh-CN"/>
+        </w:rPr>
+      </w:pPr>
+      <w:r>
+        <w:rPr>
+          <w:rFonts w:hint="eastAsia"/>
+          <w:lang w:val="en-US" w:eastAsia="zh-CN"/>
+        </w:rPr>
+        <w:t>this form of mutual information in an AL setting and dubbed it Bayesian active</w:t>
+      </w:r>
+    </w:p>
+    <w:p>
+      <w:pPr>
+        <w:keepNext w:val="0"/>
+        <w:keepLines w:val="0"/>
+        <w:pageBreakBefore w:val="0"/>
+        <w:widowControl w:val="0"/>
+        <w:kinsoku/>
+        <w:wordWrap/>
+        <w:overflowPunct/>
+        <w:topLinePunct w:val="0"/>
+        <w:autoSpaceDE/>
+        <w:autoSpaceDN/>
+        <w:bidi w:val="0"/>
+        <w:adjustRightInd/>
+        <w:snapToGrid w:val="0"/>
+        <w:jc w:val="both"/>
+        <w:textAlignment w:val="auto"/>
+        <w:rPr>
+          <w:rFonts w:hint="eastAsia"/>
+          <w:lang w:val="en-US" w:eastAsia="zh-CN"/>
+        </w:rPr>
+      </w:pPr>
+      <w:r>
+        <w:rPr>
+          <w:rFonts w:hint="eastAsia"/>
+          <w:lang w:val="en-US" w:eastAsia="zh-CN"/>
+        </w:rPr>
+        <w:t>learning by disagreement (BALD).</w:t>
+      </w:r>
+    </w:p>
+    <w:p>
+      <w:pPr>
+        <w:keepNext w:val="0"/>
+        <w:keepLines w:val="0"/>
+        <w:pageBreakBefore w:val="0"/>
+        <w:widowControl w:val="0"/>
+        <w:kinsoku/>
+        <w:wordWrap/>
+        <w:overflowPunct/>
+        <w:topLinePunct w:val="0"/>
+        <w:autoSpaceDE/>
+        <w:autoSpaceDN/>
+        <w:bidi w:val="0"/>
+        <w:adjustRightInd/>
+        <w:snapToGrid w:val="0"/>
+        <w:jc w:val="both"/>
+        <w:textAlignment w:val="auto"/>
+        <w:rPr>
+          <w:rFonts w:hint="default"/>
+          <w:lang w:val="en-US" w:eastAsia="zh-CN"/>
+        </w:rPr>
+      </w:pPr>
+      <w:r>
+        <w:rPr>
+          <w:rFonts w:hint="eastAsia"/>
+          <w:lang w:val="en-US" w:eastAsia="zh-CN"/>
+        </w:rPr>
+        <w:t>AL loop with Monte Carlo Dropout：(这块要在active learning之外)</w:t>
+      </w:r>
+    </w:p>
+    <w:p>
+      <w:pPr>
+        <w:keepNext w:val="0"/>
+        <w:keepLines w:val="0"/>
+        <w:pageBreakBefore w:val="0"/>
+        <w:widowControl w:val="0"/>
+        <w:kinsoku/>
+        <w:wordWrap/>
+        <w:overflowPunct/>
+        <w:topLinePunct w:val="0"/>
+        <w:autoSpaceDE/>
+        <w:autoSpaceDN/>
+        <w:bidi w:val="0"/>
+        <w:adjustRightInd/>
+        <w:snapToGrid w:val="0"/>
+        <w:jc w:val="both"/>
+        <w:textAlignment w:val="auto"/>
+        <w:rPr>
+          <w:rFonts w:hint="eastAsia"/>
+          <w:lang w:val="en-US" w:eastAsia="zh-CN"/>
+        </w:rPr>
+      </w:pPr>
+      <w:r>
+        <w:rPr>
+          <w:rFonts w:hint="eastAsia"/>
+          <w:lang w:val="en-US" w:eastAsia="zh-CN"/>
+        </w:rPr>
+        <w:t>Monte Carlo dropout (MCDO) is, as discussed in</w:t>
+      </w:r>
+    </w:p>
+    <w:p>
+      <w:pPr>
+        <w:keepNext w:val="0"/>
+        <w:keepLines w:val="0"/>
+        <w:pageBreakBefore w:val="0"/>
+        <w:widowControl w:val="0"/>
+        <w:kinsoku/>
+        <w:wordWrap/>
+        <w:overflowPunct/>
+        <w:topLinePunct w:val="0"/>
+        <w:autoSpaceDE/>
+        <w:autoSpaceDN/>
+        <w:bidi w:val="0"/>
+        <w:adjustRightInd/>
+        <w:snapToGrid w:val="0"/>
+        <w:jc w:val="both"/>
+        <w:textAlignment w:val="auto"/>
+        <w:rPr>
+          <w:rFonts w:hint="eastAsia"/>
+          <w:lang w:val="en-US" w:eastAsia="zh-CN"/>
+        </w:rPr>
+      </w:pPr>
+      <w:r>
+        <w:rPr>
+          <w:rFonts w:hint="eastAsia"/>
+          <w:lang w:val="en-US" w:eastAsia="zh-CN"/>
+        </w:rPr>
+        <w:t>Section 1, a technique that enables reasoning about uncertainty with neural</w:t>
+      </w:r>
+    </w:p>
+    <w:p>
+      <w:pPr>
+        <w:keepNext w:val="0"/>
+        <w:keepLines w:val="0"/>
+        <w:pageBreakBefore w:val="0"/>
+        <w:widowControl w:val="0"/>
+        <w:kinsoku/>
+        <w:wordWrap/>
+        <w:overflowPunct/>
+        <w:topLinePunct w:val="0"/>
+        <w:autoSpaceDE/>
+        <w:autoSpaceDN/>
+        <w:bidi w:val="0"/>
+        <w:adjustRightInd/>
+        <w:snapToGrid w:val="0"/>
+        <w:jc w:val="both"/>
+        <w:textAlignment w:val="auto"/>
+        <w:rPr>
+          <w:rFonts w:hint="eastAsia"/>
+          <w:lang w:val="en-US" w:eastAsia="zh-CN"/>
+        </w:rPr>
+      </w:pPr>
+      <w:r>
+        <w:rPr>
+          <w:rFonts w:hint="eastAsia"/>
+          <w:lang w:val="en-US" w:eastAsia="zh-CN"/>
+        </w:rPr>
+        <w:t>networks. Dropout [33] essentially ’turns off’ neurons during the forward pass</w:t>
+      </w:r>
+    </w:p>
+    <w:p>
+      <w:pPr>
+        <w:keepNext w:val="0"/>
+        <w:keepLines w:val="0"/>
+        <w:pageBreakBefore w:val="0"/>
+        <w:widowControl w:val="0"/>
+        <w:kinsoku/>
+        <w:wordWrap/>
+        <w:overflowPunct/>
+        <w:topLinePunct w:val="0"/>
+        <w:autoSpaceDE/>
+        <w:autoSpaceDN/>
+        <w:bidi w:val="0"/>
+        <w:adjustRightInd/>
+        <w:snapToGrid w:val="0"/>
+        <w:jc w:val="both"/>
+        <w:textAlignment w:val="auto"/>
+        <w:rPr>
+          <w:rFonts w:hint="eastAsia"/>
+          <w:lang w:val="en-US" w:eastAsia="zh-CN"/>
+        </w:rPr>
+      </w:pPr>
+      <w:r>
+        <w:rPr>
+          <w:rFonts w:hint="eastAsia"/>
+          <w:lang w:val="en-US" w:eastAsia="zh-CN"/>
+        </w:rPr>
+        <w:t>with a predefined probability. Dropout is normally used during training to</w:t>
+      </w:r>
+    </w:p>
+    <w:p>
+      <w:pPr>
+        <w:keepNext w:val="0"/>
+        <w:keepLines w:val="0"/>
+        <w:pageBreakBefore w:val="0"/>
+        <w:widowControl w:val="0"/>
+        <w:kinsoku/>
+        <w:wordWrap/>
+        <w:overflowPunct/>
+        <w:topLinePunct w:val="0"/>
+        <w:autoSpaceDE/>
+        <w:autoSpaceDN/>
+        <w:bidi w:val="0"/>
+        <w:adjustRightInd/>
+        <w:snapToGrid w:val="0"/>
+        <w:jc w:val="both"/>
+        <w:textAlignment w:val="auto"/>
+        <w:rPr>
+          <w:rFonts w:hint="eastAsia"/>
+          <w:lang w:val="en-US" w:eastAsia="zh-CN"/>
+        </w:rPr>
+      </w:pPr>
+      <w:r>
+        <w:rPr>
+          <w:rFonts w:hint="eastAsia"/>
+          <w:lang w:val="en-US" w:eastAsia="zh-CN"/>
+        </w:rPr>
+        <w:t>prevent overfitting and create a more generalized model. In MCDO though,</w:t>
+      </w:r>
+    </w:p>
+    <w:p>
+      <w:pPr>
+        <w:keepNext w:val="0"/>
+        <w:keepLines w:val="0"/>
+        <w:pageBreakBefore w:val="0"/>
+        <w:widowControl w:val="0"/>
+        <w:kinsoku/>
+        <w:wordWrap/>
+        <w:overflowPunct/>
+        <w:topLinePunct w:val="0"/>
+        <w:autoSpaceDE/>
+        <w:autoSpaceDN/>
+        <w:bidi w:val="0"/>
+        <w:adjustRightInd/>
+        <w:snapToGrid w:val="0"/>
+        <w:jc w:val="both"/>
+        <w:textAlignment w:val="auto"/>
+        <w:rPr>
+          <w:rFonts w:hint="eastAsia"/>
+          <w:lang w:val="en-US" w:eastAsia="zh-CN"/>
+        </w:rPr>
+      </w:pPr>
+      <w:r>
+        <w:rPr>
+          <w:rFonts w:hint="eastAsia"/>
+          <w:lang w:val="en-US" w:eastAsia="zh-CN"/>
+        </w:rPr>
+        <w:t>it is used to approximate Bayesian inference [8] through creating T predictions</w:t>
+      </w:r>
+    </w:p>
+    <w:p>
+      <w:pPr>
+        <w:keepNext w:val="0"/>
+        <w:keepLines w:val="0"/>
+        <w:pageBreakBefore w:val="0"/>
+        <w:widowControl w:val="0"/>
+        <w:kinsoku/>
+        <w:wordWrap/>
+        <w:overflowPunct/>
+        <w:topLinePunct w:val="0"/>
+        <w:autoSpaceDE/>
+        <w:autoSpaceDN/>
+        <w:bidi w:val="0"/>
+        <w:adjustRightInd/>
+        <w:snapToGrid w:val="0"/>
+        <w:jc w:val="both"/>
+        <w:textAlignment w:val="auto"/>
+        <w:rPr>
+          <w:rFonts w:hint="eastAsia"/>
+          <w:lang w:val="en-US" w:eastAsia="zh-CN"/>
+        </w:rPr>
+      </w:pPr>
+      <w:r>
+        <w:rPr>
+          <w:rFonts w:hint="eastAsia"/>
+          <w:lang w:val="en-US" w:eastAsia="zh-CN"/>
+        </w:rPr>
+        <w:t>for all data points, using T slightly different models induced by different dropout</w:t>
+      </w:r>
+    </w:p>
+    <w:p>
+      <w:pPr>
+        <w:keepNext w:val="0"/>
+        <w:keepLines w:val="0"/>
+        <w:pageBreakBefore w:val="0"/>
+        <w:widowControl w:val="0"/>
+        <w:kinsoku/>
+        <w:wordWrap/>
+        <w:overflowPunct/>
+        <w:topLinePunct w:val="0"/>
+        <w:autoSpaceDE/>
+        <w:autoSpaceDN/>
+        <w:bidi w:val="0"/>
+        <w:adjustRightInd/>
+        <w:snapToGrid w:val="0"/>
+        <w:jc w:val="both"/>
+        <w:textAlignment w:val="auto"/>
+        <w:rPr>
+          <w:rFonts w:hint="eastAsia"/>
+          <w:lang w:val="en-US" w:eastAsia="zh-CN"/>
+        </w:rPr>
+      </w:pPr>
+      <w:r>
+        <w:rPr>
+          <w:rFonts w:hint="eastAsia"/>
+          <w:lang w:val="en-US" w:eastAsia="zh-CN"/>
+        </w:rPr>
+        <w:t>samples. The result of these so-called stochastic forward passes (SFP’s) can then</w:t>
+      </w:r>
+    </w:p>
+    <w:p>
+      <w:pPr>
+        <w:keepNext w:val="0"/>
+        <w:keepLines w:val="0"/>
+        <w:pageBreakBefore w:val="0"/>
+        <w:widowControl w:val="0"/>
+        <w:kinsoku/>
+        <w:wordWrap/>
+        <w:overflowPunct/>
+        <w:topLinePunct w:val="0"/>
+        <w:autoSpaceDE/>
+        <w:autoSpaceDN/>
+        <w:bidi w:val="0"/>
+        <w:adjustRightInd/>
+        <w:snapToGrid w:val="0"/>
+        <w:jc w:val="both"/>
+        <w:textAlignment w:val="auto"/>
+        <w:rPr>
+          <w:rFonts w:hint="eastAsia"/>
+          <w:lang w:val="en-US" w:eastAsia="zh-CN"/>
+        </w:rPr>
+      </w:pPr>
+      <w:r>
+        <w:rPr>
+          <w:rFonts w:hint="eastAsia"/>
+          <w:lang w:val="en-US" w:eastAsia="zh-CN"/>
+        </w:rPr>
+        <w:t>be used by the query function to compute the uncertainty, as will be explained in</w:t>
+      </w:r>
+    </w:p>
+    <w:p>
+      <w:pPr>
+        <w:keepNext w:val="0"/>
+        <w:keepLines w:val="0"/>
+        <w:pageBreakBefore w:val="0"/>
+        <w:widowControl w:val="0"/>
+        <w:kinsoku/>
+        <w:wordWrap/>
+        <w:overflowPunct/>
+        <w:topLinePunct w:val="0"/>
+        <w:autoSpaceDE/>
+        <w:autoSpaceDN/>
+        <w:bidi w:val="0"/>
+        <w:adjustRightInd/>
+        <w:snapToGrid w:val="0"/>
+        <w:jc w:val="both"/>
+        <w:textAlignment w:val="auto"/>
+        <w:rPr>
+          <w:rFonts w:hint="eastAsia"/>
+          <w:lang w:val="en-US" w:eastAsia="zh-CN"/>
+        </w:rPr>
+      </w:pPr>
+      <w:r>
+        <w:rPr>
+          <w:rFonts w:hint="eastAsia"/>
+          <w:lang w:val="en-US" w:eastAsia="zh-CN"/>
+        </w:rPr>
+        <w:t>Section 3.3. The way MCDO is incorporated in the AL loop is shown in green in</w:t>
+      </w:r>
+    </w:p>
+    <w:p>
+      <w:pPr>
+        <w:keepNext w:val="0"/>
+        <w:keepLines w:val="0"/>
+        <w:pageBreakBefore w:val="0"/>
+        <w:widowControl w:val="0"/>
+        <w:kinsoku/>
+        <w:wordWrap/>
+        <w:overflowPunct/>
+        <w:topLinePunct w:val="0"/>
+        <w:autoSpaceDE/>
+        <w:autoSpaceDN/>
+        <w:bidi w:val="0"/>
+        <w:adjustRightInd/>
+        <w:snapToGrid w:val="0"/>
+        <w:jc w:val="both"/>
+        <w:textAlignment w:val="auto"/>
+        <w:rPr>
+          <w:rFonts w:hint="eastAsia"/>
+          <w:lang w:val="en-US" w:eastAsia="zh-CN"/>
+        </w:rPr>
+      </w:pPr>
+      <w:r>
+        <w:rPr>
+          <w:rFonts w:hint="eastAsia"/>
+          <w:lang w:val="en-US" w:eastAsia="zh-CN"/>
+        </w:rPr>
+        <w:t>the Appendix (Algorithm 2). BERTbase has two different types of dropout layers:</w:t>
+      </w:r>
+    </w:p>
+    <w:p>
+      <w:pPr>
+        <w:keepNext w:val="0"/>
+        <w:keepLines w:val="0"/>
+        <w:pageBreakBefore w:val="0"/>
+        <w:widowControl w:val="0"/>
+        <w:kinsoku/>
+        <w:wordWrap/>
+        <w:overflowPunct/>
+        <w:topLinePunct w:val="0"/>
+        <w:autoSpaceDE/>
+        <w:autoSpaceDN/>
+        <w:bidi w:val="0"/>
+        <w:adjustRightInd/>
+        <w:snapToGrid w:val="0"/>
+        <w:jc w:val="both"/>
+        <w:textAlignment w:val="auto"/>
+        <w:rPr>
+          <w:rFonts w:hint="eastAsia"/>
+          <w:lang w:val="en-US" w:eastAsia="zh-CN"/>
+        </w:rPr>
+      </w:pPr>
+      <w:r>
+        <w:rPr>
+          <w:rFonts w:hint="eastAsia"/>
+          <w:lang w:val="en-US" w:eastAsia="zh-CN"/>
+        </w:rPr>
+        <w:t>hidden dropout and attention dropout. Both were turned on when performing</w:t>
+      </w:r>
+    </w:p>
+    <w:p>
+      <w:pPr>
+        <w:keepNext w:val="0"/>
+        <w:keepLines w:val="0"/>
+        <w:pageBreakBefore w:val="0"/>
+        <w:widowControl w:val="0"/>
+        <w:kinsoku/>
+        <w:wordWrap/>
+        <w:overflowPunct/>
+        <w:topLinePunct w:val="0"/>
+        <w:autoSpaceDE/>
+        <w:autoSpaceDN/>
+        <w:bidi w:val="0"/>
+        <w:adjustRightInd/>
+        <w:snapToGrid w:val="0"/>
+        <w:jc w:val="both"/>
+        <w:textAlignment w:val="auto"/>
+        <w:rPr>
+          <w:rFonts w:hint="eastAsia"/>
+          <w:lang w:val="en-US" w:eastAsia="zh-CN"/>
+        </w:rPr>
+      </w:pPr>
+      <w:r>
+        <w:rPr>
+          <w:rFonts w:hint="eastAsia"/>
+          <w:lang w:val="en-US" w:eastAsia="zh-CN"/>
+        </w:rPr>
+        <w:t>a stochastic forward pass. Note that there are other ways of approximating</w:t>
+      </w:r>
+    </w:p>
+    <w:p>
+      <w:pPr>
+        <w:keepNext w:val="0"/>
+        <w:keepLines w:val="0"/>
+        <w:pageBreakBefore w:val="0"/>
+        <w:widowControl w:val="0"/>
+        <w:kinsoku/>
+        <w:wordWrap/>
+        <w:overflowPunct/>
+        <w:topLinePunct w:val="0"/>
+        <w:autoSpaceDE/>
+        <w:autoSpaceDN/>
+        <w:bidi w:val="0"/>
+        <w:adjustRightInd/>
+        <w:snapToGrid w:val="0"/>
+        <w:jc w:val="both"/>
+        <w:textAlignment w:val="auto"/>
+        <w:rPr>
+          <w:rFonts w:hint="eastAsia"/>
+          <w:lang w:val="en-US" w:eastAsia="zh-CN"/>
+        </w:rPr>
+      </w:pPr>
+      <w:r>
+        <w:rPr>
+          <w:rFonts w:hint="eastAsia"/>
+          <w:lang w:val="en-US" w:eastAsia="zh-CN"/>
+        </w:rPr>
+        <w:t>Bayesian inference with neural networks. Frequently used ones are:</w:t>
+      </w:r>
+    </w:p>
+    <w:p>
+      <w:pPr>
+        <w:keepNext w:val="0"/>
+        <w:keepLines w:val="0"/>
+        <w:pageBreakBefore w:val="0"/>
+        <w:widowControl w:val="0"/>
+        <w:kinsoku/>
+        <w:wordWrap/>
+        <w:overflowPunct/>
+        <w:topLinePunct w:val="0"/>
+        <w:autoSpaceDE/>
+        <w:autoSpaceDN/>
+        <w:bidi w:val="0"/>
+        <w:adjustRightInd/>
+        <w:snapToGrid w:val="0"/>
+        <w:jc w:val="both"/>
+        <w:textAlignment w:val="auto"/>
         <w:rPr>
           <w:rFonts w:hint="default"/>
           <w:lang w:val="en-US" w:eastAsia="zh-CN"/>
@@ -3085,7 +4691,7 @@
           <w:lang w:val="en-US" w:eastAsia="zh-CN"/>
         </w:rPr>
       </w:pPr>
-      <w:bookmarkStart w:id="4" w:name="OLE_LINK6"/>
+      <w:bookmarkStart w:id="6" w:name="OLE_LINK6"/>
       <w:r>
         <w:rPr>
           <w:rFonts w:hint="default"/>
@@ -3093,7 +4699,7 @@
         </w:rPr>
         <w:t>Dana Angluin</w:t>
       </w:r>
-      <w:bookmarkEnd w:id="4"/>
+      <w:bookmarkEnd w:id="6"/>
       <w:r>
         <w:rPr>
           <w:rFonts w:hint="default"/>
@@ -3198,7 +4804,7 @@
           <w:lang w:val="en-US" w:eastAsia="zh-CN"/>
         </w:rPr>
       </w:pPr>
-      <w:bookmarkStart w:id="5" w:name="OLE_LINK7"/>
+      <w:bookmarkStart w:id="7" w:name="OLE_LINK7"/>
       <w:r>
         <w:rPr>
           <w:rFonts w:hint="default"/>
@@ -3206,7 +4812,7 @@
         </w:rPr>
         <w:t>David D Lewis</w:t>
       </w:r>
-      <w:bookmarkEnd w:id="5"/>
+      <w:bookmarkEnd w:id="7"/>
       <w:r>
         <w:rPr>
           <w:rFonts w:hint="default"/>
@@ -3286,6 +4892,7 @@
     <w:p>
       <w:pPr>
         <w:numPr>
+          <w:ilvl w:val="0"/>
           <w:numId w:val="0"/>
         </w:numPr>
         <w:jc w:val="both"/>
@@ -3313,21 +4920,7 @@
           <w:rFonts w:hint="default"/>
           <w:lang w:val="en-US" w:eastAsia="zh-CN"/>
         </w:rPr>
-        <w:t>classifiers. In Proceedings of the International Conference on Machine Learn</w:t>
-      </w:r>
-      <w:r>
-        <w:rPr>
-          <w:rFonts w:hint="default"/>
-          <w:lang w:val="en-US" w:eastAsia="zh-CN"/>
-        </w:rPr>
-        <w:t/>
-      </w:r>
-      <w:r>
-        <w:rPr>
-          <w:rFonts w:hint="default"/>
-          <w:lang w:val="en-US" w:eastAsia="zh-CN"/>
-        </w:rPr>
-        <w:t>ing (ICML), pages 150–157.</w:t>
+        <w:t>classifiers. In Proceedings of the International Conference on Machine Learning (ICML), pages 150–157.</w:t>
       </w:r>
       <w:r>
         <w:rPr>
@@ -3347,6 +4940,7 @@
     <w:p>
       <w:pPr>
         <w:numPr>
+          <w:ilvl w:val="0"/>
           <w:numId w:val="0"/>
         </w:numPr>
         <w:jc w:val="both"/>
@@ -3394,6 +4988,7 @@
     <w:p>
       <w:pPr>
         <w:numPr>
+          <w:ilvl w:val="0"/>
           <w:numId w:val="0"/>
         </w:numPr>
         <w:jc w:val="both"/>
@@ -3455,6 +5050,7 @@
     <w:p>
       <w:pPr>
         <w:numPr>
+          <w:ilvl w:val="0"/>
           <w:numId w:val="0"/>
         </w:numPr>
         <w:jc w:val="both"/>
@@ -3488,6 +5084,7 @@
     <w:p>
       <w:pPr>
         <w:numPr>
+          <w:ilvl w:val="0"/>
           <w:numId w:val="0"/>
         </w:numPr>
         <w:jc w:val="both"/>
@@ -3501,6 +5098,68 @@
       <w:pPr>
         <w:jc w:val="both"/>
         <w:rPr>
+          <w:rFonts w:hint="eastAsia"/>
+          <w:lang w:val="en-US" w:eastAsia="zh-CN"/>
+        </w:rPr>
+      </w:pPr>
+      <w:r>
+        <w:rPr>
+          <w:rFonts w:hint="eastAsia"/>
+          <w:lang w:val="en-US" w:eastAsia="zh-CN"/>
+        </w:rPr>
+        <w:t>Diversity sampling:</w:t>
+      </w:r>
+    </w:p>
+    <w:p>
+      <w:pPr>
+        <w:jc w:val="both"/>
+        <w:rPr>
+          <w:rFonts w:hint="default"/>
+          <w:lang w:val="en-US" w:eastAsia="zh-CN"/>
+        </w:rPr>
+      </w:pPr>
+      <w:r>
+        <w:rPr>
+          <w:rFonts w:hint="default"/>
+          <w:lang w:val="en-US" w:eastAsia="zh-CN"/>
+        </w:rPr>
+        <w:t>Peng, H., Guo, S., Zhao, D., Wu, Y., Han, J., Wang, Z., ... &amp; Zhong, M. (2023). Query-efficient model extraction for text classification model in a hard label setting. Journal of King Saud University-Computer and Information Sciences, 35(4), 10-20.</w:t>
+      </w:r>
+    </w:p>
+    <w:p>
+      <w:pPr>
+        <w:jc w:val="both"/>
+        <w:rPr>
+          <w:rFonts w:hint="default"/>
+          <w:lang w:val="en-US" w:eastAsia="zh-CN"/>
+        </w:rPr>
+      </w:pPr>
+      <w:r>
+        <w:rPr>
+          <w:rFonts w:hint="default"/>
+          <w:lang w:val="en-US" w:eastAsia="zh-CN"/>
+        </w:rPr>
+        <w:t>Sener, O., Savarese, S., 2017. Active learning for convolutional neural networks: A</w:t>
+      </w:r>
+      <w:r>
+        <w:rPr>
+          <w:rFonts w:hint="eastAsia"/>
+          <w:lang w:val="en-US" w:eastAsia="zh-CN"/>
+        </w:rPr>
+        <w:t xml:space="preserve"> </w:t>
+      </w:r>
+      <w:r>
+        <w:rPr>
+          <w:rFonts w:hint="default"/>
+          <w:lang w:val="en-US" w:eastAsia="zh-CN"/>
+        </w:rPr>
+        <w:t>core-set approach. arXiv preprint arXiv:1708.00489.</w:t>
+      </w:r>
+    </w:p>
+    <w:p>
+      <w:pPr>
+        <w:jc w:val="both"/>
+        <w:rPr>
           <w:rFonts w:hint="default"/>
           <w:lang w:val="en-US" w:eastAsia="zh-CN"/>
         </w:rPr>
@@ -3565,7 +5224,7 @@
           <w:rFonts w:hint="eastAsia"/>
         </w:rPr>
       </w:pPr>
-      <w:bookmarkStart w:id="6" w:name="OLE_LINK1"/>
+      <w:bookmarkStart w:id="8" w:name="OLE_LINK1"/>
       <w:r>
         <w:rPr>
           <w:rFonts w:hint="eastAsia"/>
@@ -3573,7 +5232,7 @@
         <w:t>It should include a draft abstract: this should fit on one page, and should be a draft of what you hope to be able to say about your thesis when it is complete, several weeks into the future (that is, this is a "fairy-tale" abstract).</w:t>
       </w:r>
     </w:p>
-    <w:bookmarkEnd w:id="6"/>
+    <w:bookmarkEnd w:id="8"/>
     <w:p>
       <w:pPr>
         <w:jc w:val="both"/>
@@ -3617,14 +5276,14 @@
         </w:rPr>
         <w:t xml:space="preserve">It should include at least three pages of coherent text forming an initial survey/summary of relevant literature, that could be used as the basis of your Contextual Background or </w:t>
       </w:r>
-      <w:bookmarkStart w:id="7" w:name="OLE_LINK3"/>
+      <w:bookmarkStart w:id="9" w:name="OLE_LINK3"/>
       <w:r>
         <w:rPr>
           <w:rFonts w:hint="eastAsia"/>
         </w:rPr>
         <w:t>Literature Review</w:t>
       </w:r>
-      <w:bookmarkEnd w:id="7"/>
+      <w:bookmarkEnd w:id="9"/>
       <w:r>
         <w:rPr>
           <w:rFonts w:hint="eastAsia"/>

</xml_diff>

<commit_message>
finishing 1.0 version of project plan
1. add bayesain method to active learning
2. add drop-out method to AL loop
3. tomorrow meeting
</commit_message>
<xml_diff>
--- a/ProjectPlan.docx
+++ b/ProjectPlan.docx
@@ -1139,7 +1139,7 @@
           <w:rFonts w:hint="eastAsia"/>
           <w:lang w:val="en-US" w:eastAsia="zh-CN"/>
         </w:rPr>
-        <w:t>探索优化架构缺陷使用贝叶斯深度学习结合inference方法完成主动学习框架的改善，并探究其是否可以有效改进原有优化架构的性能</w:t>
+        <w:t>探索优化架构缺陷使用贝叶斯方法结合inference方法完成主动学习框架的改善，并探究其是否可以有效改进原有优化架构的性能</w:t>
       </w:r>
     </w:p>
     <w:p>
@@ -2450,6 +2450,7 @@
         </w:rPr>
         <w:object>
           <v:shape id="_x0000_i1030" o:spt="75" type="#_x0000_t75" style="height:36pt;width:312.95pt;" o:ole="t" filled="f" o:preferrelative="t" stroked="f" coordsize="21600,21600">
+            <v:path/>
             <v:fill on="f" focussize="0,0"/>
             <v:stroke on="f"/>
             <v:imagedata r:id="rId17" o:title=""/>
@@ -2493,6 +2494,7 @@
         </w:rPr>
         <w:object>
           <v:shape id="_x0000_i1031" o:spt="75" type="#_x0000_t75" style="height:18pt;width:13.95pt;" o:ole="t" filled="f" o:preferrelative="t" stroked="f" coordsize="21600,21600">
+            <v:path/>
             <v:fill on="f" focussize="0,0"/>
             <v:stroke on="f"/>
             <v:imagedata r:id="rId19" o:title=""/>
@@ -2520,6 +2522,7 @@
         </w:rPr>
         <w:object>
           <v:shape id="_x0000_i1032" o:spt="75" type="#_x0000_t75" style="height:18pt;width:13.95pt;" o:ole="t" filled="f" o:preferrelative="t" stroked="f" coordsize="21600,21600">
+            <v:path/>
             <v:fill on="f" focussize="0,0"/>
             <v:stroke on="f"/>
             <v:imagedata r:id="rId21" o:title=""/>
@@ -2592,38 +2595,7 @@
           <w:rFonts w:hint="eastAsia"/>
           <w:lang w:val="en-US" w:eastAsia="zh-CN"/>
         </w:rPr>
-        <w:t>Peng, Hao, et al.（2023）[30]提出了一种基于语义的多样抽样方式，该方式可应用在文本分类中。</w:t>
-      </w:r>
-    </w:p>
-    <w:p>
-      <w:pPr>
-        <w:keepNext w:val="0"/>
-        <w:keepLines w:val="0"/>
-        <w:pageBreakBefore w:val="0"/>
-        <w:widowControl w:val="0"/>
-        <w:kinsoku/>
-        <w:wordWrap/>
-        <w:overflowPunct/>
-        <w:topLinePunct w:val="0"/>
-        <w:autoSpaceDE/>
-        <w:autoSpaceDN/>
-        <w:bidi w:val="0"/>
-        <w:adjustRightInd w:val="0"/>
-        <w:snapToGrid w:val="0"/>
-        <w:spacing w:line="240" w:lineRule="auto"/>
-        <w:jc w:val="both"/>
-        <w:textAlignment w:val="auto"/>
-        <w:rPr>
-          <w:rFonts w:hint="eastAsia"/>
-          <w:lang w:val="en-US" w:eastAsia="zh-CN"/>
-        </w:rPr>
-      </w:pPr>
-      <w:r>
-        <w:rPr>
-          <w:rFonts w:hint="eastAsia"/>
-          <w:lang w:val="en-US" w:eastAsia="zh-CN"/>
-        </w:rPr>
-        <w:t>与采用不确定性抽样的测量置信度的方式的不同之处在于，基于语义的多样抽样的方式是利用欧氏距离在语义上消除文本样本的冗余。确保在后续过程中提供给模型（学习者）更丰富的，重复度更低的样本。此抽象方式使用（Sener和Saveravarese，2017）[31]的贪婪k中心算法进行聚类操作。数据集</w:t>
+        <w:t>Peng, Hao, et al.（2023）[30]提出了一种基于语义的多样抽样方式，该方式可应用在文本分类中。与采用不确定性抽样的测量置信度的方式的不同之处在于，基于语义的多样抽样的方式是利用欧氏距离在语义上消除文本样本的冗余。确保在后续过程中提供给模型（学习者）更丰富的，重复度更低的样本。此抽象方式使用（Sener和Saveravarese，2017）[31]的贪婪k中心算法进行聚类操作。数据集</w:t>
       </w:r>
       <w:r>
         <w:rPr>
@@ -2632,61 +2604,7 @@
           <w:lang w:val="en-US" w:eastAsia="zh-CN"/>
         </w:rPr>
         <w:object>
-          <v:shape id="_x0000_i1036" o:spt="75" type="#_x0000_t75" style="height:13pt;width:13pt;" o:ole="t" filled="f" o:preferrelative="t" stroked="f" coordsize="21600,21600">
-            <v:fill on="f" focussize="0,0"/>
-            <v:stroke on="f"/>
-            <v:imagedata r:id="rId23" o:title=""/>
-            <o:lock v:ext="edit" aspectratio="t"/>
-            <w10:wrap type="none"/>
-            <w10:anchorlock/>
-          </v:shape>
-          <o:OLEObject Type="Embed" ProgID="Equation.KSEE3" ShapeID="_x0000_i1036" DrawAspect="Content" ObjectID="_1468075733" r:id="rId22">
-            <o:LockedField>false</o:LockedField>
-          </o:OLEObject>
-        </w:object>
-      </w:r>
-      <w:r>
-        <w:rPr>
-          <w:rFonts w:hint="eastAsia"/>
-          <w:lang w:val="en-US" w:eastAsia="zh-CN"/>
-        </w:rPr>
-        <w:t>包含</w:t>
-      </w:r>
-      <w:r>
-        <w:rPr>
-          <w:rFonts w:hint="eastAsia"/>
-          <w:position w:val="-6"/>
-          <w:lang w:val="en-US" w:eastAsia="zh-CN"/>
-        </w:rPr>
-        <w:object>
-          <v:shape id="_x0000_i1037" o:spt="75" type="#_x0000_t75" style="height:11pt;width:28pt;" o:ole="t" filled="f" o:preferrelative="t" stroked="f" coordsize="21600,21600">
-            <v:fill on="f" focussize="0,0"/>
-            <v:stroke on="f"/>
-            <v:imagedata r:id="rId25" o:title=""/>
-            <o:lock v:ext="edit" aspectratio="t"/>
-            <w10:wrap type="none"/>
-            <w10:anchorlock/>
-          </v:shape>
-          <o:OLEObject Type="Embed" ProgID="Equation.KSEE3" ShapeID="_x0000_i1037" DrawAspect="Content" ObjectID="_1468075734" r:id="rId24">
-            <o:LockedField>false</o:LockedField>
-          </o:OLEObject>
-        </w:object>
-      </w:r>
-      <w:r>
-        <w:rPr>
-          <w:rFonts w:hint="eastAsia"/>
-          <w:lang w:val="en-US" w:eastAsia="zh-CN"/>
-        </w:rPr>
-        <w:t>个无标签的文本，并将</w:t>
-      </w:r>
-      <w:r>
-        <w:rPr>
-          <w:rFonts w:hint="eastAsia"/>
-          <w:position w:val="-4"/>
-          <w:lang w:val="en-US" w:eastAsia="zh-CN"/>
-        </w:rPr>
-        <w:object>
-          <v:shape id="_x0000_i1038" o:spt="75" type="#_x0000_t75" style="height:13pt;width:13pt;" o:ole="t" filled="f" o:preferrelative="t" stroked="f" coordsize="21600,21600">
+          <v:shape id="_x0000_i1033" o:spt="75" type="#_x0000_t75" style="height:13pt;width:13pt;" o:ole="t" filled="f" o:preferrelative="t" stroked="f" coordsize="21600,21600">
             <v:path/>
             <v:fill on="f" focussize="0,0"/>
             <v:stroke on="f"/>
@@ -2695,7 +2613,7 @@
             <w10:wrap type="none"/>
             <w10:anchorlock/>
           </v:shape>
-          <o:OLEObject Type="Embed" ProgID="Equation.KSEE3" ShapeID="_x0000_i1038" DrawAspect="Content" ObjectID="_1468075735" r:id="rId26">
+          <o:OLEObject Type="Embed" ProgID="Equation.KSEE3" ShapeID="_x0000_i1033" DrawAspect="Content" ObjectID="_1468075733" r:id="rId22">
             <o:LockedField>false</o:LockedField>
           </o:OLEObject>
         </w:object>
@@ -2705,6 +2623,62 @@
           <w:rFonts w:hint="eastAsia"/>
           <w:lang w:val="en-US" w:eastAsia="zh-CN"/>
         </w:rPr>
+        <w:t>包含</w:t>
+      </w:r>
+      <w:r>
+        <w:rPr>
+          <w:rFonts w:hint="eastAsia"/>
+          <w:position w:val="-6"/>
+          <w:lang w:val="en-US" w:eastAsia="zh-CN"/>
+        </w:rPr>
+        <w:object>
+          <v:shape id="_x0000_i1034" o:spt="75" type="#_x0000_t75" style="height:11pt;width:28pt;" o:ole="t" filled="f" o:preferrelative="t" stroked="f" coordsize="21600,21600">
+            <v:path/>
+            <v:fill on="f" focussize="0,0"/>
+            <v:stroke on="f"/>
+            <v:imagedata r:id="rId25" o:title=""/>
+            <o:lock v:ext="edit" aspectratio="t"/>
+            <w10:wrap type="none"/>
+            <w10:anchorlock/>
+          </v:shape>
+          <o:OLEObject Type="Embed" ProgID="Equation.KSEE3" ShapeID="_x0000_i1034" DrawAspect="Content" ObjectID="_1468075734" r:id="rId24">
+            <o:LockedField>false</o:LockedField>
+          </o:OLEObject>
+        </w:object>
+      </w:r>
+      <w:r>
+        <w:rPr>
+          <w:rFonts w:hint="eastAsia"/>
+          <w:lang w:val="en-US" w:eastAsia="zh-CN"/>
+        </w:rPr>
+        <w:t>个无标签的文本，并将</w:t>
+      </w:r>
+      <w:r>
+        <w:rPr>
+          <w:rFonts w:hint="eastAsia"/>
+          <w:position w:val="-4"/>
+          <w:lang w:val="en-US" w:eastAsia="zh-CN"/>
+        </w:rPr>
+        <w:object>
+          <v:shape id="_x0000_i1035" o:spt="75" type="#_x0000_t75" style="height:13pt;width:13pt;" o:ole="t" filled="f" o:preferrelative="t" stroked="f" coordsize="21600,21600">
+            <v:path/>
+            <v:fill on="f" focussize="0,0"/>
+            <v:stroke on="f"/>
+            <v:imagedata r:id="rId23" o:title=""/>
+            <o:lock v:ext="edit" aspectratio="t"/>
+            <w10:wrap type="none"/>
+            <w10:anchorlock/>
+          </v:shape>
+          <o:OLEObject Type="Embed" ProgID="Equation.KSEE3" ShapeID="_x0000_i1035" DrawAspect="Content" ObjectID="_1468075735" r:id="rId26">
+            <o:LockedField>false</o:LockedField>
+          </o:OLEObject>
+        </w:object>
+      </w:r>
+      <w:r>
+        <w:rPr>
+          <w:rFonts w:hint="eastAsia"/>
+          <w:lang w:val="en-US" w:eastAsia="zh-CN"/>
+        </w:rPr>
         <w:t>分成</w:t>
       </w:r>
       <w:r>
@@ -2714,7 +2688,8 @@
           <w:lang w:val="en-US" w:eastAsia="zh-CN"/>
         </w:rPr>
         <w:object>
-          <v:shape id="_x0000_i1039" o:spt="75" type="#_x0000_t75" style="height:11pt;width:10pt;" o:ole="t" filled="f" o:preferrelative="t" stroked="f" coordsize="21600,21600">
+          <v:shape id="_x0000_i1036" o:spt="75" type="#_x0000_t75" style="height:11pt;width:10pt;" o:ole="t" filled="f" o:preferrelative="t" stroked="f" coordsize="21600,21600">
+            <v:path/>
             <v:fill on="f" focussize="0,0"/>
             <v:stroke on="f"/>
             <v:imagedata r:id="rId28" o:title=""/>
@@ -2722,7 +2697,7 @@
             <w10:wrap type="none"/>
             <w10:anchorlock/>
           </v:shape>
-          <o:OLEObject Type="Embed" ProgID="Equation.KSEE3" ShapeID="_x0000_i1039" DrawAspect="Content" ObjectID="_1468075736" r:id="rId27">
+          <o:OLEObject Type="Embed" ProgID="Equation.KSEE3" ShapeID="_x0000_i1036" DrawAspect="Content" ObjectID="_1468075736" r:id="rId27">
             <o:LockedField>false</o:LockedField>
           </o:OLEObject>
         </w:object>
@@ -2742,7 +2717,7 @@
           <w:lang w:val="en-US" w:eastAsia="zh-CN"/>
         </w:rPr>
         <w:object>
-          <v:shape id="_x0000_i1035" o:spt="75" type="#_x0000_t75" style="height:19pt;width:15pt;" o:ole="t" filled="f" o:preferrelative="t" stroked="f" coordsize="21600,21600">
+          <v:shape id="_x0000_i1037" o:spt="75" type="#_x0000_t75" style="height:19pt;width:15pt;" o:ole="t" filled="f" o:preferrelative="t" stroked="f" coordsize="21600,21600">
             <v:path/>
             <v:fill on="f" focussize="0,0"/>
             <v:stroke on="f"/>
@@ -2751,7 +2726,7 @@
             <w10:wrap type="none"/>
             <w10:anchorlock/>
           </v:shape>
-          <o:OLEObject Type="Embed" ProgID="Equation.KSEE3" ShapeID="_x0000_i1035" DrawAspect="Content" ObjectID="_1468075737" r:id="rId29">
+          <o:OLEObject Type="Embed" ProgID="Equation.KSEE3" ShapeID="_x0000_i1037" DrawAspect="Content" ObjectID="_1468075737" r:id="rId29">
             <o:LockedField>false</o:LockedField>
           </o:OLEObject>
         </w:object>
@@ -2771,7 +2746,8 @@
           <w:lang w:val="en-US" w:eastAsia="zh-CN"/>
         </w:rPr>
         <w:object>
-          <v:shape id="_x0000_i1040" o:spt="75" type="#_x0000_t75" style="height:11pt;width:12pt;" o:ole="t" filled="f" o:preferrelative="t" stroked="f" coordsize="21600,21600">
+          <v:shape id="_x0000_i1038" o:spt="75" type="#_x0000_t75" style="height:11pt;width:12pt;" o:ole="t" filled="f" o:preferrelative="t" stroked="f" coordsize="21600,21600">
+            <v:path/>
             <v:fill on="f" focussize="0,0"/>
             <v:stroke on="f"/>
             <v:imagedata r:id="rId32" o:title=""/>
@@ -2779,7 +2755,7 @@
             <w10:wrap type="none"/>
             <w10:anchorlock/>
           </v:shape>
-          <o:OLEObject Type="Embed" ProgID="Equation.KSEE3" ShapeID="_x0000_i1040" DrawAspect="Content" ObjectID="_1468075738" r:id="rId31">
+          <o:OLEObject Type="Embed" ProgID="Equation.KSEE3" ShapeID="_x0000_i1038" DrawAspect="Content" ObjectID="_1468075738" r:id="rId31">
             <o:LockedField>false</o:LockedField>
           </o:OLEObject>
         </w:object>
@@ -2798,7 +2774,7 @@
           <w:lang w:val="en-US" w:eastAsia="zh-CN"/>
         </w:rPr>
         <w:object>
-          <v:shape id="_x0000_i1041" o:spt="75" type="#_x0000_t75" style="height:19pt;width:15pt;" o:ole="t" filled="f" o:preferrelative="t" stroked="f" coordsize="21600,21600">
+          <v:shape id="_x0000_i1039" o:spt="75" type="#_x0000_t75" style="height:19pt;width:15pt;" o:ole="t" filled="f" o:preferrelative="t" stroked="f" coordsize="21600,21600">
             <v:path/>
             <v:fill on="f" focussize="0,0"/>
             <v:stroke on="f"/>
@@ -2807,7 +2783,7 @@
             <w10:wrap type="none"/>
             <w10:anchorlock/>
           </v:shape>
-          <o:OLEObject Type="Embed" ProgID="Equation.KSEE3" ShapeID="_x0000_i1041" DrawAspect="Content" ObjectID="_1468075739" r:id="rId33">
+          <o:OLEObject Type="Embed" ProgID="Equation.KSEE3" ShapeID="_x0000_i1039" DrawAspect="Content" ObjectID="_1468075739" r:id="rId33">
             <o:LockedField>false</o:LockedField>
           </o:OLEObject>
         </w:object>
@@ -2826,7 +2802,8 @@
           <w:lang w:val="en-US" w:eastAsia="zh-CN"/>
         </w:rPr>
         <w:object>
-          <v:shape id="_x0000_i1042" o:spt="75" type="#_x0000_t75" style="height:19pt;width:13pt;" o:ole="t" filled="f" o:preferrelative="t" stroked="f" coordsize="21600,21600">
+          <v:shape id="_x0000_i1040" o:spt="75" type="#_x0000_t75" style="height:19pt;width:13pt;" o:ole="t" filled="f" o:preferrelative="t" stroked="f" coordsize="21600,21600">
+            <v:path/>
             <v:fill on="f" focussize="0,0"/>
             <v:stroke on="f"/>
             <v:imagedata r:id="rId35" o:title=""/>
@@ -2834,7 +2811,7 @@
             <w10:wrap type="none"/>
             <w10:anchorlock/>
           </v:shape>
-          <o:OLEObject Type="Embed" ProgID="Equation.KSEE3" ShapeID="_x0000_i1042" DrawAspect="Content" ObjectID="_1468075740" r:id="rId34">
+          <o:OLEObject Type="Embed" ProgID="Equation.KSEE3" ShapeID="_x0000_i1040" DrawAspect="Content" ObjectID="_1468075740" r:id="rId34">
             <o:LockedField>false</o:LockedField>
           </o:OLEObject>
         </w:object>
@@ -2853,7 +2830,8 @@
           <w:lang w:val="en-US" w:eastAsia="zh-CN"/>
         </w:rPr>
         <w:object>
-          <v:shape id="_x0000_i1043" o:spt="75" type="#_x0000_t75" style="height:19pt;width:13.95pt;" o:ole="t" filled="f" o:preferrelative="t" stroked="f" coordsize="21600,21600">
+          <v:shape id="_x0000_i1041" o:spt="75" type="#_x0000_t75" style="height:19pt;width:13.95pt;" o:ole="t" filled="f" o:preferrelative="t" stroked="f" coordsize="21600,21600">
+            <v:path/>
             <v:fill on="f" focussize="0,0"/>
             <v:stroke on="f"/>
             <v:imagedata r:id="rId37" o:title=""/>
@@ -2861,7 +2839,7 @@
             <w10:wrap type="none"/>
             <w10:anchorlock/>
           </v:shape>
-          <o:OLEObject Type="Embed" ProgID="Equation.KSEE3" ShapeID="_x0000_i1043" DrawAspect="Content" ObjectID="_1468075741" r:id="rId36">
+          <o:OLEObject Type="Embed" ProgID="Equation.KSEE3" ShapeID="_x0000_i1041" DrawAspect="Content" ObjectID="_1468075741" r:id="rId36">
             <o:LockedField>false</o:LockedField>
           </o:OLEObject>
         </w:object>
@@ -2880,7 +2858,8 @@
           <w:lang w:val="en-US" w:eastAsia="zh-CN"/>
         </w:rPr>
         <w:object>
-          <v:shape id="_x0000_i1044" o:spt="75" type="#_x0000_t75" style="height:19pt;width:15pt;" o:ole="t" filled="f" o:preferrelative="t" stroked="f" coordsize="21600,21600">
+          <v:shape id="_x0000_i1042" o:spt="75" type="#_x0000_t75" style="height:19pt;width:15pt;" o:ole="t" filled="f" o:preferrelative="t" stroked="f" coordsize="21600,21600">
+            <v:path/>
             <v:fill on="f" focussize="0,0"/>
             <v:stroke on="f"/>
             <v:imagedata r:id="rId39" o:title=""/>
@@ -2888,7 +2867,7 @@
             <w10:wrap type="none"/>
             <w10:anchorlock/>
           </v:shape>
-          <o:OLEObject Type="Embed" ProgID="Equation.KSEE3" ShapeID="_x0000_i1044" DrawAspect="Content" ObjectID="_1468075742" r:id="rId38">
+          <o:OLEObject Type="Embed" ProgID="Equation.KSEE3" ShapeID="_x0000_i1042" DrawAspect="Content" ObjectID="_1468075742" r:id="rId38">
             <o:LockedField>false</o:LockedField>
           </o:OLEObject>
         </w:object>
@@ -2907,7 +2886,7 @@
           <w:lang w:val="en-US" w:eastAsia="zh-CN"/>
         </w:rPr>
         <w:object>
-          <v:shape id="_x0000_i1045" o:spt="75" type="#_x0000_t75" style="height:19pt;width:15pt;" o:ole="t" filled="f" o:preferrelative="t" stroked="f" coordsize="21600,21600">
+          <v:shape id="_x0000_i1043" o:spt="75" type="#_x0000_t75" style="height:19pt;width:15pt;" o:ole="t" filled="f" o:preferrelative="t" stroked="f" coordsize="21600,21600">
             <v:path/>
             <v:fill on="f" focussize="0,0"/>
             <v:stroke on="f"/>
@@ -2916,7 +2895,7 @@
             <w10:wrap type="none"/>
             <w10:anchorlock/>
           </v:shape>
-          <o:OLEObject Type="Embed" ProgID="Equation.KSEE3" ShapeID="_x0000_i1045" DrawAspect="Content" ObjectID="_1468075743" r:id="rId40">
+          <o:OLEObject Type="Embed" ProgID="Equation.KSEE3" ShapeID="_x0000_i1043" DrawAspect="Content" ObjectID="_1468075743" r:id="rId40">
             <o:LockedField>false</o:LockedField>
           </o:OLEObject>
         </w:object>
@@ -2928,8 +2907,6 @@
         </w:rPr>
         <w:t>中的成员的集合。它是所有聚类中距离中心最远的。选择的算法公式如下：</w:t>
       </w:r>
-      <w:bookmarkStart w:id="10" w:name="_GoBack"/>
-      <w:bookmarkEnd w:id="10"/>
     </w:p>
     <w:p>
       <w:pPr>
@@ -2961,7 +2938,8 @@
           <w:lang w:val="en-US" w:eastAsia="zh-CN"/>
         </w:rPr>
         <w:object>
-          <v:shape id="_x0000_i1050" o:spt="75" type="#_x0000_t75" style="height:52pt;width:143pt;" o:ole="t" filled="f" o:preferrelative="t" stroked="f" coordsize="21600,21600">
+          <v:shape id="_x0000_i1044" o:spt="75" type="#_x0000_t75" style="height:52pt;width:143pt;" o:ole="t" filled="f" o:preferrelative="t" stroked="f" coordsize="21600,21600">
+            <v:path/>
             <v:fill on="f" focussize="0,0"/>
             <v:stroke on="f"/>
             <v:imagedata r:id="rId42" o:title=""/>
@@ -2969,7 +2947,7 @@
             <w10:wrap type="none"/>
             <w10:anchorlock/>
           </v:shape>
-          <o:OLEObject Type="Embed" ProgID="Equation.KSEE3" ShapeID="_x0000_i1050" DrawAspect="Content" ObjectID="_1468075744" r:id="rId41">
+          <o:OLEObject Type="Embed" ProgID="Equation.KSEE3" ShapeID="_x0000_i1044" DrawAspect="Content" ObjectID="_1468075744" r:id="rId41">
             <o:LockedField>false</o:LockedField>
           </o:OLEObject>
         </w:object>
@@ -3036,7 +3014,8 @@
           <w:lang w:val="en-US" w:eastAsia="zh-CN"/>
         </w:rPr>
         <w:object>
-          <v:shape id="_x0000_i1051" o:spt="75" type="#_x0000_t75" style="height:38pt;width:57pt;" o:ole="t" filled="f" o:preferrelative="t" stroked="f" coordsize="21600,21600">
+          <v:shape id="_x0000_i1045" o:spt="75" type="#_x0000_t75" style="height:38pt;width:57pt;" o:ole="t" filled="f" o:preferrelative="t" stroked="f" coordsize="21600,21600">
+            <v:path/>
             <v:fill on="f" focussize="0,0"/>
             <v:stroke on="f"/>
             <v:imagedata r:id="rId44" o:title=""/>
@@ -3044,7 +3023,7 @@
             <w10:wrap type="none"/>
             <w10:anchorlock/>
           </v:shape>
-          <o:OLEObject Type="Embed" ProgID="Equation.KSEE3" ShapeID="_x0000_i1051" DrawAspect="Content" ObjectID="_1468075745" r:id="rId43">
+          <o:OLEObject Type="Embed" ProgID="Equation.KSEE3" ShapeID="_x0000_i1045" DrawAspect="Content" ObjectID="_1468075745" r:id="rId43">
             <o:LockedField>false</o:LockedField>
           </o:OLEObject>
         </w:object>
@@ -3087,7 +3066,8 @@
           <w:lang w:val="en-US" w:eastAsia="zh-CN"/>
         </w:rPr>
         <w:object>
-          <v:shape id="_x0000_i1047" o:spt="75" type="#_x0000_t75" style="height:19pt;width:12pt;" o:ole="t" filled="f" o:preferrelative="t" stroked="f" coordsize="21600,21600">
+          <v:shape id="_x0000_i1046" o:spt="75" type="#_x0000_t75" style="height:19pt;width:12pt;" o:ole="t" filled="f" o:preferrelative="t" stroked="f" coordsize="21600,21600">
+            <v:path/>
             <v:fill on="f" focussize="0,0"/>
             <v:stroke on="f"/>
             <v:imagedata r:id="rId46" o:title=""/>
@@ -3095,7 +3075,7 @@
             <w10:wrap type="none"/>
             <w10:anchorlock/>
           </v:shape>
-          <o:OLEObject Type="Embed" ProgID="Equation.KSEE3" ShapeID="_x0000_i1047" DrawAspect="Content" ObjectID="_1468075746" r:id="rId45">
+          <o:OLEObject Type="Embed" ProgID="Equation.KSEE3" ShapeID="_x0000_i1046" DrawAspect="Content" ObjectID="_1468075746" r:id="rId45">
             <o:LockedField>false</o:LockedField>
           </o:OLEObject>
         </w:object>
@@ -3114,34 +3094,7 @@
           <w:lang w:val="en-US" w:eastAsia="zh-CN"/>
         </w:rPr>
         <w:object>
-          <v:shape id="_x0000_i1048" o:spt="75" type="#_x0000_t75" style="height:13pt;width:12pt;" o:ole="t" filled="f" o:preferrelative="t" stroked="f" coordsize="21600,21600">
-            <v:fill on="f" focussize="0,0"/>
-            <v:stroke on="f"/>
-            <v:imagedata r:id="rId48" o:title=""/>
-            <o:lock v:ext="edit" aspectratio="t"/>
-            <w10:wrap type="none"/>
-            <w10:anchorlock/>
-          </v:shape>
-          <o:OLEObject Type="Embed" ProgID="Equation.KSEE3" ShapeID="_x0000_i1048" DrawAspect="Content" ObjectID="_1468075747" r:id="rId47">
-            <o:LockedField>false</o:LockedField>
-          </o:OLEObject>
-        </w:object>
-      </w:r>
-      <w:r>
-        <w:rPr>
-          <w:rFonts w:hint="default"/>
-          <w:lang w:val="en-US" w:eastAsia="zh-CN"/>
-        </w:rPr>
-        <w:t>中。</w:t>
-      </w:r>
-      <w:r>
-        <w:rPr>
-          <w:rFonts w:hint="default"/>
-          <w:position w:val="-4"/>
-          <w:lang w:val="en-US" w:eastAsia="zh-CN"/>
-        </w:rPr>
-        <w:object>
-          <v:shape id="_x0000_i1049" o:spt="75" type="#_x0000_t75" style="height:13pt;width:12pt;" o:ole="t" filled="f" o:preferrelative="t" stroked="f" coordsize="21600,21600">
+          <v:shape id="_x0000_i1047" o:spt="75" type="#_x0000_t75" style="height:13pt;width:12pt;" o:ole="t" filled="f" o:preferrelative="t" stroked="f" coordsize="21600,21600">
             <v:path/>
             <v:fill on="f" focussize="0,0"/>
             <v:stroke on="f"/>
@@ -3150,7 +3103,7 @@
             <w10:wrap type="none"/>
             <w10:anchorlock/>
           </v:shape>
-          <o:OLEObject Type="Embed" ProgID="Equation.KSEE3" ShapeID="_x0000_i1049" DrawAspect="Content" ObjectID="_1468075748" r:id="rId49">
+          <o:OLEObject Type="Embed" ProgID="Equation.KSEE3" ShapeID="_x0000_i1047" DrawAspect="Content" ObjectID="_1468075747" r:id="rId47">
             <o:LockedField>false</o:LockedField>
           </o:OLEObject>
         </w:object>
@@ -3160,6 +3113,34 @@
           <w:rFonts w:hint="default"/>
           <w:lang w:val="en-US" w:eastAsia="zh-CN"/>
         </w:rPr>
+        <w:t>中。</w:t>
+      </w:r>
+      <w:r>
+        <w:rPr>
+          <w:rFonts w:hint="default"/>
+          <w:position w:val="-4"/>
+          <w:lang w:val="en-US" w:eastAsia="zh-CN"/>
+        </w:rPr>
+        <w:object>
+          <v:shape id="_x0000_i1048" o:spt="75" type="#_x0000_t75" style="height:13pt;width:12pt;" o:ole="t" filled="f" o:preferrelative="t" stroked="f" coordsize="21600,21600">
+            <v:path/>
+            <v:fill on="f" focussize="0,0"/>
+            <v:stroke on="f"/>
+            <v:imagedata r:id="rId48" o:title=""/>
+            <o:lock v:ext="edit" aspectratio="t"/>
+            <w10:wrap type="none"/>
+            <w10:anchorlock/>
+          </v:shape>
+          <o:OLEObject Type="Embed" ProgID="Equation.KSEE3" ShapeID="_x0000_i1048" DrawAspect="Content" ObjectID="_1468075748" r:id="rId49">
+            <o:LockedField>false</o:LockedField>
+          </o:OLEObject>
+        </w:object>
+      </w:r>
+      <w:r>
+        <w:rPr>
+          <w:rFonts w:hint="default"/>
+          <w:lang w:val="en-US" w:eastAsia="zh-CN"/>
+        </w:rPr>
         <w:t>中的所有文本实例会收敛成一个核心集合，在语义空间中最好地</w:t>
       </w:r>
       <w:r>
@@ -3183,7 +3164,7 @@
           <w:lang w:val="en-US" w:eastAsia="zh-CN"/>
         </w:rPr>
         <w:object>
-          <v:shape id="_x0000_i1046" o:spt="75" type="#_x0000_t75" style="height:13pt;width:13pt;" o:ole="t" filled="f" o:preferrelative="t" stroked="f" coordsize="21600,21600">
+          <v:shape id="_x0000_i1049" o:spt="75" type="#_x0000_t75" style="height:13pt;width:13pt;" o:ole="t" filled="f" o:preferrelative="t" stroked="f" coordsize="21600,21600">
             <v:path/>
             <v:fill on="f" focussize="0,0"/>
             <v:stroke on="f"/>
@@ -3192,7 +3173,7 @@
             <w10:wrap type="none"/>
             <w10:anchorlock/>
           </v:shape>
-          <o:OLEObject Type="Embed" ProgID="Equation.KSEE3" ShapeID="_x0000_i1046" DrawAspect="Content" ObjectID="_1468075749" r:id="rId50">
+          <o:OLEObject Type="Embed" ProgID="Equation.KSEE3" ShapeID="_x0000_i1049" DrawAspect="Content" ObjectID="_1468075749" r:id="rId50">
             <o:LockedField>false</o:LockedField>
           </o:OLEObject>
         </w:object>
@@ -3287,7 +3268,7 @@
           <w:rFonts w:hint="eastAsia"/>
           <w:lang w:val="en-US" w:eastAsia="zh-CN"/>
         </w:rPr>
-        <w:t>Bayesian active learning：</w:t>
+        <w:t>Bayesian active learning by Disagreement：</w:t>
       </w:r>
     </w:p>
     <w:p>
@@ -3308,16 +3289,16 @@
         <w:jc w:val="both"/>
         <w:textAlignment w:val="auto"/>
         <w:rPr>
-          <w:rFonts w:hint="eastAsia"/>
-          <w:lang w:val="en-US" w:eastAsia="zh-CN"/>
-        </w:rPr>
-      </w:pPr>
-      <w:r>
-        <w:rPr>
-          <w:rFonts w:hint="eastAsia"/>
-          <w:lang w:val="en-US" w:eastAsia="zh-CN"/>
-        </w:rPr>
-        <w:t>Bayesian Active Learning by Disagreement Predictive entropy (Section</w:t>
+          <w:rFonts w:hint="default"/>
+          <w:lang w:val="en-US" w:eastAsia="zh-CN"/>
+        </w:rPr>
+      </w:pPr>
+      <w:r>
+        <w:rPr>
+          <w:rFonts w:hint="eastAsia"/>
+          <w:lang w:val="en-US" w:eastAsia="zh-CN"/>
+        </w:rPr>
+        <w:t>BALD（Bayesian Active Learning by Disagreement）是一种在文本分类主动学习中广泛使用的方法。它基于贝叶斯推断和不确定性度量，旨在选择最具信息量的样本进行标注。在BALD中，首先使用贝叶斯神经网络或其他贝叶斯模型来建模文本分类任务。这些模型能够估计每个样本属于每个类别的概率分布，并提供了关于每个预测的不确定性度量。(Houlsby, N （2011）)[33]提出BALD的关键思想是通过对每个样本的多次预测并计算模型的预测之间的不一致性来选择具有最高不确定性的样本进行标注。学习者（模型）通过输入x最大化模型参数的不确定性，H[y|x,D]表示了目标变量的不确定性，等式第二项表示在参数 θ 服从训练数据集 D 的后验概率分布 p(θ|D) 的条件下，对于 H[y|x, θ] 的不确定性（熵）进行期望值的计算，衡量了平均的不确定性[34]。</w:t>
       </w:r>
     </w:p>
     <w:p>
@@ -3335,7 +3316,7 @@
         <w:bidi w:val="0"/>
         <w:adjustRightInd/>
         <w:snapToGrid w:val="0"/>
-        <w:jc w:val="both"/>
+        <w:jc w:val="center"/>
         <w:textAlignment w:val="auto"/>
         <w:rPr>
           <w:rFonts w:hint="eastAsia"/>
@@ -3345,9 +3326,22 @@
       <w:r>
         <w:rPr>
           <w:rFonts w:hint="eastAsia"/>
-          <w:lang w:val="en-US" w:eastAsia="zh-CN"/>
-        </w:rPr>
-        <w:t>3.3) is used to quantify the information in one variable. Mutual information or</w:t>
+          <w:position w:val="-24"/>
+          <w:lang w:val="en-US" w:eastAsia="zh-CN"/>
+        </w:rPr>
+        <w:object>
+          <v:shape id="_x0000_i1050" o:spt="75" type="#_x0000_t75" style="height:24.95pt;width:222pt;" o:ole="t" filled="f" o:preferrelative="t" stroked="f" coordsize="21600,21600">
+            <v:fill on="f" focussize="0,0"/>
+            <v:stroke on="f"/>
+            <v:imagedata r:id="rId52" o:title=""/>
+            <o:lock v:ext="edit" aspectratio="t"/>
+            <w10:wrap type="none"/>
+            <w10:anchorlock/>
+          </v:shape>
+          <o:OLEObject Type="Embed" ProgID="Equation.KSEE3" ShapeID="_x0000_i1050" DrawAspect="Content" ObjectID="_1468075750" r:id="rId51">
+            <o:LockedField>false</o:LockedField>
+          </o:OLEObject>
+        </w:object>
       </w:r>
     </w:p>
     <w:p>
@@ -3377,7 +3371,7 @@
           <w:rFonts w:hint="eastAsia"/>
           <w:lang w:val="en-US" w:eastAsia="zh-CN"/>
         </w:rPr>
-        <w:t>joint entropy is very similar but is used to calculate the amount of information</w:t>
+        <w:t>通过计算 BALD 的值，可以选择具有最高 BALD 值的样本进行标注，因为这些样本在提供最大信息量的同时也会最大程度地减少模型的不确定性。具体而言，BALD使用信息增益（Information Gain）来衡量每个样本的不确定性，信息增益越大表示样本的信息价值越高。在每个主动学习迭代中，BALD选择具有最高信息增益的样本进行标注，并将其添加到已标注的训练集中。然后，使用更新后的训练集重新训练模型，以提高模型性能和减少不确定性。</w:t>
       </w:r>
     </w:p>
     <w:p>
@@ -3402,13 +3396,6 @@
           <w:lang w:val="en-US" w:eastAsia="zh-CN"/>
         </w:rPr>
       </w:pPr>
-      <w:r>
-        <w:rPr>
-          <w:rFonts w:hint="eastAsia"/>
-          <w:lang w:val="en-US" w:eastAsia="zh-CN"/>
-        </w:rPr>
-        <w:t>one variable conveys about another. In our case, we’ll be looking at what</w:t>
-      </w:r>
     </w:p>
     <w:p>
       <w:pPr>
@@ -3437,7 +3424,7 @@
           <w:rFonts w:hint="eastAsia"/>
           <w:lang w:val="en-US" w:eastAsia="zh-CN"/>
         </w:rPr>
-        <w:t>the average model prediction will convey about the model posterior, given the</w:t>
+        <w:t>AL loop with Monte Carlo Dropout</w:t>
       </w:r>
     </w:p>
     <w:p>
@@ -3458,16 +3445,65 @@
         <w:jc w:val="both"/>
         <w:textAlignment w:val="auto"/>
         <w:rPr>
-          <w:rFonts w:hint="eastAsia"/>
-          <w:lang w:val="en-US" w:eastAsia="zh-CN"/>
-        </w:rPr>
-      </w:pPr>
-      <w:r>
-        <w:rPr>
-          <w:rFonts w:hint="eastAsia"/>
-          <w:lang w:val="en-US" w:eastAsia="zh-CN"/>
-        </w:rPr>
-        <w:t>training data. This is a form of conditional mutual information, the condition</w:t>
+          <w:rFonts w:hint="default"/>
+          <w:lang w:val="en-US" w:eastAsia="zh-CN"/>
+        </w:rPr>
+      </w:pPr>
+      <w:r>
+        <w:rPr>
+          <w:rFonts w:hint="default"/>
+          <w:lang w:val="en-US" w:eastAsia="zh-CN"/>
+        </w:rPr>
+        <w:t>在传统的dropout中，训练神经网络</w:t>
+      </w:r>
+      <w:r>
+        <w:rPr>
+          <w:rFonts w:hint="eastAsia"/>
+          <w:lang w:val="en-US" w:eastAsia="zh-CN"/>
+        </w:rPr>
+        <w:t>过程中</w:t>
+      </w:r>
+      <w:r>
+        <w:rPr>
+          <w:rFonts w:hint="default"/>
+          <w:lang w:val="en-US" w:eastAsia="zh-CN"/>
+        </w:rPr>
+        <w:t>会以一定的概率将神经元的输出置为零，以减少过拟合。在MCDO中，网络应用了dropout [3</w:t>
+      </w:r>
+      <w:r>
+        <w:rPr>
+          <w:rFonts w:hint="eastAsia"/>
+          <w:lang w:val="en-US" w:eastAsia="zh-CN"/>
+        </w:rPr>
+        <w:t>6</w:t>
+      </w:r>
+      <w:r>
+        <w:rPr>
+          <w:rFonts w:hint="default"/>
+          <w:lang w:val="en-US" w:eastAsia="zh-CN"/>
+        </w:rPr>
+        <w:t>] 来使网络具有生成性质。通过执行多个随机前向传递，为相同的输入产生多个输出。这些输出可以用多种方式来总结模型的不确定性。</w:t>
+      </w:r>
+      <w:r>
+        <w:rPr>
+          <w:rFonts w:hint="eastAsia"/>
+          <w:lang w:val="en-US" w:eastAsia="zh-CN"/>
+        </w:rPr>
+        <w:t>将</w:t>
+      </w:r>
+      <w:r>
+        <w:rPr>
+          <w:rFonts w:hint="default"/>
+          <w:lang w:val="en-US" w:eastAsia="zh-CN"/>
+        </w:rPr>
+        <w:t>MCD</w:t>
+      </w:r>
+      <w:r>
+        <w:rPr>
+          <w:rFonts w:hint="eastAsia"/>
+          <w:lang w:val="en-US" w:eastAsia="zh-CN"/>
+        </w:rPr>
+        <w:t>O方式运用在主动学习循环中的伪代码如下图所示。在MCDO中，通过使用不同的Dropout采样来创建T个稍有差异的模型，从而近似贝叶斯推断。这些所谓的随机前向传播（SFP）的结果可以被查询函数用来计算不确定性，经过排序后将不确定性最高的实例分配给注释者。</w:t>
       </w:r>
     </w:p>
     <w:p>
@@ -3485,560 +3521,58 @@
         <w:bidi w:val="0"/>
         <w:adjustRightInd/>
         <w:snapToGrid w:val="0"/>
-        <w:jc w:val="both"/>
+        <w:jc w:val="center"/>
         <w:textAlignment w:val="auto"/>
         <w:rPr>
-          <w:rFonts w:hint="eastAsia"/>
-          <w:lang w:val="en-US" w:eastAsia="zh-CN"/>
-        </w:rPr>
-      </w:pPr>
-      <w:r>
-        <w:rPr>
-          <w:rFonts w:hint="eastAsia"/>
-          <w:lang w:val="en-US" w:eastAsia="zh-CN"/>
-        </w:rPr>
-        <w:t>or the third variable being the training data Dtrain. Houlsby et al. [15] used</w:t>
-      </w:r>
-    </w:p>
-    <w:p>
-      <w:pPr>
-        <w:keepNext w:val="0"/>
-        <w:keepLines w:val="0"/>
-        <w:pageBreakBefore w:val="0"/>
-        <w:widowControl w:val="0"/>
-        <w:kinsoku/>
-        <w:wordWrap/>
-        <w:overflowPunct/>
-        <w:topLinePunct w:val="0"/>
-        <w:autoSpaceDE/>
-        <w:autoSpaceDN/>
-        <w:bidi w:val="0"/>
-        <w:adjustRightInd/>
-        <w:snapToGrid w:val="0"/>
-        <w:jc w:val="both"/>
-        <w:textAlignment w:val="auto"/>
-        <w:rPr>
-          <w:rFonts w:hint="eastAsia"/>
-          <w:lang w:val="en-US" w:eastAsia="zh-CN"/>
-        </w:rPr>
-      </w:pPr>
-      <w:r>
-        <w:rPr>
-          <w:rFonts w:hint="eastAsia"/>
-          <w:lang w:val="en-US" w:eastAsia="zh-CN"/>
-        </w:rPr>
-        <w:t>this form of mutual information in an AL setting and dubbed it Bayesian active</w:t>
-      </w:r>
-    </w:p>
-    <w:p>
-      <w:pPr>
-        <w:keepNext w:val="0"/>
-        <w:keepLines w:val="0"/>
-        <w:pageBreakBefore w:val="0"/>
-        <w:widowControl w:val="0"/>
-        <w:kinsoku/>
-        <w:wordWrap/>
-        <w:overflowPunct/>
-        <w:topLinePunct w:val="0"/>
-        <w:autoSpaceDE/>
-        <w:autoSpaceDN/>
-        <w:bidi w:val="0"/>
-        <w:adjustRightInd/>
-        <w:snapToGrid w:val="0"/>
-        <w:jc w:val="both"/>
-        <w:textAlignment w:val="auto"/>
-        <w:rPr>
-          <w:rFonts w:hint="eastAsia"/>
-          <w:lang w:val="en-US" w:eastAsia="zh-CN"/>
-        </w:rPr>
-      </w:pPr>
-      <w:r>
-        <w:rPr>
-          <w:rFonts w:hint="eastAsia"/>
-          <w:lang w:val="en-US" w:eastAsia="zh-CN"/>
-        </w:rPr>
-        <w:t>learning by disagreement (BALD).</w:t>
-      </w:r>
-    </w:p>
-    <w:p>
-      <w:pPr>
-        <w:keepNext w:val="0"/>
-        <w:keepLines w:val="0"/>
-        <w:pageBreakBefore w:val="0"/>
-        <w:widowControl w:val="0"/>
-        <w:kinsoku/>
-        <w:wordWrap/>
-        <w:overflowPunct/>
-        <w:topLinePunct w:val="0"/>
-        <w:autoSpaceDE/>
-        <w:autoSpaceDN/>
-        <w:bidi w:val="0"/>
-        <w:adjustRightInd/>
-        <w:snapToGrid w:val="0"/>
-        <w:jc w:val="both"/>
-        <w:textAlignment w:val="auto"/>
-        <w:rPr>
-          <w:rFonts w:hint="default"/>
-          <w:lang w:val="en-US" w:eastAsia="zh-CN"/>
-        </w:rPr>
-      </w:pPr>
-      <w:r>
-        <w:rPr>
-          <w:rFonts w:hint="eastAsia"/>
-          <w:lang w:val="en-US" w:eastAsia="zh-CN"/>
-        </w:rPr>
-        <w:t>AL loop with Monte Carlo Dropout：(这块要在active learning之外)</w:t>
-      </w:r>
-    </w:p>
-    <w:p>
-      <w:pPr>
-        <w:keepNext w:val="0"/>
-        <w:keepLines w:val="0"/>
-        <w:pageBreakBefore w:val="0"/>
-        <w:widowControl w:val="0"/>
-        <w:kinsoku/>
-        <w:wordWrap/>
-        <w:overflowPunct/>
-        <w:topLinePunct w:val="0"/>
-        <w:autoSpaceDE/>
-        <w:autoSpaceDN/>
-        <w:bidi w:val="0"/>
-        <w:adjustRightInd/>
-        <w:snapToGrid w:val="0"/>
-        <w:jc w:val="both"/>
-        <w:textAlignment w:val="auto"/>
-        <w:rPr>
-          <w:rFonts w:hint="eastAsia"/>
-          <w:lang w:val="en-US" w:eastAsia="zh-CN"/>
-        </w:rPr>
-      </w:pPr>
-      <w:r>
-        <w:rPr>
-          <w:rFonts w:hint="eastAsia"/>
-          <w:lang w:val="en-US" w:eastAsia="zh-CN"/>
-        </w:rPr>
-        <w:t>Monte Carlo dropout (MCDO) is, as discussed in</w:t>
-      </w:r>
-    </w:p>
-    <w:p>
-      <w:pPr>
-        <w:keepNext w:val="0"/>
-        <w:keepLines w:val="0"/>
-        <w:pageBreakBefore w:val="0"/>
-        <w:widowControl w:val="0"/>
-        <w:kinsoku/>
-        <w:wordWrap/>
-        <w:overflowPunct/>
-        <w:topLinePunct w:val="0"/>
-        <w:autoSpaceDE/>
-        <w:autoSpaceDN/>
-        <w:bidi w:val="0"/>
-        <w:adjustRightInd/>
-        <w:snapToGrid w:val="0"/>
-        <w:jc w:val="both"/>
-        <w:textAlignment w:val="auto"/>
-        <w:rPr>
-          <w:rFonts w:hint="eastAsia"/>
-          <w:lang w:val="en-US" w:eastAsia="zh-CN"/>
-        </w:rPr>
-      </w:pPr>
-      <w:r>
-        <w:rPr>
-          <w:rFonts w:hint="eastAsia"/>
-          <w:lang w:val="en-US" w:eastAsia="zh-CN"/>
-        </w:rPr>
-        <w:t>Section 1, a technique that enables reasoning about uncertainty with neural</w:t>
-      </w:r>
-    </w:p>
-    <w:p>
-      <w:pPr>
-        <w:keepNext w:val="0"/>
-        <w:keepLines w:val="0"/>
-        <w:pageBreakBefore w:val="0"/>
-        <w:widowControl w:val="0"/>
-        <w:kinsoku/>
-        <w:wordWrap/>
-        <w:overflowPunct/>
-        <w:topLinePunct w:val="0"/>
-        <w:autoSpaceDE/>
-        <w:autoSpaceDN/>
-        <w:bidi w:val="0"/>
-        <w:adjustRightInd/>
-        <w:snapToGrid w:val="0"/>
-        <w:jc w:val="both"/>
-        <w:textAlignment w:val="auto"/>
-        <w:rPr>
-          <w:rFonts w:hint="eastAsia"/>
-          <w:lang w:val="en-US" w:eastAsia="zh-CN"/>
-        </w:rPr>
-      </w:pPr>
-      <w:r>
-        <w:rPr>
-          <w:rFonts w:hint="eastAsia"/>
-          <w:lang w:val="en-US" w:eastAsia="zh-CN"/>
-        </w:rPr>
-        <w:t>networks. Dropout [33] essentially ’turns off’ neurons during the forward pass</w:t>
-      </w:r>
-    </w:p>
-    <w:p>
-      <w:pPr>
-        <w:keepNext w:val="0"/>
-        <w:keepLines w:val="0"/>
-        <w:pageBreakBefore w:val="0"/>
-        <w:widowControl w:val="0"/>
-        <w:kinsoku/>
-        <w:wordWrap/>
-        <w:overflowPunct/>
-        <w:topLinePunct w:val="0"/>
-        <w:autoSpaceDE/>
-        <w:autoSpaceDN/>
-        <w:bidi w:val="0"/>
-        <w:adjustRightInd/>
-        <w:snapToGrid w:val="0"/>
-        <w:jc w:val="both"/>
-        <w:textAlignment w:val="auto"/>
-        <w:rPr>
-          <w:rFonts w:hint="eastAsia"/>
-          <w:lang w:val="en-US" w:eastAsia="zh-CN"/>
-        </w:rPr>
-      </w:pPr>
-      <w:r>
-        <w:rPr>
-          <w:rFonts w:hint="eastAsia"/>
-          <w:lang w:val="en-US" w:eastAsia="zh-CN"/>
-        </w:rPr>
-        <w:t>with a predefined probability. Dropout is normally used during training to</w:t>
-      </w:r>
-    </w:p>
-    <w:p>
-      <w:pPr>
-        <w:keepNext w:val="0"/>
-        <w:keepLines w:val="0"/>
-        <w:pageBreakBefore w:val="0"/>
-        <w:widowControl w:val="0"/>
-        <w:kinsoku/>
-        <w:wordWrap/>
-        <w:overflowPunct/>
-        <w:topLinePunct w:val="0"/>
-        <w:autoSpaceDE/>
-        <w:autoSpaceDN/>
-        <w:bidi w:val="0"/>
-        <w:adjustRightInd/>
-        <w:snapToGrid w:val="0"/>
-        <w:jc w:val="both"/>
-        <w:textAlignment w:val="auto"/>
-        <w:rPr>
-          <w:rFonts w:hint="eastAsia"/>
-          <w:lang w:val="en-US" w:eastAsia="zh-CN"/>
-        </w:rPr>
-      </w:pPr>
-      <w:r>
-        <w:rPr>
-          <w:rFonts w:hint="eastAsia"/>
-          <w:lang w:val="en-US" w:eastAsia="zh-CN"/>
-        </w:rPr>
-        <w:t>prevent overfitting and create a more generalized model. In MCDO though,</w:t>
-      </w:r>
-    </w:p>
-    <w:p>
-      <w:pPr>
-        <w:keepNext w:val="0"/>
-        <w:keepLines w:val="0"/>
-        <w:pageBreakBefore w:val="0"/>
-        <w:widowControl w:val="0"/>
-        <w:kinsoku/>
-        <w:wordWrap/>
-        <w:overflowPunct/>
-        <w:topLinePunct w:val="0"/>
-        <w:autoSpaceDE/>
-        <w:autoSpaceDN/>
-        <w:bidi w:val="0"/>
-        <w:adjustRightInd/>
-        <w:snapToGrid w:val="0"/>
-        <w:jc w:val="both"/>
-        <w:textAlignment w:val="auto"/>
-        <w:rPr>
-          <w:rFonts w:hint="eastAsia"/>
-          <w:lang w:val="en-US" w:eastAsia="zh-CN"/>
-        </w:rPr>
-      </w:pPr>
-      <w:r>
-        <w:rPr>
-          <w:rFonts w:hint="eastAsia"/>
-          <w:lang w:val="en-US" w:eastAsia="zh-CN"/>
-        </w:rPr>
-        <w:t>it is used to approximate Bayesian inference [8] through creating T predictions</w:t>
-      </w:r>
-    </w:p>
-    <w:p>
-      <w:pPr>
-        <w:keepNext w:val="0"/>
-        <w:keepLines w:val="0"/>
-        <w:pageBreakBefore w:val="0"/>
-        <w:widowControl w:val="0"/>
-        <w:kinsoku/>
-        <w:wordWrap/>
-        <w:overflowPunct/>
-        <w:topLinePunct w:val="0"/>
-        <w:autoSpaceDE/>
-        <w:autoSpaceDN/>
-        <w:bidi w:val="0"/>
-        <w:adjustRightInd/>
-        <w:snapToGrid w:val="0"/>
-        <w:jc w:val="both"/>
-        <w:textAlignment w:val="auto"/>
-        <w:rPr>
-          <w:rFonts w:hint="eastAsia"/>
-          <w:lang w:val="en-US" w:eastAsia="zh-CN"/>
-        </w:rPr>
-      </w:pPr>
-      <w:r>
-        <w:rPr>
-          <w:rFonts w:hint="eastAsia"/>
-          <w:lang w:val="en-US" w:eastAsia="zh-CN"/>
-        </w:rPr>
-        <w:t>for all data points, using T slightly different models induced by different dropout</w:t>
-      </w:r>
-    </w:p>
-    <w:p>
-      <w:pPr>
-        <w:keepNext w:val="0"/>
-        <w:keepLines w:val="0"/>
-        <w:pageBreakBefore w:val="0"/>
-        <w:widowControl w:val="0"/>
-        <w:kinsoku/>
-        <w:wordWrap/>
-        <w:overflowPunct/>
-        <w:topLinePunct w:val="0"/>
-        <w:autoSpaceDE/>
-        <w:autoSpaceDN/>
-        <w:bidi w:val="0"/>
-        <w:adjustRightInd/>
-        <w:snapToGrid w:val="0"/>
-        <w:jc w:val="both"/>
-        <w:textAlignment w:val="auto"/>
-        <w:rPr>
-          <w:rFonts w:hint="eastAsia"/>
-          <w:lang w:val="en-US" w:eastAsia="zh-CN"/>
-        </w:rPr>
-      </w:pPr>
-      <w:r>
-        <w:rPr>
-          <w:rFonts w:hint="eastAsia"/>
-          <w:lang w:val="en-US" w:eastAsia="zh-CN"/>
-        </w:rPr>
-        <w:t>samples. The result of these so-called stochastic forward passes (SFP’s) can then</w:t>
-      </w:r>
-    </w:p>
-    <w:p>
-      <w:pPr>
-        <w:keepNext w:val="0"/>
-        <w:keepLines w:val="0"/>
-        <w:pageBreakBefore w:val="0"/>
-        <w:widowControl w:val="0"/>
-        <w:kinsoku/>
-        <w:wordWrap/>
-        <w:overflowPunct/>
-        <w:topLinePunct w:val="0"/>
-        <w:autoSpaceDE/>
-        <w:autoSpaceDN/>
-        <w:bidi w:val="0"/>
-        <w:adjustRightInd/>
-        <w:snapToGrid w:val="0"/>
-        <w:jc w:val="both"/>
-        <w:textAlignment w:val="auto"/>
-        <w:rPr>
-          <w:rFonts w:hint="eastAsia"/>
-          <w:lang w:val="en-US" w:eastAsia="zh-CN"/>
-        </w:rPr>
-      </w:pPr>
-      <w:r>
-        <w:rPr>
-          <w:rFonts w:hint="eastAsia"/>
-          <w:lang w:val="en-US" w:eastAsia="zh-CN"/>
-        </w:rPr>
-        <w:t>be used by the query function to compute the uncertainty, as will be explained in</w:t>
-      </w:r>
-    </w:p>
-    <w:p>
-      <w:pPr>
-        <w:keepNext w:val="0"/>
-        <w:keepLines w:val="0"/>
-        <w:pageBreakBefore w:val="0"/>
-        <w:widowControl w:val="0"/>
-        <w:kinsoku/>
-        <w:wordWrap/>
-        <w:overflowPunct/>
-        <w:topLinePunct w:val="0"/>
-        <w:autoSpaceDE/>
-        <w:autoSpaceDN/>
-        <w:bidi w:val="0"/>
-        <w:adjustRightInd/>
-        <w:snapToGrid w:val="0"/>
-        <w:jc w:val="both"/>
-        <w:textAlignment w:val="auto"/>
-        <w:rPr>
-          <w:rFonts w:hint="eastAsia"/>
-          <w:lang w:val="en-US" w:eastAsia="zh-CN"/>
-        </w:rPr>
-      </w:pPr>
-      <w:r>
-        <w:rPr>
-          <w:rFonts w:hint="eastAsia"/>
-          <w:lang w:val="en-US" w:eastAsia="zh-CN"/>
-        </w:rPr>
-        <w:t>Section 3.3. The way MCDO is incorporated in the AL loop is shown in green in</w:t>
-      </w:r>
-    </w:p>
-    <w:p>
-      <w:pPr>
-        <w:keepNext w:val="0"/>
-        <w:keepLines w:val="0"/>
-        <w:pageBreakBefore w:val="0"/>
-        <w:widowControl w:val="0"/>
-        <w:kinsoku/>
-        <w:wordWrap/>
-        <w:overflowPunct/>
-        <w:topLinePunct w:val="0"/>
-        <w:autoSpaceDE/>
-        <w:autoSpaceDN/>
-        <w:bidi w:val="0"/>
-        <w:adjustRightInd/>
-        <w:snapToGrid w:val="0"/>
-        <w:jc w:val="both"/>
-        <w:textAlignment w:val="auto"/>
-        <w:rPr>
-          <w:rFonts w:hint="eastAsia"/>
-          <w:lang w:val="en-US" w:eastAsia="zh-CN"/>
-        </w:rPr>
-      </w:pPr>
-      <w:r>
-        <w:rPr>
-          <w:rFonts w:hint="eastAsia"/>
-          <w:lang w:val="en-US" w:eastAsia="zh-CN"/>
-        </w:rPr>
-        <w:t>the Appendix (Algorithm 2). BERTbase has two different types of dropout layers:</w:t>
-      </w:r>
-    </w:p>
-    <w:p>
-      <w:pPr>
-        <w:keepNext w:val="0"/>
-        <w:keepLines w:val="0"/>
-        <w:pageBreakBefore w:val="0"/>
-        <w:widowControl w:val="0"/>
-        <w:kinsoku/>
-        <w:wordWrap/>
-        <w:overflowPunct/>
-        <w:topLinePunct w:val="0"/>
-        <w:autoSpaceDE/>
-        <w:autoSpaceDN/>
-        <w:bidi w:val="0"/>
-        <w:adjustRightInd/>
-        <w:snapToGrid w:val="0"/>
-        <w:jc w:val="both"/>
-        <w:textAlignment w:val="auto"/>
-        <w:rPr>
-          <w:rFonts w:hint="eastAsia"/>
-          <w:lang w:val="en-US" w:eastAsia="zh-CN"/>
-        </w:rPr>
-      </w:pPr>
-      <w:r>
-        <w:rPr>
-          <w:rFonts w:hint="eastAsia"/>
-          <w:lang w:val="en-US" w:eastAsia="zh-CN"/>
-        </w:rPr>
-        <w:t>hidden dropout and attention dropout. Both were turned on when performing</w:t>
-      </w:r>
-    </w:p>
-    <w:p>
-      <w:pPr>
-        <w:keepNext w:val="0"/>
-        <w:keepLines w:val="0"/>
-        <w:pageBreakBefore w:val="0"/>
-        <w:widowControl w:val="0"/>
-        <w:kinsoku/>
-        <w:wordWrap/>
-        <w:overflowPunct/>
-        <w:topLinePunct w:val="0"/>
-        <w:autoSpaceDE/>
-        <w:autoSpaceDN/>
-        <w:bidi w:val="0"/>
-        <w:adjustRightInd/>
-        <w:snapToGrid w:val="0"/>
-        <w:jc w:val="both"/>
-        <w:textAlignment w:val="auto"/>
-        <w:rPr>
-          <w:rFonts w:hint="eastAsia"/>
-          <w:lang w:val="en-US" w:eastAsia="zh-CN"/>
-        </w:rPr>
-      </w:pPr>
-      <w:r>
-        <w:rPr>
-          <w:rFonts w:hint="eastAsia"/>
-          <w:lang w:val="en-US" w:eastAsia="zh-CN"/>
-        </w:rPr>
-        <w:t>a stochastic forward pass. Note that there are other ways of approximating</w:t>
-      </w:r>
-    </w:p>
-    <w:p>
-      <w:pPr>
-        <w:keepNext w:val="0"/>
-        <w:keepLines w:val="0"/>
-        <w:pageBreakBefore w:val="0"/>
-        <w:widowControl w:val="0"/>
-        <w:kinsoku/>
-        <w:wordWrap/>
-        <w:overflowPunct/>
-        <w:topLinePunct w:val="0"/>
-        <w:autoSpaceDE/>
-        <w:autoSpaceDN/>
-        <w:bidi w:val="0"/>
-        <w:adjustRightInd/>
-        <w:snapToGrid w:val="0"/>
-        <w:jc w:val="both"/>
-        <w:textAlignment w:val="auto"/>
-        <w:rPr>
-          <w:rFonts w:hint="eastAsia"/>
-          <w:lang w:val="en-US" w:eastAsia="zh-CN"/>
-        </w:rPr>
-      </w:pPr>
-      <w:r>
-        <w:rPr>
-          <w:rFonts w:hint="eastAsia"/>
-          <w:lang w:val="en-US" w:eastAsia="zh-CN"/>
-        </w:rPr>
-        <w:t>Bayesian inference with neural networks. Frequently used ones are:</w:t>
-      </w:r>
-    </w:p>
-    <w:p>
-      <w:pPr>
-        <w:keepNext w:val="0"/>
-        <w:keepLines w:val="0"/>
-        <w:pageBreakBefore w:val="0"/>
-        <w:widowControl w:val="0"/>
-        <w:kinsoku/>
-        <w:wordWrap/>
-        <w:overflowPunct/>
-        <w:topLinePunct w:val="0"/>
-        <w:autoSpaceDE/>
-        <w:autoSpaceDN/>
-        <w:bidi w:val="0"/>
-        <w:adjustRightInd/>
-        <w:snapToGrid w:val="0"/>
-        <w:jc w:val="both"/>
-        <w:textAlignment w:val="auto"/>
-        <w:rPr>
-          <w:rFonts w:hint="default"/>
-          <w:lang w:val="en-US" w:eastAsia="zh-CN"/>
-        </w:rPr>
-      </w:pPr>
-      <w:r>
-        <w:rPr>
-          <w:rFonts w:hint="eastAsia"/>
-          <w:lang w:val="en-US" w:eastAsia="zh-CN"/>
-        </w:rPr>
-        <w:t>Small-Text active learning</w:t>
-      </w:r>
+          <w:rFonts w:hint="eastAsia" w:eastAsiaTheme="minorEastAsia"/>
+          <w:lang w:val="en-US" w:eastAsia="zh-CN"/>
+        </w:rPr>
+      </w:pPr>
+      <w:bookmarkStart w:id="10" w:name="_GoBack"/>
+      <w:r>
+        <w:drawing>
+          <wp:inline distT="0" distB="0" distL="114300" distR="114300">
+            <wp:extent cx="3225800" cy="1804035"/>
+            <wp:effectExtent l="0" t="0" r="0" b="12065"/>
+            <wp:docPr id="1" name="图片 27"/>
+            <wp:cNvGraphicFramePr>
+              <a:graphicFrameLocks xmlns:a="http://schemas.openxmlformats.org/drawingml/2006/main" noChangeAspect="1"/>
+            </wp:cNvGraphicFramePr>
+            <a:graphic xmlns:a="http://schemas.openxmlformats.org/drawingml/2006/main">
+              <a:graphicData uri="http://schemas.openxmlformats.org/drawingml/2006/picture">
+                <pic:pic xmlns:pic="http://schemas.openxmlformats.org/drawingml/2006/picture">
+                  <pic:nvPicPr>
+                    <pic:cNvPr id="1" name="图片 27"/>
+                    <pic:cNvPicPr>
+                      <a:picLocks noChangeAspect="1"/>
+                    </pic:cNvPicPr>
+                  </pic:nvPicPr>
+                  <pic:blipFill>
+                    <a:blip r:embed="rId53"/>
+                    <a:stretch>
+                      <a:fillRect/>
+                    </a:stretch>
+                  </pic:blipFill>
+                  <pic:spPr>
+                    <a:xfrm>
+                      <a:off x="0" y="0"/>
+                      <a:ext cx="3225800" cy="1804035"/>
+                    </a:xfrm>
+                    <a:prstGeom prst="rect">
+                      <a:avLst/>
+                    </a:prstGeom>
+                    <a:noFill/>
+                    <a:ln>
+                      <a:noFill/>
+                    </a:ln>
+                  </pic:spPr>
+                </pic:pic>
+              </a:graphicData>
+            </a:graphic>
+          </wp:inline>
+        </w:drawing>
+      </w:r>
+      <w:bookmarkEnd w:id="10"/>
     </w:p>
     <w:p>
       <w:pPr>
@@ -5154,6 +4688,116 @@
           <w:lang w:val="en-US" w:eastAsia="zh-CN"/>
         </w:rPr>
         <w:t>core-set approach. arXiv preprint arXiv:1708.00489.</w:t>
+      </w:r>
+    </w:p>
+    <w:p>
+      <w:pPr>
+        <w:jc w:val="both"/>
+        <w:rPr>
+          <w:rFonts w:hint="default"/>
+          <w:lang w:val="en-US" w:eastAsia="zh-CN"/>
+        </w:rPr>
+      </w:pPr>
+    </w:p>
+    <w:p>
+      <w:pPr>
+        <w:jc w:val="both"/>
+        <w:rPr>
+          <w:rFonts w:hint="default"/>
+          <w:lang w:val="en-US" w:eastAsia="zh-CN"/>
+        </w:rPr>
+      </w:pPr>
+      <w:r>
+        <w:rPr>
+          <w:rFonts w:hint="eastAsia"/>
+          <w:lang w:val="en-US" w:eastAsia="zh-CN"/>
+        </w:rPr>
+        <w:t>Bayesian active learning by disagreement</w:t>
+      </w:r>
+    </w:p>
+    <w:p>
+      <w:pPr>
+        <w:jc w:val="both"/>
+        <w:rPr>
+          <w:rFonts w:hint="default"/>
+          <w:lang w:val="en-US" w:eastAsia="zh-CN"/>
+        </w:rPr>
+      </w:pPr>
+      <w:r>
+        <w:rPr>
+          <w:rFonts w:hint="default"/>
+          <w:lang w:val="en-US" w:eastAsia="zh-CN"/>
+        </w:rPr>
+        <w:t>Houlsby, N., Huszár, F., Ghahramani, Z., &amp; Lengyel, M. (2011). Bayesian active learning for classification and preference learning. arXiv preprint arXiv:1112.5745.</w:t>
+      </w:r>
+    </w:p>
+    <w:p>
+      <w:pPr>
+        <w:jc w:val="both"/>
+        <w:rPr>
+          <w:rFonts w:hint="default"/>
+          <w:lang w:val="en-US" w:eastAsia="zh-CN"/>
+        </w:rPr>
+      </w:pPr>
+      <w:r>
+        <w:rPr>
+          <w:rFonts w:hint="default"/>
+          <w:lang w:val="en-US" w:eastAsia="zh-CN"/>
+        </w:rPr>
+        <w:t>MacKay, D. (1992). Information-based objective functions for</w:t>
+      </w:r>
+      <w:r>
+        <w:rPr>
+          <w:rFonts w:hint="eastAsia"/>
+          <w:lang w:val="en-US" w:eastAsia="zh-CN"/>
+        </w:rPr>
+        <w:t xml:space="preserve"> </w:t>
+      </w:r>
+      <w:r>
+        <w:rPr>
+          <w:rFonts w:hint="default"/>
+          <w:lang w:val="en-US" w:eastAsia="zh-CN"/>
+        </w:rPr>
+        <w:t>active data selection. Neural computation, 4(4):590–604.</w:t>
+      </w:r>
+    </w:p>
+    <w:p>
+      <w:pPr>
+        <w:jc w:val="both"/>
+        <w:rPr>
+          <w:rFonts w:hint="default"/>
+          <w:lang w:val="en-US" w:eastAsia="zh-CN"/>
+        </w:rPr>
+      </w:pPr>
+    </w:p>
+    <w:p>
+      <w:pPr>
+        <w:jc w:val="both"/>
+        <w:rPr>
+          <w:rFonts w:hint="default"/>
+          <w:lang w:val="en-US" w:eastAsia="zh-CN"/>
+        </w:rPr>
+      </w:pPr>
+      <w:r>
+        <w:rPr>
+          <w:rFonts w:hint="default"/>
+          <w:lang w:val="en-US" w:eastAsia="zh-CN"/>
+        </w:rPr>
+        <w:t>Tsymbalov, E., Panov, M., Shapeev, A.: Dropout-Based Active Learning for</w:t>
+      </w:r>
+      <w:r>
+        <w:rPr>
+          <w:rFonts w:hint="eastAsia"/>
+          <w:lang w:val="en-US" w:eastAsia="zh-CN"/>
+        </w:rPr>
+        <w:t xml:space="preserve"> </w:t>
+      </w:r>
+      <w:r>
+        <w:rPr>
+          <w:rFonts w:hint="default"/>
+          <w:lang w:val="en-US" w:eastAsia="zh-CN"/>
+        </w:rPr>
+        <w:t>Regression. Analysis of Images, Social Networks and Texts pp. 247–258 (2018)</w:t>
       </w:r>
     </w:p>
     <w:p>

</xml_diff>

<commit_message>
add stopping criteria in the project plan
1. appendix is written
2. add stopping criteria in the project plan
3. next step is complete the project plan in 17 Jul
</commit_message>
<xml_diff>
--- a/ProjectPlan.docx
+++ b/ProjectPlan.docx
@@ -3331,6 +3331,7 @@
         </w:rPr>
         <w:object>
           <v:shape id="_x0000_i1050" o:spt="75" type="#_x0000_t75" style="height:24.95pt;width:222pt;" o:ole="t" filled="f" o:preferrelative="t" stroked="f" coordsize="21600,21600">
+            <v:path/>
             <v:fill on="f" focussize="0,0"/>
             <v:stroke on="f"/>
             <v:imagedata r:id="rId52" o:title=""/>
@@ -3528,7 +3529,6 @@
           <w:lang w:val="en-US" w:eastAsia="zh-CN"/>
         </w:rPr>
       </w:pPr>
-      <w:bookmarkStart w:id="10" w:name="_GoBack"/>
       <w:r>
         <w:drawing>
           <wp:inline distT="0" distB="0" distL="114300" distR="114300">
@@ -3572,7 +3572,6 @@
           </wp:inline>
         </w:drawing>
       </w:r>
-      <w:bookmarkEnd w:id="10"/>
     </w:p>
     <w:p>
       <w:pPr>
@@ -4844,6 +4843,186 @@
           <w:lang w:val="en-US" w:eastAsia="zh-CN"/>
         </w:rPr>
       </w:pPr>
+    </w:p>
+    <w:p>
+      <w:pPr>
+        <w:jc w:val="both"/>
+        <w:rPr>
+          <w:rFonts w:hint="eastAsia"/>
+          <w:lang w:val="en-US" w:eastAsia="zh-CN"/>
+        </w:rPr>
+      </w:pPr>
+    </w:p>
+    <w:p>
+      <w:pPr>
+        <w:jc w:val="both"/>
+        <w:rPr>
+          <w:rFonts w:hint="eastAsia"/>
+          <w:lang w:val="en-US" w:eastAsia="zh-CN"/>
+        </w:rPr>
+      </w:pPr>
+    </w:p>
+    <w:p>
+      <w:pPr>
+        <w:jc w:val="both"/>
+        <w:rPr>
+          <w:rFonts w:hint="eastAsia"/>
+          <w:lang w:val="en-US" w:eastAsia="zh-CN"/>
+        </w:rPr>
+      </w:pPr>
+    </w:p>
+    <w:p>
+      <w:pPr>
+        <w:jc w:val="both"/>
+        <w:rPr>
+          <w:rFonts w:hint="eastAsia"/>
+          <w:lang w:val="en-US" w:eastAsia="zh-CN"/>
+        </w:rPr>
+      </w:pPr>
+    </w:p>
+    <w:p>
+      <w:pPr>
+        <w:jc w:val="both"/>
+        <w:rPr>
+          <w:rFonts w:hint="eastAsia"/>
+          <w:lang w:val="en-US" w:eastAsia="zh-CN"/>
+        </w:rPr>
+      </w:pPr>
+    </w:p>
+    <w:p>
+      <w:pPr>
+        <w:jc w:val="both"/>
+        <w:rPr>
+          <w:rFonts w:hint="eastAsia"/>
+          <w:lang w:val="en-US" w:eastAsia="zh-CN"/>
+        </w:rPr>
+      </w:pPr>
+    </w:p>
+    <w:p>
+      <w:pPr>
+        <w:jc w:val="both"/>
+        <w:rPr>
+          <w:rFonts w:hint="eastAsia"/>
+          <w:lang w:val="en-US" w:eastAsia="zh-CN"/>
+        </w:rPr>
+      </w:pPr>
+    </w:p>
+    <w:p>
+      <w:pPr>
+        <w:jc w:val="both"/>
+        <w:rPr>
+          <w:rFonts w:hint="eastAsia"/>
+          <w:lang w:val="en-US" w:eastAsia="zh-CN"/>
+        </w:rPr>
+      </w:pPr>
+    </w:p>
+    <w:p>
+      <w:pPr>
+        <w:jc w:val="both"/>
+        <w:rPr>
+          <w:rFonts w:hint="eastAsia"/>
+          <w:lang w:val="en-US" w:eastAsia="zh-CN"/>
+        </w:rPr>
+      </w:pPr>
+    </w:p>
+    <w:p>
+      <w:pPr>
+        <w:jc w:val="both"/>
+        <w:rPr>
+          <w:rFonts w:hint="eastAsia"/>
+          <w:lang w:val="en-US" w:eastAsia="zh-CN"/>
+        </w:rPr>
+      </w:pPr>
+    </w:p>
+    <w:p>
+      <w:pPr>
+        <w:jc w:val="both"/>
+        <w:rPr>
+          <w:rFonts w:hint="eastAsia"/>
+          <w:lang w:val="en-US" w:eastAsia="zh-CN"/>
+        </w:rPr>
+      </w:pPr>
+    </w:p>
+    <w:p>
+      <w:pPr>
+        <w:jc w:val="both"/>
+        <w:rPr>
+          <w:rFonts w:hint="eastAsia"/>
+          <w:lang w:val="en-US" w:eastAsia="zh-CN"/>
+        </w:rPr>
+      </w:pPr>
+    </w:p>
+    <w:p>
+      <w:pPr>
+        <w:jc w:val="both"/>
+        <w:rPr>
+          <w:rFonts w:hint="eastAsia"/>
+          <w:lang w:val="en-US" w:eastAsia="zh-CN"/>
+        </w:rPr>
+      </w:pPr>
+    </w:p>
+    <w:p>
+      <w:pPr>
+        <w:jc w:val="both"/>
+        <w:rPr>
+          <w:rFonts w:hint="eastAsia"/>
+          <w:lang w:val="en-US" w:eastAsia="zh-CN"/>
+        </w:rPr>
+      </w:pPr>
+    </w:p>
+    <w:p>
+      <w:pPr>
+        <w:jc w:val="both"/>
+        <w:rPr>
+          <w:rFonts w:hint="eastAsia"/>
+          <w:lang w:val="en-US" w:eastAsia="zh-CN"/>
+        </w:rPr>
+      </w:pPr>
+    </w:p>
+    <w:p>
+      <w:pPr>
+        <w:jc w:val="both"/>
+        <w:rPr>
+          <w:rFonts w:hint="eastAsia"/>
+          <w:lang w:val="en-US" w:eastAsia="zh-CN"/>
+        </w:rPr>
+      </w:pPr>
+    </w:p>
+    <w:p>
+      <w:pPr>
+        <w:jc w:val="both"/>
+        <w:rPr>
+          <w:rFonts w:hint="eastAsia"/>
+          <w:lang w:val="en-US" w:eastAsia="zh-CN"/>
+        </w:rPr>
+      </w:pPr>
+    </w:p>
+    <w:p>
+      <w:pPr>
+        <w:jc w:val="both"/>
+        <w:rPr>
+          <w:rFonts w:hint="eastAsia"/>
+          <w:lang w:val="en-US" w:eastAsia="zh-CN"/>
+        </w:rPr>
+      </w:pPr>
+    </w:p>
+    <w:p>
+      <w:pPr>
+        <w:jc w:val="both"/>
+        <w:rPr>
+          <w:rFonts w:hint="eastAsia"/>
+          <w:lang w:val="en-US" w:eastAsia="zh-CN"/>
+        </w:rPr>
+      </w:pPr>
+    </w:p>
+    <w:p>
+      <w:pPr>
+        <w:jc w:val="both"/>
+        <w:rPr>
+          <w:rFonts w:hint="eastAsia"/>
+          <w:lang w:val="en-US" w:eastAsia="zh-CN"/>
+        </w:rPr>
+      </w:pPr>
       <w:r>
         <w:rPr>
           <w:rFonts w:hint="eastAsia"/>
@@ -4860,6 +5039,760 @@
           <w:lang w:val="en-US" w:eastAsia="zh-CN"/>
         </w:rPr>
       </w:pPr>
+      <w:r>
+        <w:rPr>
+          <w:rFonts w:hint="default"/>
+          <w:lang w:val="en-US" w:eastAsia="zh-CN"/>
+        </w:rPr>
+        <w:t>A Project Timeline</w:t>
+      </w:r>
+    </w:p>
+    <w:p>
+      <w:pPr>
+        <w:numPr>
+          <w:ilvl w:val="0"/>
+          <w:numId w:val="3"/>
+        </w:numPr>
+        <w:ind w:left="420" w:leftChars="0" w:hanging="420" w:firstLineChars="0"/>
+        <w:jc w:val="both"/>
+        <w:rPr>
+          <w:rFonts w:hint="default"/>
+          <w:lang w:val="en-US" w:eastAsia="zh-CN"/>
+        </w:rPr>
+      </w:pPr>
+      <w:r>
+        <w:rPr>
+          <w:rFonts w:hint="default"/>
+          <w:lang w:val="en-US" w:eastAsia="zh-CN"/>
+        </w:rPr>
+        <w:t>Week 1(Jun 26 - Jul 9): I will complete the human-in-the-loop framework use active learning</w:t>
+      </w:r>
+    </w:p>
+    <w:p>
+      <w:pPr>
+        <w:numPr>
+          <w:ilvl w:val="0"/>
+          <w:numId w:val="3"/>
+        </w:numPr>
+        <w:ind w:left="420" w:leftChars="0" w:hanging="420" w:firstLineChars="0"/>
+        <w:jc w:val="both"/>
+        <w:rPr>
+          <w:rFonts w:hint="default"/>
+          <w:lang w:val="en-US" w:eastAsia="zh-CN"/>
+        </w:rPr>
+      </w:pPr>
+      <w:r>
+        <w:rPr>
+          <w:rFonts w:hint="default"/>
+          <w:lang w:val="en-US" w:eastAsia="zh-CN"/>
+        </w:rPr>
+        <w:t xml:space="preserve">Week 2(Jul 10 - Jul 16): I will use different sampling strategies of active learning and adapt the method to the explanation generation process with a text classifier. </w:t>
+      </w:r>
+    </w:p>
+    <w:p>
+      <w:pPr>
+        <w:numPr>
+          <w:ilvl w:val="0"/>
+          <w:numId w:val="3"/>
+        </w:numPr>
+        <w:ind w:left="420" w:leftChars="0" w:hanging="420" w:firstLineChars="0"/>
+        <w:jc w:val="both"/>
+        <w:rPr>
+          <w:rFonts w:hint="default"/>
+          <w:lang w:val="en-US" w:eastAsia="zh-CN"/>
+        </w:rPr>
+      </w:pPr>
+      <w:r>
+        <w:rPr>
+          <w:rFonts w:hint="default"/>
+          <w:lang w:val="en-US" w:eastAsia="zh-CN"/>
+        </w:rPr>
+        <w:t>Week 3(Jul 17 - Jul 23): I will simulate the users(annotators) to give explanations to unlabeled instances.</w:t>
+      </w:r>
+    </w:p>
+    <w:p>
+      <w:pPr>
+        <w:numPr>
+          <w:ilvl w:val="0"/>
+          <w:numId w:val="3"/>
+        </w:numPr>
+        <w:ind w:left="420" w:leftChars="0" w:hanging="420" w:firstLineChars="0"/>
+        <w:jc w:val="both"/>
+        <w:rPr>
+          <w:rFonts w:hint="default"/>
+          <w:lang w:val="en-US" w:eastAsia="zh-CN"/>
+        </w:rPr>
+      </w:pPr>
+      <w:r>
+        <w:rPr>
+          <w:rFonts w:hint="default"/>
+          <w:lang w:val="en-US" w:eastAsia="zh-CN"/>
+        </w:rPr>
+        <w:t>Week 4(Jul 24 - Jul 30): I will use more advanced deep active learning methods as a sampling strategy.</w:t>
+      </w:r>
+    </w:p>
+    <w:p>
+      <w:pPr>
+        <w:numPr>
+          <w:ilvl w:val="0"/>
+          <w:numId w:val="3"/>
+        </w:numPr>
+        <w:ind w:left="420" w:leftChars="0" w:hanging="420" w:firstLineChars="0"/>
+        <w:jc w:val="both"/>
+        <w:rPr>
+          <w:rFonts w:hint="default"/>
+          <w:lang w:val="en-US" w:eastAsia="zh-CN"/>
+        </w:rPr>
+      </w:pPr>
+      <w:r>
+        <w:rPr>
+          <w:rFonts w:hint="default"/>
+          <w:lang w:val="en-US" w:eastAsia="zh-CN"/>
+        </w:rPr>
+        <w:t>Week 5(Jul 31 - Aug 6): I will choose the best hyper-parameters and evaluation metrics for evaluation.</w:t>
+      </w:r>
+    </w:p>
+    <w:p>
+      <w:pPr>
+        <w:numPr>
+          <w:ilvl w:val="0"/>
+          <w:numId w:val="3"/>
+        </w:numPr>
+        <w:ind w:left="420" w:leftChars="0" w:hanging="420" w:firstLineChars="0"/>
+        <w:jc w:val="both"/>
+        <w:rPr>
+          <w:rFonts w:hint="default"/>
+          <w:lang w:val="en-US" w:eastAsia="zh-CN"/>
+        </w:rPr>
+      </w:pPr>
+      <w:r>
+        <w:rPr>
+          <w:rFonts w:hint="default"/>
+          <w:lang w:val="en-US" w:eastAsia="zh-CN"/>
+        </w:rPr>
+        <w:t>Week 6(Aug 7 - Aug 13): The first version of the code will be complete, and I will carry out the code review and optimize the algorithms; At the same time, I will start writing the Chapter on design.</w:t>
+      </w:r>
+    </w:p>
+    <w:p>
+      <w:pPr>
+        <w:numPr>
+          <w:ilvl w:val="0"/>
+          <w:numId w:val="3"/>
+        </w:numPr>
+        <w:ind w:left="420" w:leftChars="0" w:hanging="420" w:firstLineChars="0"/>
+        <w:jc w:val="both"/>
+        <w:rPr>
+          <w:rFonts w:hint="default"/>
+          <w:lang w:val="en-US" w:eastAsia="zh-CN"/>
+        </w:rPr>
+      </w:pPr>
+      <w:r>
+        <w:rPr>
+          <w:rFonts w:hint="default"/>
+          <w:lang w:val="en-US" w:eastAsia="zh-CN"/>
+        </w:rPr>
+        <w:t>Week 7(Aug 14 - Aug 20): After two iterations of the code review, I will execute the final evaluation of the code and peer review; At the same time, the Chapter of Implementation part of my thesis will be written.</w:t>
+      </w:r>
+    </w:p>
+    <w:p>
+      <w:pPr>
+        <w:numPr>
+          <w:ilvl w:val="0"/>
+          <w:numId w:val="3"/>
+        </w:numPr>
+        <w:ind w:left="420" w:leftChars="0" w:hanging="420" w:firstLineChars="0"/>
+        <w:jc w:val="both"/>
+        <w:rPr>
+          <w:rFonts w:hint="default"/>
+          <w:lang w:val="en-US" w:eastAsia="zh-CN"/>
+        </w:rPr>
+      </w:pPr>
+      <w:r>
+        <w:rPr>
+          <w:rFonts w:hint="default"/>
+          <w:lang w:val="en-US" w:eastAsia="zh-CN"/>
+        </w:rPr>
+        <w:t>Week 8(Aug 21 - Aug 27): The Chapter on Evaluation and Conclusion will be written.</w:t>
+      </w:r>
+    </w:p>
+    <w:p>
+      <w:pPr>
+        <w:numPr>
+          <w:ilvl w:val="0"/>
+          <w:numId w:val="3"/>
+        </w:numPr>
+        <w:ind w:left="420" w:leftChars="0" w:hanging="420" w:firstLineChars="0"/>
+        <w:jc w:val="both"/>
+        <w:rPr>
+          <w:rFonts w:hint="default"/>
+          <w:lang w:val="en-US" w:eastAsia="zh-CN"/>
+        </w:rPr>
+      </w:pPr>
+      <w:r>
+        <w:rPr>
+          <w:rFonts w:hint="default"/>
+          <w:lang w:val="en-US" w:eastAsia="zh-CN"/>
+        </w:rPr>
+        <w:t>Week 9(Aug 28 - Aug 31): Thesis review and peer review.</w:t>
+      </w:r>
+    </w:p>
+    <w:p>
+      <w:pPr>
+        <w:numPr>
+          <w:ilvl w:val="0"/>
+          <w:numId w:val="3"/>
+        </w:numPr>
+        <w:ind w:left="420" w:leftChars="0" w:hanging="420" w:firstLineChars="0"/>
+        <w:jc w:val="both"/>
+        <w:rPr>
+          <w:rFonts w:hint="default"/>
+          <w:lang w:val="en-US" w:eastAsia="zh-CN"/>
+        </w:rPr>
+      </w:pPr>
+      <w:r>
+        <w:rPr>
+          <w:rFonts w:hint="default"/>
+          <w:lang w:val="en-US" w:eastAsia="zh-CN"/>
+        </w:rPr>
+        <w:t>Week 10(Aug 31 - Sep 5): Oral presentation will be prepared and recorded.</w:t>
+      </w:r>
+    </w:p>
+    <w:p>
+      <w:pPr>
+        <w:numPr>
+          <w:numId w:val="0"/>
+        </w:numPr>
+        <w:ind w:leftChars="0"/>
+        <w:jc w:val="both"/>
+        <w:rPr>
+          <w:rFonts w:hint="default"/>
+          <w:lang w:val="en-US" w:eastAsia="zh-CN"/>
+        </w:rPr>
+      </w:pPr>
+    </w:p>
+    <w:p>
+      <w:pPr>
+        <w:jc w:val="both"/>
+        <w:rPr>
+          <w:rFonts w:hint="eastAsia"/>
+          <w:lang w:val="en-US" w:eastAsia="zh-CN"/>
+        </w:rPr>
+      </w:pPr>
+      <w:r>
+        <w:rPr>
+          <w:rFonts w:hint="eastAsia"/>
+          <w:lang w:val="en-US" w:eastAsia="zh-CN"/>
+        </w:rPr>
+        <w:t>The visualisation format of my task timeline is as follows:</w:t>
+      </w:r>
+    </w:p>
+    <w:p>
+      <w:pPr>
+        <w:jc w:val="both"/>
+        <w:rPr>
+          <w:rFonts w:hint="default"/>
+          <w:lang w:val="en-US" w:eastAsia="zh-CN"/>
+        </w:rPr>
+      </w:pPr>
+      <w:r>
+        <w:rPr>
+          <w:rFonts w:hint="default"/>
+          <w:lang w:val="en-US" w:eastAsia="zh-CN"/>
+        </w:rPr>
+        <w:drawing>
+          <wp:inline distT="0" distB="0" distL="114300" distR="114300">
+            <wp:extent cx="6162675" cy="1457960"/>
+            <wp:effectExtent l="0" t="0" r="9525" b="2540"/>
+            <wp:docPr id="4" name="图片 4" descr="timeline_clear"/>
+            <wp:cNvGraphicFramePr>
+              <a:graphicFrameLocks xmlns:a="http://schemas.openxmlformats.org/drawingml/2006/main" noChangeAspect="1"/>
+            </wp:cNvGraphicFramePr>
+            <a:graphic xmlns:a="http://schemas.openxmlformats.org/drawingml/2006/main">
+              <a:graphicData uri="http://schemas.openxmlformats.org/drawingml/2006/picture">
+                <pic:pic xmlns:pic="http://schemas.openxmlformats.org/drawingml/2006/picture">
+                  <pic:nvPicPr>
+                    <pic:cNvPr id="4" name="图片 4" descr="timeline_clear"/>
+                    <pic:cNvPicPr>
+                      <a:picLocks noChangeAspect="1"/>
+                    </pic:cNvPicPr>
+                  </pic:nvPicPr>
+                  <pic:blipFill>
+                    <a:blip r:embed="rId54"/>
+                    <a:stretch>
+                      <a:fillRect/>
+                    </a:stretch>
+                  </pic:blipFill>
+                  <pic:spPr>
+                    <a:xfrm>
+                      <a:off x="0" y="0"/>
+                      <a:ext cx="6162675" cy="1457960"/>
+                    </a:xfrm>
+                    <a:prstGeom prst="rect">
+                      <a:avLst/>
+                    </a:prstGeom>
+                  </pic:spPr>
+                </pic:pic>
+              </a:graphicData>
+            </a:graphic>
+          </wp:inline>
+        </w:drawing>
+      </w:r>
+    </w:p>
+    <w:p>
+      <w:pPr>
+        <w:jc w:val="both"/>
+        <w:rPr>
+          <w:rFonts w:hint="default"/>
+          <w:lang w:val="en-US" w:eastAsia="zh-CN"/>
+        </w:rPr>
+      </w:pPr>
+      <w:r>
+        <w:rPr>
+          <w:rFonts w:hint="default"/>
+          <w:lang w:val="en-US" w:eastAsia="zh-CN"/>
+        </w:rPr>
+        <w:t>Include Gantt chart to visually show what you will do.</w:t>
+      </w:r>
+    </w:p>
+    <w:p>
+      <w:pPr>
+        <w:jc w:val="both"/>
+        <w:rPr>
+          <w:rFonts w:hint="default"/>
+          <w:lang w:val="en-US" w:eastAsia="zh-CN"/>
+        </w:rPr>
+      </w:pPr>
+    </w:p>
+    <w:p>
+      <w:pPr>
+        <w:jc w:val="both"/>
+        <w:rPr>
+          <w:rFonts w:hint="default"/>
+          <w:lang w:val="en-US" w:eastAsia="zh-CN"/>
+        </w:rPr>
+      </w:pPr>
+      <w:r>
+        <w:rPr>
+          <w:rFonts w:hint="eastAsia"/>
+          <w:lang w:val="en-US" w:eastAsia="zh-CN"/>
+        </w:rPr>
+        <w:t xml:space="preserve">July 3 - july 9 </w:t>
+      </w:r>
+    </w:p>
+    <w:p>
+      <w:pPr>
+        <w:jc w:val="both"/>
+        <w:rPr>
+          <w:rFonts w:hint="eastAsia"/>
+          <w:lang w:val="en-US" w:eastAsia="zh-CN"/>
+        </w:rPr>
+      </w:pPr>
+      <w:r>
+        <w:rPr>
+          <w:rFonts w:hint="eastAsia"/>
+          <w:lang w:val="en-US" w:eastAsia="zh-CN"/>
+        </w:rPr>
+        <w:t>10-16</w:t>
+      </w:r>
+    </w:p>
+    <w:p>
+      <w:pPr>
+        <w:jc w:val="both"/>
+        <w:rPr>
+          <w:rFonts w:hint="eastAsia"/>
+          <w:lang w:val="en-US" w:eastAsia="zh-CN"/>
+        </w:rPr>
+      </w:pPr>
+      <w:r>
+        <w:rPr>
+          <w:rFonts w:hint="eastAsia"/>
+          <w:lang w:val="en-US" w:eastAsia="zh-CN"/>
+        </w:rPr>
+        <w:t>17-23</w:t>
+      </w:r>
+    </w:p>
+    <w:p>
+      <w:pPr>
+        <w:jc w:val="both"/>
+        <w:rPr>
+          <w:rFonts w:hint="eastAsia"/>
+          <w:lang w:val="en-US" w:eastAsia="zh-CN"/>
+        </w:rPr>
+      </w:pPr>
+      <w:r>
+        <w:rPr>
+          <w:rFonts w:hint="eastAsia"/>
+          <w:lang w:val="en-US" w:eastAsia="zh-CN"/>
+        </w:rPr>
+        <w:t>24-30</w:t>
+      </w:r>
+    </w:p>
+    <w:p>
+      <w:pPr>
+        <w:numPr>
+          <w:ilvl w:val="0"/>
+          <w:numId w:val="4"/>
+        </w:numPr>
+        <w:jc w:val="both"/>
+        <w:rPr>
+          <w:rFonts w:hint="eastAsia"/>
+          <w:lang w:val="en-US" w:eastAsia="zh-CN"/>
+        </w:rPr>
+      </w:pPr>
+      <w:r>
+        <w:rPr>
+          <w:rFonts w:hint="eastAsia"/>
+          <w:lang w:val="en-US" w:eastAsia="zh-CN"/>
+        </w:rPr>
+        <w:t>august 6</w:t>
+      </w:r>
+    </w:p>
+    <w:p>
+      <w:pPr>
+        <w:numPr>
+          <w:numId w:val="0"/>
+        </w:numPr>
+        <w:jc w:val="both"/>
+        <w:rPr>
+          <w:rFonts w:hint="default"/>
+          <w:lang w:val="en-US" w:eastAsia="zh-CN"/>
+        </w:rPr>
+      </w:pPr>
+      <w:r>
+        <w:rPr>
+          <w:rFonts w:hint="eastAsia"/>
+          <w:lang w:val="en-US" w:eastAsia="zh-CN"/>
+        </w:rPr>
+        <w:t>7-13 thesis part one</w:t>
+      </w:r>
+    </w:p>
+    <w:p>
+      <w:pPr>
+        <w:numPr>
+          <w:numId w:val="0"/>
+        </w:numPr>
+        <w:jc w:val="both"/>
+        <w:rPr>
+          <w:rFonts w:hint="eastAsia"/>
+          <w:lang w:val="en-US" w:eastAsia="zh-CN"/>
+        </w:rPr>
+      </w:pPr>
+      <w:r>
+        <w:rPr>
+          <w:rFonts w:hint="eastAsia"/>
+          <w:lang w:val="en-US" w:eastAsia="zh-CN"/>
+        </w:rPr>
+        <w:t>14-20</w:t>
+      </w:r>
+    </w:p>
+    <w:p>
+      <w:pPr>
+        <w:numPr>
+          <w:numId w:val="0"/>
+        </w:numPr>
+        <w:jc w:val="both"/>
+        <w:rPr>
+          <w:rFonts w:hint="eastAsia"/>
+          <w:lang w:val="en-US" w:eastAsia="zh-CN"/>
+        </w:rPr>
+      </w:pPr>
+      <w:r>
+        <w:rPr>
+          <w:rFonts w:hint="eastAsia"/>
+          <w:lang w:val="en-US" w:eastAsia="zh-CN"/>
+        </w:rPr>
+        <w:t>21-27</w:t>
+      </w:r>
+    </w:p>
+    <w:p>
+      <w:pPr>
+        <w:numPr>
+          <w:numId w:val="0"/>
+        </w:numPr>
+        <w:jc w:val="both"/>
+        <w:rPr>
+          <w:rFonts w:hint="eastAsia"/>
+          <w:lang w:val="en-US" w:eastAsia="zh-CN"/>
+        </w:rPr>
+      </w:pPr>
+      <w:r>
+        <w:rPr>
+          <w:rFonts w:hint="eastAsia"/>
+          <w:lang w:val="en-US" w:eastAsia="zh-CN"/>
+        </w:rPr>
+        <w:t>28-31</w:t>
+      </w:r>
+    </w:p>
+    <w:p>
+      <w:pPr>
+        <w:numPr>
+          <w:numId w:val="0"/>
+        </w:numPr>
+        <w:jc w:val="both"/>
+        <w:rPr>
+          <w:rFonts w:hint="default"/>
+          <w:lang w:val="en-US" w:eastAsia="zh-CN"/>
+        </w:rPr>
+      </w:pPr>
+      <w:r>
+        <w:rPr>
+          <w:rFonts w:hint="eastAsia"/>
+          <w:lang w:val="en-US" w:eastAsia="zh-CN"/>
+        </w:rPr>
+        <w:t>31-5</w:t>
+      </w:r>
+    </w:p>
+    <w:p>
+      <w:pPr>
+        <w:jc w:val="both"/>
+        <w:rPr>
+          <w:rFonts w:hint="eastAsia"/>
+          <w:lang w:val="en-US" w:eastAsia="zh-CN"/>
+        </w:rPr>
+      </w:pPr>
+    </w:p>
+    <w:p>
+      <w:pPr>
+        <w:jc w:val="both"/>
+        <w:rPr>
+          <w:rFonts w:hint="default"/>
+          <w:lang w:val="en-US" w:eastAsia="zh-CN"/>
+        </w:rPr>
+      </w:pPr>
+    </w:p>
+    <w:p>
+      <w:pPr>
+        <w:jc w:val="both"/>
+        <w:rPr>
+          <w:rFonts w:hint="default"/>
+          <w:lang w:val="en-US" w:eastAsia="zh-CN"/>
+        </w:rPr>
+      </w:pPr>
+    </w:p>
+    <w:p>
+      <w:pPr>
+        <w:jc w:val="both"/>
+        <w:rPr>
+          <w:rFonts w:hint="default"/>
+          <w:lang w:val="en-US" w:eastAsia="zh-CN"/>
+        </w:rPr>
+      </w:pPr>
+    </w:p>
+    <w:p>
+      <w:pPr>
+        <w:jc w:val="both"/>
+        <w:rPr>
+          <w:rFonts w:hint="default"/>
+          <w:lang w:val="en-US" w:eastAsia="zh-CN"/>
+        </w:rPr>
+      </w:pPr>
+    </w:p>
+    <w:p>
+      <w:pPr>
+        <w:jc w:val="both"/>
+        <w:rPr>
+          <w:rFonts w:hint="default"/>
+          <w:lang w:val="en-US" w:eastAsia="zh-CN"/>
+        </w:rPr>
+      </w:pPr>
+    </w:p>
+    <w:p>
+      <w:pPr>
+        <w:jc w:val="both"/>
+        <w:rPr>
+          <w:rFonts w:hint="default"/>
+          <w:lang w:val="en-US" w:eastAsia="zh-CN"/>
+        </w:rPr>
+      </w:pPr>
+    </w:p>
+    <w:p>
+      <w:pPr>
+        <w:jc w:val="both"/>
+        <w:rPr>
+          <w:rFonts w:hint="default"/>
+          <w:lang w:val="en-US" w:eastAsia="zh-CN"/>
+        </w:rPr>
+      </w:pPr>
+    </w:p>
+    <w:p>
+      <w:pPr>
+        <w:jc w:val="both"/>
+        <w:rPr>
+          <w:rFonts w:hint="default"/>
+          <w:lang w:val="en-US" w:eastAsia="zh-CN"/>
+        </w:rPr>
+      </w:pPr>
+    </w:p>
+    <w:p>
+      <w:pPr>
+        <w:jc w:val="both"/>
+        <w:rPr>
+          <w:rFonts w:hint="default"/>
+          <w:lang w:val="en-US" w:eastAsia="zh-CN"/>
+        </w:rPr>
+      </w:pPr>
+    </w:p>
+    <w:p>
+      <w:pPr>
+        <w:jc w:val="both"/>
+        <w:rPr>
+          <w:rFonts w:hint="default"/>
+          <w:lang w:val="en-US" w:eastAsia="zh-CN"/>
+        </w:rPr>
+      </w:pPr>
+    </w:p>
+    <w:p>
+      <w:pPr>
+        <w:jc w:val="both"/>
+        <w:rPr>
+          <w:rFonts w:hint="default"/>
+          <w:lang w:val="en-US" w:eastAsia="zh-CN"/>
+        </w:rPr>
+      </w:pPr>
+    </w:p>
+    <w:p>
+      <w:pPr>
+        <w:jc w:val="both"/>
+        <w:rPr>
+          <w:rFonts w:hint="default"/>
+          <w:lang w:val="en-US" w:eastAsia="zh-CN"/>
+        </w:rPr>
+      </w:pPr>
+    </w:p>
+    <w:p>
+      <w:pPr>
+        <w:jc w:val="both"/>
+        <w:rPr>
+          <w:rFonts w:hint="default"/>
+          <w:lang w:val="en-US" w:eastAsia="zh-CN"/>
+        </w:rPr>
+      </w:pPr>
+    </w:p>
+    <w:p>
+      <w:pPr>
+        <w:jc w:val="both"/>
+        <w:rPr>
+          <w:rFonts w:hint="default"/>
+          <w:lang w:val="en-US" w:eastAsia="zh-CN"/>
+        </w:rPr>
+      </w:pPr>
+    </w:p>
+    <w:p>
+      <w:pPr>
+        <w:jc w:val="both"/>
+        <w:rPr>
+          <w:rFonts w:hint="default"/>
+          <w:lang w:val="en-US" w:eastAsia="zh-CN"/>
+        </w:rPr>
+      </w:pPr>
+    </w:p>
+    <w:p>
+      <w:pPr>
+        <w:jc w:val="both"/>
+        <w:rPr>
+          <w:rFonts w:hint="default"/>
+          <w:lang w:val="en-US" w:eastAsia="zh-CN"/>
+        </w:rPr>
+      </w:pPr>
+    </w:p>
+    <w:p>
+      <w:pPr>
+        <w:jc w:val="both"/>
+        <w:rPr>
+          <w:rFonts w:hint="default"/>
+          <w:lang w:val="en-US" w:eastAsia="zh-CN"/>
+        </w:rPr>
+      </w:pPr>
+    </w:p>
+    <w:p>
+      <w:pPr>
+        <w:jc w:val="both"/>
+        <w:rPr>
+          <w:rFonts w:hint="default"/>
+          <w:lang w:val="en-US" w:eastAsia="zh-CN"/>
+        </w:rPr>
+      </w:pPr>
+    </w:p>
+    <w:p>
+      <w:pPr>
+        <w:jc w:val="both"/>
+        <w:rPr>
+          <w:rFonts w:hint="default"/>
+          <w:lang w:val="en-US" w:eastAsia="zh-CN"/>
+        </w:rPr>
+      </w:pPr>
+    </w:p>
+    <w:p>
+      <w:pPr>
+        <w:jc w:val="both"/>
+        <w:rPr>
+          <w:rFonts w:hint="default"/>
+          <w:lang w:val="en-US" w:eastAsia="zh-CN"/>
+        </w:rPr>
+      </w:pPr>
+    </w:p>
+    <w:p>
+      <w:pPr>
+        <w:jc w:val="both"/>
+        <w:rPr>
+          <w:rFonts w:hint="default"/>
+          <w:lang w:val="en-US" w:eastAsia="zh-CN"/>
+        </w:rPr>
+      </w:pPr>
+    </w:p>
+    <w:p>
+      <w:pPr>
+        <w:jc w:val="both"/>
+        <w:rPr>
+          <w:rFonts w:hint="default"/>
+          <w:lang w:val="en-US" w:eastAsia="zh-CN"/>
+        </w:rPr>
+      </w:pPr>
+    </w:p>
+    <w:p>
+      <w:pPr>
+        <w:jc w:val="both"/>
+        <w:rPr>
+          <w:rFonts w:hint="default"/>
+          <w:lang w:val="en-US" w:eastAsia="zh-CN"/>
+        </w:rPr>
+      </w:pPr>
+    </w:p>
+    <w:p>
+      <w:pPr>
+        <w:jc w:val="both"/>
+        <w:rPr>
+          <w:rFonts w:hint="default"/>
+          <w:lang w:val="en-US" w:eastAsia="zh-CN"/>
+        </w:rPr>
+      </w:pPr>
+    </w:p>
+    <w:p>
+      <w:pPr>
+        <w:jc w:val="both"/>
+        <w:rPr>
+          <w:rFonts w:hint="default"/>
+          <w:lang w:val="en-US" w:eastAsia="zh-CN"/>
+        </w:rPr>
+      </w:pPr>
+    </w:p>
+    <w:p>
+      <w:pPr>
+        <w:jc w:val="both"/>
+        <w:rPr>
+          <w:rFonts w:hint="default"/>
+          <w:lang w:val="en-US" w:eastAsia="zh-CN"/>
+        </w:rPr>
+      </w:pPr>
+    </w:p>
+    <w:p>
+      <w:pPr>
+        <w:jc w:val="both"/>
+        <w:rPr>
+          <w:rFonts w:hint="default"/>
+          <w:lang w:val="en-US" w:eastAsia="zh-CN"/>
+        </w:rPr>
+      </w:pPr>
     </w:p>
     <w:p>
       <w:pPr>
@@ -4976,30 +5909,60 @@
         <w:rPr>
           <w:rFonts w:hint="eastAsia"/>
         </w:rPr>
-        <w:t xml:space="preserve">It should include as an Appendix a one-page time-plan for your project, which you may choose to format as a week-by-week bullet-list, or possibly as a Gantt Chart. </w:t>
-      </w:r>
-    </w:p>
-    <w:p>
-      <w:pPr>
-        <w:jc w:val="both"/>
-        <w:rPr>
-          <w:rFonts w:hint="eastAsia"/>
-        </w:rPr>
-      </w:pPr>
-    </w:p>
-    <w:p>
-      <w:pPr>
-        <w:jc w:val="both"/>
-        <w:rPr>
-          <w:rFonts w:hint="eastAsia"/>
-        </w:rPr>
-      </w:pPr>
-      <w:r>
-        <w:rPr>
-          <w:rFonts w:hint="eastAsia"/>
-        </w:rPr>
-        <w:t>It should include as an Appendix a one-page risk assessment for your project, talking about the major risks you can foresee that might plausibly occur and interfere with your plans. For each risk, state clearly what it is, what its likelihood is, what its effects/impact would be on the project, and what your intended mitigation or risk-reduction involves.</w:t>
-      </w:r>
+        <w:t xml:space="preserve">It should include as an </w:t>
+      </w:r>
+      <w:bookmarkStart w:id="10" w:name="OLE_LINK11"/>
+      <w:r>
+        <w:rPr>
+          <w:rFonts w:hint="eastAsia"/>
+        </w:rPr>
+        <w:t>Appendix</w:t>
+      </w:r>
+      <w:bookmarkEnd w:id="10"/>
+      <w:r>
+        <w:rPr>
+          <w:rFonts w:hint="eastAsia"/>
+        </w:rPr>
+        <w:t xml:space="preserve"> a one-page time-plan for your project, which you may choose to format as a week-by-week bullet-list, or possibly as a Gantt Chart. </w:t>
+      </w:r>
+    </w:p>
+    <w:p>
+      <w:pPr>
+        <w:jc w:val="both"/>
+        <w:rPr>
+          <w:rFonts w:hint="eastAsia"/>
+        </w:rPr>
+      </w:pPr>
+    </w:p>
+    <w:p>
+      <w:pPr>
+        <w:jc w:val="both"/>
+        <w:rPr>
+          <w:rFonts w:hint="eastAsia"/>
+        </w:rPr>
+      </w:pPr>
+      <w:r>
+        <w:rPr>
+          <w:rFonts w:hint="eastAsia"/>
+        </w:rPr>
+        <w:t xml:space="preserve">It should include as an Appendix a one-page </w:t>
+      </w:r>
+      <w:bookmarkStart w:id="11" w:name="OLE_LINK12"/>
+      <w:r>
+        <w:rPr>
+          <w:rFonts w:hint="eastAsia"/>
+        </w:rPr>
+        <w:t>risk assessment</w:t>
+      </w:r>
+      <w:bookmarkEnd w:id="11"/>
+      <w:r>
+        <w:rPr>
+          <w:rFonts w:hint="eastAsia"/>
+        </w:rPr>
+        <w:t xml:space="preserve"> for your project, talking about the major risks you can foresee that might plausibly occur and interfere with your plans. For each risk, state clearly what it is, what its likelihood is, what its effects/impact would be on the project, and what your intended mitigation or risk-reduction involves.</w:t>
+      </w:r>
+      <w:bookmarkStart w:id="12" w:name="_GoBack"/>
+      <w:bookmarkEnd w:id="12"/>
     </w:p>
     <w:p>
       <w:pPr>
@@ -5238,6 +6201,23 @@
 <file path=word/numbering.xml><?xml version="1.0" encoding="utf-8"?>
 <w:numbering xmlns:wpc="http://schemas.microsoft.com/office/word/2010/wordprocessingCanvas" xmlns:mc="http://schemas.openxmlformats.org/markup-compatibility/2006" xmlns:o="urn:schemas-microsoft-com:office:office" xmlns:r="http://schemas.openxmlformats.org/officeDocument/2006/relationships" xmlns:m="http://schemas.openxmlformats.org/officeDocument/2006/math" xmlns:v="urn:schemas-microsoft-com:vml" xmlns:wp14="http://schemas.microsoft.com/office/word/2010/wordprocessingDrawing" xmlns:wp="http://schemas.openxmlformats.org/drawingml/2006/wordprocessingDrawing" xmlns:w10="urn:schemas-microsoft-com:office:word" xmlns:w="http://schemas.openxmlformats.org/wordprocessingml/2006/main" xmlns:w14="http://schemas.microsoft.com/office/word/2010/wordml" xmlns:wpg="http://schemas.microsoft.com/office/word/2010/wordprocessingGroup" xmlns:wpi="http://schemas.microsoft.com/office/word/2010/wordprocessingInk" xmlns:wne="http://schemas.microsoft.com/office/word/2006/wordml" xmlns:wps="http://schemas.microsoft.com/office/word/2010/wordprocessingShape" xmlns:wpsCustomData="http://www.wps.cn/officeDocument/2013/wpsCustomData" mc:Ignorable="w14 wp14">
   <w:abstractNum w:abstractNumId="0">
+    <w:nsid w:val="A7C4066D"/>
+    <w:multiLevelType w:val="singleLevel"/>
+    <w:tmpl w:val="A7C4066D"/>
+    <w:lvl w:ilvl="0" w:tentative="0">
+      <w:start w:val="1"/>
+      <w:numFmt w:val="bullet"/>
+      <w:lvlText w:val=""/>
+      <w:lvlJc w:val="left"/>
+      <w:pPr>
+        <w:ind w:left="420" w:hanging="420"/>
+      </w:pPr>
+      <w:rPr>
+        <w:rFonts w:hint="default" w:ascii="Wingdings" w:hAnsi="Wingdings"/>
+      </w:rPr>
+    </w:lvl>
+  </w:abstractNum>
+  <w:abstractNum w:abstractNumId="1">
     <w:nsid w:val="B44404C6"/>
     <w:multiLevelType w:val="singleLevel"/>
     <w:tmpl w:val="B44404C6"/>
@@ -5249,7 +6229,7 @@
       <w:lvlJc w:val="left"/>
     </w:lvl>
   </w:abstractNum>
-  <w:abstractNum w:abstractNumId="1">
+  <w:abstractNum w:abstractNumId="2">
     <w:nsid w:val="20579AAC"/>
     <w:multiLevelType w:val="singleLevel"/>
     <w:tmpl w:val="20579AAC"/>
@@ -5261,11 +6241,29 @@
       <w:lvlJc w:val="left"/>
     </w:lvl>
   </w:abstractNum>
+  <w:abstractNum w:abstractNumId="3">
+    <w:nsid w:val="535A5D0E"/>
+    <w:multiLevelType w:val="singleLevel"/>
+    <w:tmpl w:val="535A5D0E"/>
+    <w:lvl w:ilvl="0" w:tentative="0">
+      <w:start w:val="31"/>
+      <w:numFmt w:val="decimal"/>
+      <w:suff w:val="nothing"/>
+      <w:lvlText w:val="%1-"/>
+      <w:lvlJc w:val="left"/>
+    </w:lvl>
+  </w:abstractNum>
   <w:num w:numId="1">
+    <w:abstractNumId w:val="2"/>
+  </w:num>
+  <w:num w:numId="2">
     <w:abstractNumId w:val="1"/>
   </w:num>
-  <w:num w:numId="2">
+  <w:num w:numId="3">
     <w:abstractNumId w:val="0"/>
+  </w:num>
+  <w:num w:numId="4">
+    <w:abstractNumId w:val="3"/>
   </w:num>
 </w:numbering>
 </file>
@@ -5366,7 +6364,7 @@
     <w:lsdException w:unhideWhenUsed="0" w:uiPriority="0" w:semiHidden="0" w:name="Body Text Indent 2"/>
     <w:lsdException w:unhideWhenUsed="0" w:uiPriority="0" w:semiHidden="0" w:name="Body Text Indent 3"/>
     <w:lsdException w:unhideWhenUsed="0" w:uiPriority="0" w:semiHidden="0" w:name="Block Text"/>
-    <w:lsdException w:unhideWhenUsed="0" w:uiPriority="0" w:semiHidden="0" w:name="Hyperlink"/>
+    <w:lsdException w:qFormat="1" w:unhideWhenUsed="0" w:uiPriority="0" w:semiHidden="0" w:name="Hyperlink"/>
     <w:lsdException w:unhideWhenUsed="0" w:uiPriority="0" w:semiHidden="0" w:name="FollowedHyperlink"/>
     <w:lsdException w:qFormat="1" w:unhideWhenUsed="0" w:uiPriority="0" w:semiHidden="0" w:name="Strong"/>
     <w:lsdException w:qFormat="1" w:unhideWhenUsed="0" w:uiPriority="0" w:semiHidden="0" w:name="Emphasis"/>
@@ -5569,6 +6567,7 @@
   <w:style w:type="character" w:styleId="4">
     <w:name w:val="Hyperlink"/>
     <w:basedOn w:val="3"/>
+    <w:qFormat/>
     <w:uiPriority w:val="0"/>
     <w:rPr>
       <w:color w:val="0000FF"/>

</xml_diff>